<commit_message>
Added Implementation Folder and updated journal
</commit_message>
<xml_diff>
--- a/Design/Journal.docx
+++ b/Design/Journal.docx
@@ -1371,8 +1371,8 @@
         <w:spacing w:before="0" w:after="0"/>
         <w:rPr/>
       </w:pPr>
-      <w:bookmarkStart w:id="1" w:name="__DdeLink__267_1939471770"/>
-      <w:bookmarkStart w:id="2" w:name="__DdeLink__78_1625385243"/>
+      <w:bookmarkStart w:id="1" w:name="__DdeLink__78_1625385243"/>
+      <w:bookmarkStart w:id="2" w:name="__DdeLink__267_1939471770"/>
       <w:bookmarkEnd w:id="1"/>
       <w:bookmarkEnd w:id="2"/>
       <w:r>
@@ -1627,8 +1627,8 @@
         <w:spacing w:before="0" w:after="0"/>
         <w:rPr/>
       </w:pPr>
-      <w:bookmarkStart w:id="3" w:name="__DdeLink__101_2039774012"/>
-      <w:bookmarkStart w:id="4" w:name="__DdeLink__78_16253852431"/>
+      <w:bookmarkStart w:id="3" w:name="__DdeLink__78_16253852431"/>
+      <w:bookmarkStart w:id="4" w:name="__DdeLink__101_2039774012"/>
       <w:bookmarkEnd w:id="3"/>
       <w:bookmarkEnd w:id="4"/>
       <w:r>
@@ -2168,7 +2168,7 @@
           <w:sz w:val="28"/>
           <w:szCs w:val="28"/>
         </w:rPr>
-        <w:t xml:space="preserve">Meeting </w:t>
+        <w:t xml:space="preserve">Meeting 9: Friday, </w:t>
       </w:r>
       <w:r>
         <w:rPr>
@@ -2180,7 +2180,7 @@
           <w:sz w:val="28"/>
           <w:szCs w:val="28"/>
         </w:rPr>
-        <w:t>9</w:t>
+        <w:t>20</w:t>
       </w:r>
       <w:r>
         <w:rPr>
@@ -2192,8 +2192,239 @@
           <w:sz w:val="28"/>
           <w:szCs w:val="28"/>
         </w:rPr>
-        <w:t xml:space="preserve">: </w:t>
-      </w:r>
+        <w:t xml:space="preserve"> January 2017</w:t>
+      </w:r>
+    </w:p>
+    <w:p>
+      <w:pPr>
+        <w:pStyle w:val="Normal"/>
+        <w:spacing w:before="0" w:after="0"/>
+        <w:rPr/>
+      </w:pPr>
+      <w:r>
+        <w:rPr>
+          <w:rFonts w:ascii="Arial" w:hAnsi="Arial"/>
+          <w:b w:val="false"/>
+          <w:bCs w:val="false"/>
+          <w:i w:val="false"/>
+          <w:iCs w:val="false"/>
+          <w:sz w:val="28"/>
+          <w:szCs w:val="28"/>
+        </w:rPr>
+        <w:t>Reviewed feedback for milestone 2 and made some major changes to RTL and organization of design document.</w:t>
+      </w:r>
+    </w:p>
+    <w:p>
+      <w:pPr>
+        <w:pStyle w:val="Normal"/>
+        <w:spacing w:before="0" w:after="0"/>
+        <w:rPr>
+          <w:rFonts w:ascii="Arial" w:hAnsi="Arial"/>
+          <w:i w:val="false"/>
+          <w:i w:val="false"/>
+          <w:iCs w:val="false"/>
+          <w:sz w:val="28"/>
+          <w:szCs w:val="28"/>
+        </w:rPr>
+      </w:pPr>
+      <w:r>
+        <w:rPr>
+          <w:rFonts w:ascii="Arial" w:hAnsi="Arial"/>
+          <w:i w:val="false"/>
+          <w:iCs w:val="false"/>
+          <w:sz w:val="28"/>
+          <w:szCs w:val="28"/>
+        </w:rPr>
+      </w:r>
+    </w:p>
+    <w:p>
+      <w:pPr>
+        <w:pStyle w:val="Normal"/>
+        <w:spacing w:before="0" w:after="0"/>
+        <w:rPr/>
+      </w:pPr>
+      <w:r>
+        <w:rPr>
+          <w:rFonts w:ascii="Arial" w:hAnsi="Arial"/>
+          <w:b w:val="false"/>
+          <w:bCs w:val="false"/>
+          <w:i w:val="false"/>
+          <w:iCs w:val="false"/>
+          <w:sz w:val="28"/>
+          <w:szCs w:val="28"/>
+        </w:rPr>
+        <w:t>Work log:</w:t>
+      </w:r>
+    </w:p>
+    <w:p>
+      <w:pPr>
+        <w:pStyle w:val="Normal"/>
+        <w:spacing w:before="0" w:after="0"/>
+        <w:rPr/>
+      </w:pPr>
+      <w:r>
+        <w:rPr>
+          <w:rFonts w:ascii="Arial" w:hAnsi="Arial"/>
+          <w:b w:val="false"/>
+          <w:bCs w:val="false"/>
+          <w:i/>
+          <w:iCs/>
+          <w:sz w:val="28"/>
+          <w:szCs w:val="28"/>
+        </w:rPr>
+        <w:t>Over 1 hour meeting:</w:t>
+      </w:r>
+    </w:p>
+    <w:p>
+      <w:pPr>
+        <w:pStyle w:val="Normal"/>
+        <w:spacing w:before="0" w:after="0"/>
+        <w:rPr>
+          <w:rFonts w:ascii="Arial" w:hAnsi="Arial"/>
+          <w:b w:val="false"/>
+          <w:b w:val="false"/>
+          <w:bCs w:val="false"/>
+          <w:i w:val="false"/>
+          <w:i w:val="false"/>
+          <w:iCs w:val="false"/>
+          <w:sz w:val="28"/>
+          <w:szCs w:val="28"/>
+        </w:rPr>
+      </w:pPr>
+      <w:r>
+        <w:rPr>
+          <w:rFonts w:ascii="Arial" w:hAnsi="Arial"/>
+          <w:b w:val="false"/>
+          <w:bCs w:val="false"/>
+          <w:i w:val="false"/>
+          <w:iCs w:val="false"/>
+          <w:sz w:val="28"/>
+          <w:szCs w:val="28"/>
+        </w:rPr>
+        <w:t>Khaled – broke up RTL tables, edited RTL, formatting (tables, color)</w:t>
+      </w:r>
+    </w:p>
+    <w:p>
+      <w:pPr>
+        <w:pStyle w:val="Normal"/>
+        <w:spacing w:before="0" w:after="0"/>
+        <w:rPr>
+          <w:rFonts w:ascii="Arial" w:hAnsi="Arial"/>
+          <w:b w:val="false"/>
+          <w:b w:val="false"/>
+          <w:bCs w:val="false"/>
+          <w:i w:val="false"/>
+          <w:i w:val="false"/>
+          <w:iCs w:val="false"/>
+          <w:sz w:val="28"/>
+          <w:szCs w:val="28"/>
+        </w:rPr>
+      </w:pPr>
+      <w:r>
+        <w:rPr>
+          <w:rFonts w:ascii="Arial" w:hAnsi="Arial"/>
+          <w:b w:val="false"/>
+          <w:bCs w:val="false"/>
+          <w:i w:val="false"/>
+          <w:iCs w:val="false"/>
+          <w:sz w:val="28"/>
+          <w:szCs w:val="28"/>
+        </w:rPr>
+        <w:t>Logan and Trinity – inputs/outputs table, table formatting, review of changes</w:t>
+      </w:r>
+    </w:p>
+    <w:p>
+      <w:pPr>
+        <w:pStyle w:val="Normal"/>
+        <w:spacing w:before="0" w:after="0"/>
+        <w:rPr>
+          <w:rFonts w:ascii="Arial" w:hAnsi="Arial"/>
+          <w:b w:val="false"/>
+          <w:b w:val="false"/>
+          <w:bCs w:val="false"/>
+          <w:i w:val="false"/>
+          <w:i w:val="false"/>
+          <w:iCs w:val="false"/>
+          <w:sz w:val="28"/>
+          <w:szCs w:val="28"/>
+        </w:rPr>
+      </w:pPr>
+      <w:r>
+        <w:rPr>
+          <w:rFonts w:ascii="Arial" w:hAnsi="Arial"/>
+          <w:b w:val="false"/>
+          <w:bCs w:val="false"/>
+          <w:i w:val="false"/>
+          <w:iCs w:val="false"/>
+          <w:sz w:val="28"/>
+          <w:szCs w:val="28"/>
+        </w:rPr>
+        <w:t>Trinity – Condensed/reordered machine language and assembly sections, journal</w:t>
+      </w:r>
+    </w:p>
+    <w:p>
+      <w:pPr>
+        <w:pStyle w:val="Normal"/>
+        <w:spacing w:before="0" w:after="0"/>
+        <w:rPr>
+          <w:rFonts w:ascii="Arial" w:hAnsi="Arial"/>
+          <w:b w:val="false"/>
+          <w:b w:val="false"/>
+          <w:bCs w:val="false"/>
+          <w:i w:val="false"/>
+          <w:i w:val="false"/>
+          <w:iCs w:val="false"/>
+          <w:sz w:val="28"/>
+          <w:szCs w:val="28"/>
+        </w:rPr>
+      </w:pPr>
+      <w:r>
+        <w:rPr>
+          <w:rFonts w:ascii="Arial" w:hAnsi="Arial"/>
+          <w:b w:val="false"/>
+          <w:bCs w:val="false"/>
+          <w:i w:val="false"/>
+          <w:iCs w:val="false"/>
+          <w:sz w:val="28"/>
+          <w:szCs w:val="28"/>
+        </w:rPr>
+        <w:t>Shaun – Reviewed tests, reviewed changes, small editing</w:t>
+      </w:r>
+    </w:p>
+    <w:p>
+      <w:pPr>
+        <w:pStyle w:val="Normal"/>
+        <w:spacing w:before="0" w:after="0"/>
+        <w:rPr>
+          <w:rFonts w:ascii="Arial" w:hAnsi="Arial"/>
+          <w:b w:val="false"/>
+          <w:b w:val="false"/>
+          <w:bCs w:val="false"/>
+          <w:i w:val="false"/>
+          <w:i w:val="false"/>
+          <w:iCs w:val="false"/>
+          <w:sz w:val="28"/>
+          <w:szCs w:val="28"/>
+        </w:rPr>
+      </w:pPr>
+      <w:r>
+        <w:rPr>
+          <w:rFonts w:ascii="Arial" w:hAnsi="Arial"/>
+          <w:b w:val="false"/>
+          <w:bCs w:val="false"/>
+          <w:i w:val="false"/>
+          <w:iCs w:val="false"/>
+          <w:sz w:val="28"/>
+          <w:szCs w:val="28"/>
+        </w:rPr>
+      </w:r>
+    </w:p>
+    <w:p>
+      <w:pPr>
+        <w:pStyle w:val="Normal"/>
+        <w:spacing w:before="0" w:after="0"/>
+        <w:rPr/>
+      </w:pPr>
       <w:r>
         <w:rPr>
           <w:rFonts w:ascii="Arial" w:hAnsi="Arial"/>
@@ -2204,7 +2435,7 @@
           <w:sz w:val="28"/>
           <w:szCs w:val="28"/>
         </w:rPr>
-        <w:t>Friday</w:t>
+        <w:t xml:space="preserve">Meeting 10: Sunday, </w:t>
       </w:r>
       <w:r>
         <w:rPr>
@@ -2216,26 +2447,38 @@
           <w:sz w:val="28"/>
           <w:szCs w:val="28"/>
         </w:rPr>
-        <w:t>, 19 January 2017</w:t>
-      </w:r>
-    </w:p>
-    <w:p>
-      <w:pPr>
-        <w:pStyle w:val="Normal"/>
-        <w:spacing w:before="0" w:after="0"/>
-        <w:rPr/>
-      </w:pPr>
-      <w:r>
-        <w:rPr>
-          <w:rFonts w:ascii="Arial" w:hAnsi="Arial"/>
-          <w:b w:val="false"/>
-          <w:bCs w:val="false"/>
-          <w:i w:val="false"/>
-          <w:iCs w:val="false"/>
-          <w:sz w:val="28"/>
-          <w:szCs w:val="28"/>
-        </w:rPr>
-        <w:t>Reviewed feedback for milestone 2 and made some major changes to RTL and organization of design document.</w:t>
+        <w:t>22</w:t>
+      </w:r>
+      <w:r>
+        <w:rPr>
+          <w:rFonts w:ascii="Arial" w:hAnsi="Arial"/>
+          <w:b/>
+          <w:bCs/>
+          <w:i w:val="false"/>
+          <w:iCs w:val="false"/>
+          <w:sz w:val="28"/>
+          <w:szCs w:val="28"/>
+        </w:rPr>
+        <w:t xml:space="preserve"> January 2017</w:t>
+      </w:r>
+    </w:p>
+    <w:p>
+      <w:pPr>
+        <w:pStyle w:val="Normal"/>
+        <w:spacing w:before="0" w:after="0"/>
+        <w:rPr/>
+      </w:pPr>
+      <w:r>
+        <w:rPr>
+          <w:rFonts w:ascii="Arial" w:hAnsi="Arial"/>
+          <w:b w:val="false"/>
+          <w:bCs w:val="false"/>
+          <w:i w:val="false"/>
+          <w:iCs w:val="false"/>
+          <w:sz w:val="28"/>
+          <w:szCs w:val="28"/>
+        </w:rPr>
+        <w:t>Worked on Lab 7 &amp; 8</w:t>
       </w:r>
     </w:p>
     <w:p>
@@ -2296,123 +2539,64 @@
           <w:sz w:val="28"/>
           <w:szCs w:val="28"/>
         </w:rPr>
-        <w:t>Over 1 hour meeting:</w:t>
-      </w:r>
-    </w:p>
-    <w:p>
-      <w:pPr>
-        <w:pStyle w:val="Normal"/>
-        <w:spacing w:before="0" w:after="0"/>
-        <w:rPr>
-          <w:rFonts w:ascii="Arial" w:hAnsi="Arial"/>
-          <w:b w:val="false"/>
-          <w:b w:val="false"/>
-          <w:bCs w:val="false"/>
-          <w:i w:val="false"/>
-          <w:i w:val="false"/>
-          <w:iCs w:val="false"/>
-          <w:sz w:val="28"/>
-          <w:szCs w:val="28"/>
-        </w:rPr>
-      </w:pPr>
-      <w:r>
-        <w:rPr>
-          <w:rFonts w:ascii="Arial" w:hAnsi="Arial"/>
-          <w:b w:val="false"/>
-          <w:bCs w:val="false"/>
-          <w:i w:val="false"/>
-          <w:iCs w:val="false"/>
-          <w:sz w:val="28"/>
-          <w:szCs w:val="28"/>
-        </w:rPr>
-        <w:t>Khaled – broke up RTL tables, edited RTL, formatting (tables, color)</w:t>
-      </w:r>
-    </w:p>
-    <w:p>
-      <w:pPr>
-        <w:pStyle w:val="Normal"/>
-        <w:spacing w:before="0" w:after="0"/>
-        <w:rPr>
-          <w:rFonts w:ascii="Arial" w:hAnsi="Arial"/>
-          <w:b w:val="false"/>
-          <w:b w:val="false"/>
-          <w:bCs w:val="false"/>
-          <w:i w:val="false"/>
-          <w:i w:val="false"/>
-          <w:iCs w:val="false"/>
-          <w:sz w:val="28"/>
-          <w:szCs w:val="28"/>
-        </w:rPr>
-      </w:pPr>
-      <w:r>
-        <w:rPr>
-          <w:rFonts w:ascii="Arial" w:hAnsi="Arial"/>
-          <w:b w:val="false"/>
-          <w:bCs w:val="false"/>
-          <w:i w:val="false"/>
-          <w:iCs w:val="false"/>
-          <w:sz w:val="28"/>
-          <w:szCs w:val="28"/>
-        </w:rPr>
-        <w:t>Logan and Trinity – inputs/outputs table, table formatting, review of changes</w:t>
-      </w:r>
-    </w:p>
-    <w:p>
-      <w:pPr>
-        <w:pStyle w:val="Normal"/>
-        <w:spacing w:before="0" w:after="0"/>
-        <w:rPr>
-          <w:rFonts w:ascii="Arial" w:hAnsi="Arial"/>
-          <w:b w:val="false"/>
-          <w:b w:val="false"/>
-          <w:bCs w:val="false"/>
-          <w:i w:val="false"/>
-          <w:i w:val="false"/>
-          <w:iCs w:val="false"/>
-          <w:sz w:val="28"/>
-          <w:szCs w:val="28"/>
-        </w:rPr>
-      </w:pPr>
-      <w:r>
-        <w:rPr>
-          <w:rFonts w:ascii="Arial" w:hAnsi="Arial"/>
-          <w:b w:val="false"/>
-          <w:bCs w:val="false"/>
-          <w:i w:val="false"/>
-          <w:iCs w:val="false"/>
-          <w:sz w:val="28"/>
-          <w:szCs w:val="28"/>
-        </w:rPr>
-        <w:t>Trinity – Condensed/reordered machine language and assembly sections, journal</w:t>
-      </w:r>
-    </w:p>
-    <w:p>
-      <w:pPr>
-        <w:pStyle w:val="Normal"/>
-        <w:spacing w:before="0" w:after="0"/>
-        <w:rPr>
-          <w:rFonts w:ascii="Arial" w:hAnsi="Arial"/>
-          <w:b w:val="false"/>
-          <w:b w:val="false"/>
-          <w:bCs w:val="false"/>
-          <w:i w:val="false"/>
-          <w:i w:val="false"/>
-          <w:iCs w:val="false"/>
-          <w:sz w:val="28"/>
-          <w:szCs w:val="28"/>
-        </w:rPr>
-      </w:pPr>
-      <w:r>
-        <w:rPr>
-          <w:rFonts w:ascii="Arial" w:hAnsi="Arial"/>
-          <w:b w:val="false"/>
-          <w:bCs w:val="false"/>
-          <w:i w:val="false"/>
-          <w:iCs w:val="false"/>
-          <w:sz w:val="28"/>
-          <w:szCs w:val="28"/>
-        </w:rPr>
-        <w:t>Shaun – Reviewed tests, reviewed changes, small editing</w:t>
+        <w:t>Over 3 hour meeting:</w:t>
+      </w:r>
+    </w:p>
+    <w:p>
+      <w:pPr>
+        <w:pStyle w:val="Normal"/>
+        <w:spacing w:before="0" w:after="0"/>
+        <w:rPr/>
+      </w:pPr>
+      <w:r>
+        <w:rPr>
+          <w:rFonts w:ascii="Arial" w:hAnsi="Arial"/>
+          <w:b w:val="false"/>
+          <w:bCs w:val="false"/>
+          <w:i w:val="false"/>
+          <w:iCs w:val="false"/>
+          <w:sz w:val="28"/>
+          <w:szCs w:val="28"/>
+        </w:rPr>
+        <w:t>Shaun and Khaled – Lab 7</w:t>
+      </w:r>
+    </w:p>
+    <w:p>
+      <w:pPr>
+        <w:pStyle w:val="Normal"/>
+        <w:spacing w:before="0" w:after="0"/>
+        <w:rPr/>
+      </w:pPr>
+      <w:r>
+        <w:rPr>
+          <w:rFonts w:ascii="Arial" w:hAnsi="Arial"/>
+          <w:b w:val="false"/>
+          <w:bCs w:val="false"/>
+          <w:i w:val="false"/>
+          <w:iCs w:val="false"/>
+          <w:sz w:val="28"/>
+          <w:szCs w:val="28"/>
+        </w:rPr>
+        <w:t>Logan and Trinity – Lab 8</w:t>
+      </w:r>
+    </w:p>
+    <w:p>
+      <w:pPr>
+        <w:pStyle w:val="Normal"/>
+        <w:spacing w:before="0" w:after="0"/>
+        <w:rPr/>
+      </w:pPr>
+      <w:r>
+        <w:rPr>
+          <w:rFonts w:ascii="Arial" w:hAnsi="Arial"/>
+          <w:b w:val="false"/>
+          <w:bCs w:val="false"/>
+          <w:i w:val="false"/>
+          <w:iCs w:val="false"/>
+          <w:sz w:val="28"/>
+          <w:szCs w:val="28"/>
+        </w:rPr>
+        <w:t>Trinity - Journal</w:t>
       </w:r>
     </w:p>
     <w:p>
@@ -2459,7 +2643,7 @@
           <w:sz w:val="28"/>
           <w:szCs w:val="28"/>
         </w:rPr>
-        <w:t xml:space="preserve">Meeting </w:t>
+        <w:t xml:space="preserve">Meeting 11: Monday, </w:t>
       </w:r>
       <w:r>
         <w:rPr>
@@ -2471,7 +2655,7 @@
           <w:sz w:val="28"/>
           <w:szCs w:val="28"/>
         </w:rPr>
-        <w:t>10</w:t>
+        <w:t>23</w:t>
       </w:r>
       <w:r>
         <w:rPr>
@@ -2483,8 +2667,166 @@
           <w:sz w:val="28"/>
           <w:szCs w:val="28"/>
         </w:rPr>
-        <w:t xml:space="preserve">: </w:t>
-      </w:r>
+        <w:t xml:space="preserve"> January 2017</w:t>
+        <w:br/>
+      </w:r>
+      <w:r>
+        <w:rPr>
+          <w:rFonts w:ascii="Arial" w:hAnsi="Arial"/>
+          <w:b w:val="false"/>
+          <w:bCs w:val="false"/>
+          <w:i w:val="false"/>
+          <w:iCs w:val="false"/>
+          <w:sz w:val="28"/>
+          <w:szCs w:val="28"/>
+        </w:rPr>
+        <w:t>Worked on Lab 7 &amp; 8</w:t>
+      </w:r>
+    </w:p>
+    <w:p>
+      <w:pPr>
+        <w:pStyle w:val="Normal"/>
+        <w:spacing w:before="0" w:after="0"/>
+        <w:rPr>
+          <w:rFonts w:ascii="Arial" w:hAnsi="Arial"/>
+          <w:i w:val="false"/>
+          <w:i w:val="false"/>
+          <w:iCs w:val="false"/>
+          <w:sz w:val="28"/>
+          <w:szCs w:val="28"/>
+        </w:rPr>
+      </w:pPr>
+      <w:r>
+        <w:rPr>
+          <w:rFonts w:ascii="Arial" w:hAnsi="Arial"/>
+          <w:i w:val="false"/>
+          <w:iCs w:val="false"/>
+          <w:sz w:val="28"/>
+          <w:szCs w:val="28"/>
+        </w:rPr>
+      </w:r>
+    </w:p>
+    <w:p>
+      <w:pPr>
+        <w:pStyle w:val="Normal"/>
+        <w:spacing w:before="0" w:after="0"/>
+        <w:rPr/>
+      </w:pPr>
+      <w:r>
+        <w:rPr>
+          <w:rFonts w:ascii="Arial" w:hAnsi="Arial"/>
+          <w:b w:val="false"/>
+          <w:bCs w:val="false"/>
+          <w:i w:val="false"/>
+          <w:iCs w:val="false"/>
+          <w:sz w:val="28"/>
+          <w:szCs w:val="28"/>
+        </w:rPr>
+        <w:t>Work log:</w:t>
+      </w:r>
+    </w:p>
+    <w:p>
+      <w:pPr>
+        <w:pStyle w:val="Normal"/>
+        <w:spacing w:before="0" w:after="0"/>
+        <w:rPr/>
+      </w:pPr>
+      <w:r>
+        <w:rPr>
+          <w:rFonts w:ascii="Arial" w:hAnsi="Arial"/>
+          <w:b w:val="false"/>
+          <w:bCs w:val="false"/>
+          <w:i/>
+          <w:iCs/>
+          <w:sz w:val="28"/>
+          <w:szCs w:val="28"/>
+        </w:rPr>
+        <w:t>Over 1 hour meeting:</w:t>
+      </w:r>
+    </w:p>
+    <w:p>
+      <w:pPr>
+        <w:pStyle w:val="Normal"/>
+        <w:spacing w:before="0" w:after="0"/>
+        <w:rPr/>
+      </w:pPr>
+      <w:r>
+        <w:rPr>
+          <w:rFonts w:ascii="Arial" w:hAnsi="Arial"/>
+          <w:b w:val="false"/>
+          <w:bCs w:val="false"/>
+          <w:i w:val="false"/>
+          <w:iCs w:val="false"/>
+          <w:sz w:val="28"/>
+          <w:szCs w:val="28"/>
+        </w:rPr>
+        <w:t>Shaun and Khaled – Lab 7 and RTL review</w:t>
+      </w:r>
+    </w:p>
+    <w:p>
+      <w:pPr>
+        <w:pStyle w:val="Normal"/>
+        <w:spacing w:before="0" w:after="0"/>
+        <w:rPr/>
+      </w:pPr>
+      <w:r>
+        <w:rPr>
+          <w:rFonts w:ascii="Arial" w:hAnsi="Arial"/>
+          <w:b w:val="false"/>
+          <w:bCs w:val="false"/>
+          <w:i w:val="false"/>
+          <w:iCs w:val="false"/>
+          <w:sz w:val="28"/>
+          <w:szCs w:val="28"/>
+        </w:rPr>
+        <w:t>Logan and Trinity – Lab 8</w:t>
+      </w:r>
+    </w:p>
+    <w:p>
+      <w:pPr>
+        <w:pStyle w:val="Normal"/>
+        <w:spacing w:before="0" w:after="0"/>
+        <w:rPr/>
+      </w:pPr>
+      <w:r>
+        <w:rPr>
+          <w:rFonts w:ascii="Arial" w:hAnsi="Arial"/>
+          <w:b w:val="false"/>
+          <w:bCs w:val="false"/>
+          <w:i w:val="false"/>
+          <w:iCs w:val="false"/>
+          <w:sz w:val="28"/>
+          <w:szCs w:val="28"/>
+        </w:rPr>
+        <w:t>Trinity -  Journal</w:t>
+      </w:r>
+    </w:p>
+    <w:p>
+      <w:pPr>
+        <w:pStyle w:val="Normal"/>
+        <w:spacing w:before="0" w:after="0"/>
+        <w:rPr>
+          <w:rFonts w:ascii="Arial" w:hAnsi="Arial"/>
+          <w:b w:val="false"/>
+          <w:b w:val="false"/>
+          <w:bCs w:val="false"/>
+          <w:i w:val="false"/>
+          <w:i w:val="false"/>
+          <w:iCs w:val="false"/>
+          <w:sz w:val="28"/>
+          <w:szCs w:val="28"/>
+        </w:rPr>
+      </w:pPr>
+      <w:r>
+        <w:rPr/>
+      </w:r>
+    </w:p>
+    <w:p>
+      <w:pPr>
+        <w:pStyle w:val="Normal"/>
+        <w:spacing w:before="0" w:after="0"/>
+        <w:rPr/>
+      </w:pPr>
       <w:r>
         <w:rPr>
           <w:rFonts w:ascii="Arial" w:hAnsi="Arial"/>
@@ -2495,7 +2837,7 @@
           <w:sz w:val="28"/>
           <w:szCs w:val="28"/>
         </w:rPr>
-        <w:t>Sunday</w:t>
+        <w:t>Meeting 1</w:t>
       </w:r>
       <w:r>
         <w:rPr>
@@ -2507,76 +2849,91 @@
           <w:sz w:val="28"/>
           <w:szCs w:val="28"/>
         </w:rPr>
-        <w:t>, 19 January 2017</w:t>
-      </w:r>
-    </w:p>
-    <w:p>
-      <w:pPr>
-        <w:pStyle w:val="Normal"/>
-        <w:spacing w:before="0" w:after="0"/>
-        <w:rPr/>
-      </w:pPr>
-      <w:r>
-        <w:rPr>
-          <w:rFonts w:ascii="Arial" w:hAnsi="Arial"/>
-          <w:b w:val="false"/>
-          <w:bCs w:val="false"/>
-          <w:i w:val="false"/>
-          <w:iCs w:val="false"/>
-          <w:sz w:val="28"/>
-          <w:szCs w:val="28"/>
-        </w:rPr>
-        <w:t>Worked on Lab 7 &amp; 8</w:t>
-      </w:r>
-    </w:p>
-    <w:p>
-      <w:pPr>
-        <w:pStyle w:val="Normal"/>
-        <w:spacing w:before="0" w:after="0"/>
-        <w:rPr>
-          <w:rFonts w:ascii="Arial" w:hAnsi="Arial"/>
-          <w:i w:val="false"/>
-          <w:i w:val="false"/>
-          <w:iCs w:val="false"/>
-          <w:sz w:val="28"/>
-          <w:szCs w:val="28"/>
-        </w:rPr>
-      </w:pPr>
-      <w:r>
-        <w:rPr>
-          <w:rFonts w:ascii="Arial" w:hAnsi="Arial"/>
-          <w:i w:val="false"/>
-          <w:iCs w:val="false"/>
-          <w:sz w:val="28"/>
-          <w:szCs w:val="28"/>
-        </w:rPr>
-      </w:r>
-    </w:p>
-    <w:p>
-      <w:pPr>
-        <w:pStyle w:val="Normal"/>
-        <w:spacing w:before="0" w:after="0"/>
-        <w:rPr/>
-      </w:pPr>
-      <w:r>
-        <w:rPr>
-          <w:rFonts w:ascii="Arial" w:hAnsi="Arial"/>
-          <w:b w:val="false"/>
-          <w:bCs w:val="false"/>
-          <w:i w:val="false"/>
-          <w:iCs w:val="false"/>
-          <w:sz w:val="28"/>
-          <w:szCs w:val="28"/>
-        </w:rPr>
-        <w:t>Work log:</w:t>
-      </w:r>
-    </w:p>
-    <w:p>
-      <w:pPr>
-        <w:pStyle w:val="Normal"/>
-        <w:spacing w:before="0" w:after="0"/>
-        <w:rPr/>
-      </w:pPr>
+        <w:t>2</w:t>
+      </w:r>
+      <w:r>
+        <w:rPr>
+          <w:rFonts w:ascii="Arial" w:hAnsi="Arial"/>
+          <w:b/>
+          <w:bCs/>
+          <w:i w:val="false"/>
+          <w:iCs w:val="false"/>
+          <w:sz w:val="28"/>
+          <w:szCs w:val="28"/>
+        </w:rPr>
+        <w:t xml:space="preserve">: </w:t>
+      </w:r>
+      <w:r>
+        <w:rPr>
+          <w:rFonts w:ascii="Arial" w:hAnsi="Arial"/>
+          <w:b/>
+          <w:bCs/>
+          <w:i w:val="false"/>
+          <w:iCs w:val="false"/>
+          <w:sz w:val="28"/>
+          <w:szCs w:val="28"/>
+        </w:rPr>
+        <w:t>Tuesday</w:t>
+      </w:r>
+      <w:r>
+        <w:rPr>
+          <w:rFonts w:ascii="Arial" w:hAnsi="Arial"/>
+          <w:b/>
+          <w:bCs/>
+          <w:i w:val="false"/>
+          <w:iCs w:val="false"/>
+          <w:sz w:val="28"/>
+          <w:szCs w:val="28"/>
+        </w:rPr>
+        <w:t xml:space="preserve">, </w:t>
+      </w:r>
+      <w:r>
+        <w:rPr>
+          <w:rFonts w:ascii="Arial" w:hAnsi="Arial"/>
+          <w:b/>
+          <w:bCs/>
+          <w:i w:val="false"/>
+          <w:iCs w:val="false"/>
+          <w:sz w:val="28"/>
+          <w:szCs w:val="28"/>
+        </w:rPr>
+        <w:t xml:space="preserve">24 </w:t>
+      </w:r>
+      <w:r>
+        <w:rPr>
+          <w:rFonts w:ascii="Arial" w:hAnsi="Arial"/>
+          <w:b/>
+          <w:bCs/>
+          <w:i w:val="false"/>
+          <w:iCs w:val="false"/>
+          <w:sz w:val="28"/>
+          <w:szCs w:val="28"/>
+        </w:rPr>
+        <w:t>January 2017</w:t>
+      </w:r>
+    </w:p>
+    <w:p>
+      <w:pPr>
+        <w:pStyle w:val="Normal"/>
+        <w:spacing w:before="0" w:after="0"/>
+        <w:rPr>
+          <w:b w:val="false"/>
+          <w:b w:val="false"/>
+          <w:bCs w:val="false"/>
+        </w:rPr>
+      </w:pPr>
+      <w:r>
+        <w:rPr>
+          <w:rFonts w:ascii="Arial" w:hAnsi="Arial"/>
+          <w:b w:val="false"/>
+          <w:bCs w:val="false"/>
+          <w:i w:val="false"/>
+          <w:iCs w:val="false"/>
+          <w:sz w:val="28"/>
+          <w:szCs w:val="28"/>
+        </w:rPr>
+        <w:t xml:space="preserve">In our RTL for the instructions </w:t>
+      </w:r>
       <w:r>
         <w:rPr>
           <w:rFonts w:ascii="Arial" w:hAnsi="Arial"/>
@@ -2587,7 +2944,19 @@
           <w:sz w:val="28"/>
           <w:szCs w:val="28"/>
         </w:rPr>
-        <w:t xml:space="preserve">Over </w:t>
+        <w:t xml:space="preserve">load upper immediate, load lower immediate </w:t>
+      </w:r>
+      <w:r>
+        <w:rPr>
+          <w:rFonts w:ascii="Arial" w:hAnsi="Arial"/>
+          <w:b w:val="false"/>
+          <w:bCs w:val="false"/>
+          <w:i w:val="false"/>
+          <w:iCs w:val="false"/>
+          <w:sz w:val="28"/>
+          <w:szCs w:val="28"/>
+        </w:rPr>
+        <w:t>and</w:t>
       </w:r>
       <w:r>
         <w:rPr>
@@ -2599,233 +2968,119 @@
           <w:sz w:val="28"/>
           <w:szCs w:val="28"/>
         </w:rPr>
-        <w:t>3</w:t>
-      </w:r>
-      <w:r>
-        <w:rPr>
-          <w:rFonts w:ascii="Arial" w:hAnsi="Arial"/>
-          <w:b w:val="false"/>
-          <w:bCs w:val="false"/>
+        <w:t xml:space="preserve"> load to register</w:t>
+      </w:r>
+      <w:r>
+        <w:rPr>
+          <w:rFonts w:ascii="Arial" w:hAnsi="Arial"/>
+          <w:b w:val="false"/>
+          <w:bCs w:val="false"/>
+          <w:i w:val="false"/>
+          <w:iCs w:val="false"/>
+          <w:sz w:val="28"/>
+          <w:szCs w:val="28"/>
+        </w:rPr>
+        <w:t>, we decided to denote the immediate value by the bits in the 16-bit immediate itself rather than where they are in the instruction. We weren’t sure how to access the correct parts of the instruction. In these instructions, we changed some logical code to simply shift the immediates left by 1.</w:t>
+      </w:r>
+    </w:p>
+    <w:p>
+      <w:pPr>
+        <w:pStyle w:val="Normal"/>
+        <w:spacing w:before="0" w:after="0"/>
+        <w:rPr>
+          <w:rFonts w:ascii="Arial" w:hAnsi="Arial"/>
+          <w:i w:val="false"/>
+          <w:i w:val="false"/>
+          <w:iCs w:val="false"/>
+          <w:sz w:val="28"/>
+          <w:szCs w:val="28"/>
+        </w:rPr>
+      </w:pPr>
+      <w:r>
+        <w:rPr>
+          <w:b w:val="false"/>
+          <w:bCs w:val="false"/>
+        </w:rPr>
+      </w:r>
+    </w:p>
+    <w:p>
+      <w:pPr>
+        <w:pStyle w:val="Normal"/>
+        <w:spacing w:before="0" w:after="0"/>
+        <w:rPr>
+          <w:b w:val="false"/>
+          <w:b w:val="false"/>
+          <w:bCs w:val="false"/>
+        </w:rPr>
+      </w:pPr>
+      <w:r>
+        <w:rPr>
+          <w:rFonts w:ascii="Arial" w:hAnsi="Arial"/>
+          <w:b w:val="false"/>
+          <w:bCs w:val="false"/>
+          <w:i w:val="false"/>
+          <w:iCs w:val="false"/>
+          <w:sz w:val="28"/>
+          <w:szCs w:val="28"/>
+        </w:rPr>
+        <w:t>We also decided to add a C register component that receives the value of $cr no matter what input goes into the register file.</w:t>
+      </w:r>
+    </w:p>
+    <w:p>
+      <w:pPr>
+        <w:pStyle w:val="Normal"/>
+        <w:spacing w:before="0" w:after="0"/>
+        <w:rPr>
+          <w:rFonts w:ascii="Arial" w:hAnsi="Arial"/>
+          <w:i w:val="false"/>
+          <w:i w:val="false"/>
+          <w:iCs w:val="false"/>
+          <w:sz w:val="28"/>
+          <w:szCs w:val="28"/>
+        </w:rPr>
+      </w:pPr>
+      <w:r>
+        <w:rPr>
+          <w:b w:val="false"/>
+          <w:bCs w:val="false"/>
+        </w:rPr>
+      </w:r>
+    </w:p>
+    <w:p>
+      <w:pPr>
+        <w:pStyle w:val="Normal"/>
+        <w:spacing w:before="0" w:after="0"/>
+        <w:rPr>
+          <w:b w:val="false"/>
+          <w:b w:val="false"/>
+          <w:bCs w:val="false"/>
+        </w:rPr>
+      </w:pPr>
+      <w:r>
+        <w:rPr>
+          <w:rFonts w:ascii="Arial" w:hAnsi="Arial"/>
+          <w:b w:val="false"/>
+          <w:bCs w:val="false"/>
+          <w:i w:val="false"/>
+          <w:iCs w:val="false"/>
+          <w:sz w:val="28"/>
+          <w:szCs w:val="28"/>
+        </w:rPr>
+        <w:t>Work log:</w:t>
+      </w:r>
+    </w:p>
+    <w:p>
+      <w:pPr>
+        <w:pStyle w:val="Normal"/>
+        <w:spacing w:before="0" w:after="0"/>
+        <w:rPr>
+          <w:b w:val="false"/>
+          <w:b w:val="false"/>
+          <w:bCs w:val="false"/>
+          <w:i/>
           <w:i/>
           <w:iCs/>
-          <w:sz w:val="28"/>
-          <w:szCs w:val="28"/>
-        </w:rPr>
-        <w:t xml:space="preserve"> hour meeting:</w:t>
-      </w:r>
-    </w:p>
-    <w:p>
-      <w:pPr>
-        <w:pStyle w:val="Normal"/>
-        <w:spacing w:before="0" w:after="0"/>
-        <w:rPr/>
-      </w:pPr>
-      <w:r>
-        <w:rPr>
-          <w:rFonts w:ascii="Arial" w:hAnsi="Arial"/>
-          <w:b w:val="false"/>
-          <w:bCs w:val="false"/>
-          <w:i w:val="false"/>
-          <w:iCs w:val="false"/>
-          <w:sz w:val="28"/>
-          <w:szCs w:val="28"/>
-        </w:rPr>
-        <w:t>Shaun and Khaled – Lab 7</w:t>
-      </w:r>
-    </w:p>
-    <w:p>
-      <w:pPr>
-        <w:pStyle w:val="Normal"/>
-        <w:spacing w:before="0" w:after="0"/>
-        <w:rPr/>
-      </w:pPr>
-      <w:r>
-        <w:rPr>
-          <w:rFonts w:ascii="Arial" w:hAnsi="Arial"/>
-          <w:b w:val="false"/>
-          <w:bCs w:val="false"/>
-          <w:i w:val="false"/>
-          <w:iCs w:val="false"/>
-          <w:sz w:val="28"/>
-          <w:szCs w:val="28"/>
-        </w:rPr>
-        <w:t>Logan and Trinity – Lab 8</w:t>
-      </w:r>
-    </w:p>
-    <w:p>
-      <w:pPr>
-        <w:pStyle w:val="Normal"/>
-        <w:spacing w:before="0" w:after="0"/>
-        <w:rPr/>
-      </w:pPr>
-      <w:r>
-        <w:rPr>
-          <w:rFonts w:ascii="Arial" w:hAnsi="Arial"/>
-          <w:b w:val="false"/>
-          <w:bCs w:val="false"/>
-          <w:i w:val="false"/>
-          <w:iCs w:val="false"/>
-          <w:sz w:val="28"/>
-          <w:szCs w:val="28"/>
-        </w:rPr>
-        <w:t>Trinity - Journal</w:t>
-      </w:r>
-    </w:p>
-    <w:p>
-      <w:pPr>
-        <w:pStyle w:val="Normal"/>
-        <w:spacing w:before="0" w:after="0"/>
-        <w:rPr>
-          <w:rFonts w:ascii="Arial" w:hAnsi="Arial"/>
-          <w:b w:val="false"/>
-          <w:b w:val="false"/>
-          <w:bCs w:val="false"/>
-          <w:i w:val="false"/>
-          <w:i w:val="false"/>
-          <w:iCs w:val="false"/>
-          <w:sz w:val="28"/>
-          <w:szCs w:val="28"/>
-        </w:rPr>
-      </w:pPr>
-      <w:r>
-        <w:rPr>
-          <w:rFonts w:ascii="Arial" w:hAnsi="Arial"/>
-          <w:b w:val="false"/>
-          <w:bCs w:val="false"/>
-          <w:i w:val="false"/>
-          <w:iCs w:val="false"/>
-          <w:sz w:val="28"/>
-          <w:szCs w:val="28"/>
-        </w:rPr>
-      </w:r>
-    </w:p>
-    <w:p>
-      <w:pPr>
-        <w:pStyle w:val="Normal"/>
-        <w:spacing w:before="0" w:after="0"/>
-        <w:rPr/>
-      </w:pPr>
-      <w:r>
-        <w:rPr>
-          <w:rFonts w:ascii="Arial" w:hAnsi="Arial"/>
-          <w:b/>
-          <w:bCs/>
-          <w:i w:val="false"/>
-          <w:iCs w:val="false"/>
-          <w:sz w:val="28"/>
-          <w:szCs w:val="28"/>
-        </w:rPr>
-        <w:t xml:space="preserve">Meeting </w:t>
-      </w:r>
-      <w:r>
-        <w:rPr>
-          <w:rFonts w:ascii="Arial" w:hAnsi="Arial"/>
-          <w:b/>
-          <w:bCs/>
-          <w:i w:val="false"/>
-          <w:iCs w:val="false"/>
-          <w:sz w:val="28"/>
-          <w:szCs w:val="28"/>
-        </w:rPr>
-        <w:t>11</w:t>
-      </w:r>
-      <w:r>
-        <w:rPr>
-          <w:rFonts w:ascii="Arial" w:hAnsi="Arial"/>
-          <w:b/>
-          <w:bCs/>
-          <w:i w:val="false"/>
-          <w:iCs w:val="false"/>
-          <w:sz w:val="28"/>
-          <w:szCs w:val="28"/>
-        </w:rPr>
-        <w:t xml:space="preserve">: </w:t>
-      </w:r>
-      <w:r>
-        <w:rPr>
-          <w:rFonts w:ascii="Arial" w:hAnsi="Arial"/>
-          <w:b/>
-          <w:bCs/>
-          <w:i w:val="false"/>
-          <w:iCs w:val="false"/>
-          <w:sz w:val="28"/>
-          <w:szCs w:val="28"/>
-        </w:rPr>
-        <w:t>Monday</w:t>
-      </w:r>
-      <w:r>
-        <w:rPr>
-          <w:rFonts w:ascii="Arial" w:hAnsi="Arial"/>
-          <w:b/>
-          <w:bCs/>
-          <w:i w:val="false"/>
-          <w:iCs w:val="false"/>
-          <w:sz w:val="28"/>
-          <w:szCs w:val="28"/>
-        </w:rPr>
-        <w:t>, 19 January 2017</w:t>
-        <w:br/>
-      </w:r>
-      <w:r>
-        <w:rPr>
-          <w:rFonts w:ascii="Arial" w:hAnsi="Arial"/>
-          <w:b w:val="false"/>
-          <w:bCs w:val="false"/>
-          <w:i w:val="false"/>
-          <w:iCs w:val="false"/>
-          <w:sz w:val="28"/>
-          <w:szCs w:val="28"/>
-        </w:rPr>
-        <w:t>Worked on Lab 7 &amp; 8</w:t>
-      </w:r>
-    </w:p>
-    <w:p>
-      <w:pPr>
-        <w:pStyle w:val="Normal"/>
-        <w:spacing w:before="0" w:after="0"/>
-        <w:rPr>
-          <w:rFonts w:ascii="Arial" w:hAnsi="Arial"/>
-          <w:i w:val="false"/>
-          <w:i w:val="false"/>
-          <w:iCs w:val="false"/>
-          <w:sz w:val="28"/>
-          <w:szCs w:val="28"/>
-        </w:rPr>
-      </w:pPr>
-      <w:r>
-        <w:rPr>
-          <w:rFonts w:ascii="Arial" w:hAnsi="Arial"/>
-          <w:i w:val="false"/>
-          <w:iCs w:val="false"/>
-          <w:sz w:val="28"/>
-          <w:szCs w:val="28"/>
-        </w:rPr>
-      </w:r>
-    </w:p>
-    <w:p>
-      <w:pPr>
-        <w:pStyle w:val="Normal"/>
-        <w:spacing w:before="0" w:after="0"/>
-        <w:rPr/>
-      </w:pPr>
-      <w:r>
-        <w:rPr>
-          <w:rFonts w:ascii="Arial" w:hAnsi="Arial"/>
-          <w:b w:val="false"/>
-          <w:bCs w:val="false"/>
-          <w:i w:val="false"/>
-          <w:iCs w:val="false"/>
-          <w:sz w:val="28"/>
-          <w:szCs w:val="28"/>
-        </w:rPr>
-        <w:t>Work log:</w:t>
-      </w:r>
-    </w:p>
-    <w:p>
-      <w:pPr>
-        <w:pStyle w:val="Normal"/>
-        <w:spacing w:before="0" w:after="0"/>
-        <w:rPr/>
+        </w:rPr>
       </w:pPr>
       <w:r>
         <w:rPr>
@@ -2837,76 +3092,83 @@
           <w:sz w:val="28"/>
           <w:szCs w:val="28"/>
         </w:rPr>
-        <w:t>Over 1 hour meeting:</w:t>
-      </w:r>
-    </w:p>
-    <w:p>
-      <w:pPr>
-        <w:pStyle w:val="Normal"/>
-        <w:spacing w:before="0" w:after="0"/>
-        <w:rPr/>
-      </w:pPr>
-      <w:r>
-        <w:rPr>
-          <w:rFonts w:ascii="Arial" w:hAnsi="Arial"/>
-          <w:b w:val="false"/>
-          <w:bCs w:val="false"/>
-          <w:i w:val="false"/>
-          <w:iCs w:val="false"/>
-          <w:sz w:val="28"/>
-          <w:szCs w:val="28"/>
-        </w:rPr>
-        <w:t xml:space="preserve">Shaun and Khaled – Lab 7 </w:t>
-      </w:r>
-      <w:r>
-        <w:rPr>
-          <w:rFonts w:ascii="Arial" w:hAnsi="Arial"/>
-          <w:b w:val="false"/>
-          <w:bCs w:val="false"/>
-          <w:i w:val="false"/>
-          <w:iCs w:val="false"/>
-          <w:sz w:val="28"/>
-          <w:szCs w:val="28"/>
-        </w:rPr>
-        <w:t>and RTL review</w:t>
-      </w:r>
-    </w:p>
-    <w:p>
-      <w:pPr>
-        <w:pStyle w:val="Normal"/>
-        <w:spacing w:before="0" w:after="0"/>
-        <w:rPr/>
-      </w:pPr>
-      <w:r>
-        <w:rPr>
-          <w:rFonts w:ascii="Arial" w:hAnsi="Arial"/>
-          <w:b w:val="false"/>
-          <w:bCs w:val="false"/>
-          <w:i w:val="false"/>
-          <w:iCs w:val="false"/>
-          <w:sz w:val="28"/>
-          <w:szCs w:val="28"/>
-        </w:rPr>
-        <w:t>Logan and Trinity – Lab 8</w:t>
-      </w:r>
-    </w:p>
-    <w:p>
-      <w:pPr>
-        <w:pStyle w:val="Normal"/>
-        <w:spacing w:before="0" w:after="0"/>
-        <w:rPr/>
-      </w:pPr>
-      <w:r>
-        <w:rPr>
-          <w:rFonts w:ascii="Arial" w:hAnsi="Arial"/>
-          <w:b w:val="false"/>
-          <w:bCs w:val="false"/>
-          <w:i w:val="false"/>
-          <w:iCs w:val="false"/>
-          <w:sz w:val="28"/>
-          <w:szCs w:val="28"/>
-        </w:rPr>
-        <w:t>Trinity -  Journal</w:t>
+        <w:t xml:space="preserve">Over </w:t>
+      </w:r>
+      <w:r>
+        <w:rPr>
+          <w:rFonts w:ascii="Arial" w:hAnsi="Arial"/>
+          <w:b w:val="false"/>
+          <w:bCs w:val="false"/>
+          <w:i/>
+          <w:iCs/>
+          <w:sz w:val="28"/>
+          <w:szCs w:val="28"/>
+        </w:rPr>
+        <w:t>2</w:t>
+      </w:r>
+      <w:r>
+        <w:rPr>
+          <w:rFonts w:ascii="Arial" w:hAnsi="Arial"/>
+          <w:b w:val="false"/>
+          <w:bCs w:val="false"/>
+          <w:i/>
+          <w:iCs/>
+          <w:sz w:val="28"/>
+          <w:szCs w:val="28"/>
+        </w:rPr>
+        <w:t xml:space="preserve"> hour meeting:</w:t>
+      </w:r>
+    </w:p>
+    <w:p>
+      <w:pPr>
+        <w:pStyle w:val="Normal"/>
+        <w:spacing w:before="0" w:after="0"/>
+        <w:rPr>
+          <w:b w:val="false"/>
+          <w:b w:val="false"/>
+          <w:bCs w:val="false"/>
+          <w:i w:val="false"/>
+          <w:i w:val="false"/>
+          <w:iCs w:val="false"/>
+        </w:rPr>
+      </w:pPr>
+      <w:r>
+        <w:rPr>
+          <w:rFonts w:ascii="Arial" w:hAnsi="Arial"/>
+          <w:b w:val="false"/>
+          <w:bCs w:val="false"/>
+          <w:i w:val="false"/>
+          <w:iCs w:val="false"/>
+          <w:sz w:val="28"/>
+          <w:szCs w:val="28"/>
+        </w:rPr>
+        <w:t>Trinity and Logan (with assistance from Shaun and Khaled) – Revised and finished datapath</w:t>
+      </w:r>
+    </w:p>
+    <w:p>
+      <w:pPr>
+        <w:pStyle w:val="Normal"/>
+        <w:spacing w:before="0" w:after="0"/>
+        <w:rPr>
+          <w:b w:val="false"/>
+          <w:b w:val="false"/>
+          <w:bCs w:val="false"/>
+          <w:i w:val="false"/>
+          <w:i w:val="false"/>
+          <w:iCs w:val="false"/>
+        </w:rPr>
+      </w:pPr>
+      <w:r>
+        <w:rPr>
+          <w:rFonts w:ascii="Arial" w:hAnsi="Arial"/>
+          <w:b w:val="false"/>
+          <w:bCs w:val="false"/>
+          <w:i w:val="false"/>
+          <w:iCs w:val="false"/>
+          <w:sz w:val="28"/>
+          <w:szCs w:val="28"/>
+        </w:rPr>
+        <w:t>Everyone – Revised RTL and divvied up assignment</w:t>
       </w:r>
     </w:p>
     <w:sectPr>

</xml_diff>

<commit_message>
Datapath works with RelPrime n = 4; updated design doc to reflect changes discussed in Journal; Need to update state transition diagram and datapath diagram
</commit_message>
<xml_diff>
--- a/Design/Journal.docx
+++ b/Design/Journal.docx
@@ -168,7 +168,25 @@
           <w:sz w:val="28"/>
           <w:szCs w:val="28"/>
         </w:rPr>
-        <w:t>(majorly a group effort worked on during the 3 hour period):</w:t>
+        <w:t>(</w:t>
+      </w:r>
+      <w:proofErr w:type="gramStart"/>
+      <w:r>
+        <w:rPr>
+          <w:rFonts w:ascii="Arial" w:hAnsi="Arial" w:cs="Arial"/>
+          <w:sz w:val="28"/>
+          <w:szCs w:val="28"/>
+        </w:rPr>
+        <w:t>majorly</w:t>
+      </w:r>
+      <w:proofErr w:type="gramEnd"/>
+      <w:r>
+        <w:rPr>
+          <w:rFonts w:ascii="Arial" w:hAnsi="Arial" w:cs="Arial"/>
+          <w:sz w:val="28"/>
+          <w:szCs w:val="28"/>
+        </w:rPr>
+        <w:t xml:space="preserve"> a group effort worked on during the 3 hour period):</w:t>
       </w:r>
     </w:p>
     <w:p>
@@ -247,7 +265,43 @@
           <w:szCs w:val="28"/>
         </w:rPr>
         <w:tab/>
-        <w:t>We are doing a lot of redesigning based on feedback and more direction with the project. We decided to standardize the size of instructions to 16 bits. We now have two types of instructions, a C-type for register to register computations and an I-type for other instructions that require a register and immediate values such as load/store, branch, jump. The I-type include all of our instructions with previously varying sizes. By establishing a standard size and design for instructions, we are able to greatly simplify our design and get a better direction on designing instructions.</w:t>
+        <w:t xml:space="preserve">We are doing a lot of redesigning based on feedback and more direction with the project. We decided to standardize the size of instructions to 16 bits. We now have two types of instructions, a C-type for register to register computations and an I-type for other instructions that require a register and immediate values such as load/store, branch, </w:t>
+      </w:r>
+      <w:proofErr w:type="gramStart"/>
+      <w:r>
+        <w:rPr>
+          <w:rFonts w:ascii="Arial" w:hAnsi="Arial" w:cs="Arial"/>
+          <w:sz w:val="28"/>
+          <w:szCs w:val="28"/>
+        </w:rPr>
+        <w:t>jump</w:t>
+      </w:r>
+      <w:proofErr w:type="gramEnd"/>
+      <w:r>
+        <w:rPr>
+          <w:rFonts w:ascii="Arial" w:hAnsi="Arial" w:cs="Arial"/>
+          <w:sz w:val="28"/>
+          <w:szCs w:val="28"/>
+        </w:rPr>
+        <w:t xml:space="preserve">. </w:t>
+      </w:r>
+      <w:proofErr w:type="gramStart"/>
+      <w:r>
+        <w:rPr>
+          <w:rFonts w:ascii="Arial" w:hAnsi="Arial" w:cs="Arial"/>
+          <w:sz w:val="28"/>
+          <w:szCs w:val="28"/>
+        </w:rPr>
+        <w:t>The I</w:t>
+      </w:r>
+      <w:proofErr w:type="gramEnd"/>
+      <w:r>
+        <w:rPr>
+          <w:rFonts w:ascii="Arial" w:hAnsi="Arial" w:cs="Arial"/>
+          <w:sz w:val="28"/>
+          <w:szCs w:val="28"/>
+        </w:rPr>
+        <w:t>-type include all of our instructions with previously varying sizes. By establishing a standard size and design for instructions, we are able to greatly simplify our design and get a better direction on designing instructions.</w:t>
       </w:r>
     </w:p>
     <w:p>
@@ -284,7 +338,25 @@
         </w:rPr>
         <w:lastRenderedPageBreak/>
         <w:tab/>
-        <w:t>By the end of the day, we’ve ended up with 20 registers, deciding to split our general purpose registers between saved and temporary registers. Our number of instructions has grown to include a number of pseudoinstructions as Shaun began coding the programs.</w:t>
+        <w:t xml:space="preserve">By the end of the day, we’ve ended up with 20 registers, deciding to split our general purpose registers between saved and temporary registers. Our number of instructions has grown to include a number of </w:t>
+      </w:r>
+      <w:proofErr w:type="spellStart"/>
+      <w:r>
+        <w:rPr>
+          <w:rFonts w:ascii="Arial" w:hAnsi="Arial" w:cs="Arial"/>
+          <w:sz w:val="28"/>
+          <w:szCs w:val="28"/>
+        </w:rPr>
+        <w:t>pseudoinstructions</w:t>
+      </w:r>
+      <w:proofErr w:type="spellEnd"/>
+      <w:r>
+        <w:rPr>
+          <w:rFonts w:ascii="Arial" w:hAnsi="Arial" w:cs="Arial"/>
+          <w:sz w:val="28"/>
+          <w:szCs w:val="28"/>
+        </w:rPr>
+        <w:t xml:space="preserve"> as Shaun began coding the programs.</w:t>
       </w:r>
     </w:p>
     <w:p>
@@ -433,7 +505,25 @@
           <w:sz w:val="28"/>
           <w:szCs w:val="28"/>
         </w:rPr>
-        <w:t>Shaun (assisted by Trinity) - Euclid’s algorithm and relPrime (Assembly)</w:t>
+        <w:t xml:space="preserve">Shaun (assisted by Trinity) - Euclid’s algorithm and </w:t>
+      </w:r>
+      <w:proofErr w:type="spellStart"/>
+      <w:r>
+        <w:rPr>
+          <w:rFonts w:ascii="Arial" w:hAnsi="Arial" w:cs="Arial"/>
+          <w:sz w:val="28"/>
+          <w:szCs w:val="28"/>
+        </w:rPr>
+        <w:t>relPrime</w:t>
+      </w:r>
+      <w:proofErr w:type="spellEnd"/>
+      <w:r>
+        <w:rPr>
+          <w:rFonts w:ascii="Arial" w:hAnsi="Arial" w:cs="Arial"/>
+          <w:sz w:val="28"/>
+          <w:szCs w:val="28"/>
+        </w:rPr>
+        <w:t xml:space="preserve"> (Assembly)</w:t>
       </w:r>
     </w:p>
     <w:p>
@@ -486,7 +576,43 @@
           <w:sz w:val="28"/>
           <w:szCs w:val="28"/>
         </w:rPr>
-        <w:t>Shaun (assisted by Khaled) - Euclid’s algo/relPrime (Machine Language)</w:t>
+        <w:t xml:space="preserve">Shaun (assisted by Khaled) - Euclid’s </w:t>
+      </w:r>
+      <w:proofErr w:type="spellStart"/>
+      <w:r>
+        <w:rPr>
+          <w:rFonts w:ascii="Arial" w:hAnsi="Arial" w:cs="Arial"/>
+          <w:sz w:val="28"/>
+          <w:szCs w:val="28"/>
+        </w:rPr>
+        <w:t>algo</w:t>
+      </w:r>
+      <w:proofErr w:type="spellEnd"/>
+      <w:r>
+        <w:rPr>
+          <w:rFonts w:ascii="Arial" w:hAnsi="Arial" w:cs="Arial"/>
+          <w:sz w:val="28"/>
+          <w:szCs w:val="28"/>
+        </w:rPr>
+        <w:t>/</w:t>
+      </w:r>
+      <w:proofErr w:type="spellStart"/>
+      <w:r>
+        <w:rPr>
+          <w:rFonts w:ascii="Arial" w:hAnsi="Arial" w:cs="Arial"/>
+          <w:sz w:val="28"/>
+          <w:szCs w:val="28"/>
+        </w:rPr>
+        <w:t>relPrime</w:t>
+      </w:r>
+      <w:proofErr w:type="spellEnd"/>
+      <w:r>
+        <w:rPr>
+          <w:rFonts w:ascii="Arial" w:hAnsi="Arial" w:cs="Arial"/>
+          <w:sz w:val="28"/>
+          <w:szCs w:val="28"/>
+        </w:rPr>
+        <w:t xml:space="preserve"> (Machine Language)</w:t>
       </w:r>
     </w:p>
     <w:p>
@@ -530,60 +656,117 @@
           <w:sz w:val="28"/>
           <w:szCs w:val="28"/>
         </w:rPr>
-        <w:t xml:space="preserve">We decided to reformat the jal and j instructions to be their own type, L-type. This allowed for a larger jump block for us, </w:t>
-      </w:r>
-    </w:p>
-    <w:p>
-      <w:pPr>
-        <w:rPr>
-          <w:rFonts w:ascii="Arial" w:hAnsi="Arial" w:cs="Arial"/>
-          <w:sz w:val="28"/>
-          <w:szCs w:val="28"/>
-        </w:rPr>
-      </w:pPr>
-    </w:p>
-    <w:p>
-      <w:pPr>
-        <w:rPr>
-          <w:rFonts w:ascii="Arial" w:hAnsi="Arial" w:cs="Arial"/>
-          <w:sz w:val="28"/>
-          <w:szCs w:val="28"/>
-        </w:rPr>
-      </w:pPr>
-      <w:r>
-        <w:rPr>
-          <w:rFonts w:ascii="Arial" w:hAnsi="Arial" w:cs="Arial"/>
-          <w:sz w:val="28"/>
-          <w:szCs w:val="28"/>
-        </w:rPr>
-        <w:t>We plan on featuring a assembler, compile, linker, and exception handler at the very least in our processor. One of the registers dedicated to exception handling will be $ex, the cause register. We also cut down our registers to make our register file size 16.</w:t>
-      </w:r>
-    </w:p>
-    <w:p>
-      <w:pPr>
-        <w:rPr>
-          <w:rFonts w:ascii="Arial" w:hAnsi="Arial" w:cs="Arial"/>
-          <w:sz w:val="28"/>
-          <w:szCs w:val="28"/>
-        </w:rPr>
-      </w:pPr>
-    </w:p>
-    <w:p>
-      <w:pPr>
-        <w:rPr>
-          <w:rFonts w:ascii="Arial" w:hAnsi="Arial" w:cs="Arial"/>
-          <w:sz w:val="28"/>
-          <w:szCs w:val="28"/>
-        </w:rPr>
-      </w:pPr>
-      <w:r>
-        <w:rPr>
-          <w:rFonts w:ascii="Arial" w:hAnsi="Arial" w:cs="Arial"/>
-          <w:sz w:val="28"/>
-          <w:szCs w:val="28"/>
-        </w:rPr>
-        <w:t xml:space="preserve">We created a few new instructions and pseudoinstructions and added these to the design documentation. Most important of these is probably the addition of </w:t>
-      </w:r>
+        <w:t xml:space="preserve">We decided to reformat the </w:t>
+      </w:r>
+      <w:proofErr w:type="spellStart"/>
+      <w:r>
+        <w:rPr>
+          <w:rFonts w:ascii="Arial" w:hAnsi="Arial" w:cs="Arial"/>
+          <w:sz w:val="28"/>
+          <w:szCs w:val="28"/>
+        </w:rPr>
+        <w:t>jal</w:t>
+      </w:r>
+      <w:proofErr w:type="spellEnd"/>
+      <w:r>
+        <w:rPr>
+          <w:rFonts w:ascii="Arial" w:hAnsi="Arial" w:cs="Arial"/>
+          <w:sz w:val="28"/>
+          <w:szCs w:val="28"/>
+        </w:rPr>
+        <w:t xml:space="preserve"> and j instructions to be their own type, L-type. This allowed for a larger jump block for us, </w:t>
+      </w:r>
+    </w:p>
+    <w:p>
+      <w:pPr>
+        <w:rPr>
+          <w:rFonts w:ascii="Arial" w:hAnsi="Arial" w:cs="Arial"/>
+          <w:sz w:val="28"/>
+          <w:szCs w:val="28"/>
+        </w:rPr>
+      </w:pPr>
+    </w:p>
+    <w:p>
+      <w:pPr>
+        <w:rPr>
+          <w:rFonts w:ascii="Arial" w:hAnsi="Arial" w:cs="Arial"/>
+          <w:sz w:val="28"/>
+          <w:szCs w:val="28"/>
+        </w:rPr>
+      </w:pPr>
+      <w:r>
+        <w:rPr>
+          <w:rFonts w:ascii="Arial" w:hAnsi="Arial" w:cs="Arial"/>
+          <w:sz w:val="28"/>
+          <w:szCs w:val="28"/>
+        </w:rPr>
+        <w:t xml:space="preserve">We plan on featuring </w:t>
+      </w:r>
+      <w:proofErr w:type="spellStart"/>
+      <w:proofErr w:type="gramStart"/>
+      <w:r>
+        <w:rPr>
+          <w:rFonts w:ascii="Arial" w:hAnsi="Arial" w:cs="Arial"/>
+          <w:sz w:val="28"/>
+          <w:szCs w:val="28"/>
+        </w:rPr>
+        <w:t>a</w:t>
+      </w:r>
+      <w:proofErr w:type="spellEnd"/>
+      <w:proofErr w:type="gramEnd"/>
+      <w:r>
+        <w:rPr>
+          <w:rFonts w:ascii="Arial" w:hAnsi="Arial" w:cs="Arial"/>
+          <w:sz w:val="28"/>
+          <w:szCs w:val="28"/>
+        </w:rPr>
+        <w:t xml:space="preserve"> assembler, compile, linker, and exception handler at the very least in our processor. One of the registers dedicated to exception handling will be $ex, the cause register. We also cut down our registers to make our register file size 16.</w:t>
+      </w:r>
+    </w:p>
+    <w:p>
+      <w:pPr>
+        <w:rPr>
+          <w:rFonts w:ascii="Arial" w:hAnsi="Arial" w:cs="Arial"/>
+          <w:sz w:val="28"/>
+          <w:szCs w:val="28"/>
+        </w:rPr>
+      </w:pPr>
+    </w:p>
+    <w:p>
+      <w:pPr>
+        <w:rPr>
+          <w:rFonts w:ascii="Arial" w:hAnsi="Arial" w:cs="Arial"/>
+          <w:sz w:val="28"/>
+          <w:szCs w:val="28"/>
+        </w:rPr>
+      </w:pPr>
+      <w:r>
+        <w:rPr>
+          <w:rFonts w:ascii="Arial" w:hAnsi="Arial" w:cs="Arial"/>
+          <w:sz w:val="28"/>
+          <w:szCs w:val="28"/>
+        </w:rPr>
+        <w:t xml:space="preserve">We created a few new instructions and </w:t>
+      </w:r>
+      <w:proofErr w:type="spellStart"/>
+      <w:r>
+        <w:rPr>
+          <w:rFonts w:ascii="Arial" w:hAnsi="Arial" w:cs="Arial"/>
+          <w:sz w:val="28"/>
+          <w:szCs w:val="28"/>
+        </w:rPr>
+        <w:t>pseudoinstructions</w:t>
+      </w:r>
+      <w:proofErr w:type="spellEnd"/>
+      <w:r>
+        <w:rPr>
+          <w:rFonts w:ascii="Arial" w:hAnsi="Arial" w:cs="Arial"/>
+          <w:sz w:val="28"/>
+          <w:szCs w:val="28"/>
+        </w:rPr>
+        <w:t xml:space="preserve"> and added these to the design documentation. Most important of these is probably the addition of </w:t>
+      </w:r>
+      <w:proofErr w:type="spellStart"/>
       <w:r>
         <w:rPr>
           <w:rFonts w:ascii="Arial" w:hAnsi="Arial" w:cs="Arial"/>
@@ -594,6 +777,7 @@
         </w:rPr>
         <w:t>syscall</w:t>
       </w:r>
+      <w:proofErr w:type="spellEnd"/>
       <w:r>
         <w:rPr>
           <w:rFonts w:ascii="Arial" w:hAnsi="Arial" w:cs="Arial"/>
@@ -705,7 +889,25 @@
           <w:sz w:val="28"/>
           <w:szCs w:val="28"/>
         </w:rPr>
-        <w:t>Trinity – syscall, editing instruction descriptions</w:t>
+        <w:t xml:space="preserve">Trinity – </w:t>
+      </w:r>
+      <w:proofErr w:type="spellStart"/>
+      <w:r>
+        <w:rPr>
+          <w:rFonts w:ascii="Arial" w:hAnsi="Arial" w:cs="Arial"/>
+          <w:sz w:val="28"/>
+          <w:szCs w:val="28"/>
+        </w:rPr>
+        <w:t>syscall</w:t>
+      </w:r>
+      <w:proofErr w:type="spellEnd"/>
+      <w:r>
+        <w:rPr>
+          <w:rFonts w:ascii="Arial" w:hAnsi="Arial" w:cs="Arial"/>
+          <w:sz w:val="28"/>
+          <w:szCs w:val="28"/>
+        </w:rPr>
+        <w:t>, editing instruction descriptions</w:t>
       </w:r>
     </w:p>
     <w:p>
@@ -740,7 +942,43 @@
           <w:szCs w:val="28"/>
         </w:rPr>
         <w:lastRenderedPageBreak/>
-        <w:t>Group – redued register file and redesigned jal/j instructions.</w:t>
+        <w:t xml:space="preserve">Group – </w:t>
+      </w:r>
+      <w:proofErr w:type="spellStart"/>
+      <w:r>
+        <w:rPr>
+          <w:rFonts w:ascii="Arial" w:hAnsi="Arial" w:cs="Arial"/>
+          <w:sz w:val="28"/>
+          <w:szCs w:val="28"/>
+        </w:rPr>
+        <w:t>redued</w:t>
+      </w:r>
+      <w:proofErr w:type="spellEnd"/>
+      <w:r>
+        <w:rPr>
+          <w:rFonts w:ascii="Arial" w:hAnsi="Arial" w:cs="Arial"/>
+          <w:sz w:val="28"/>
+          <w:szCs w:val="28"/>
+        </w:rPr>
+        <w:t xml:space="preserve"> register file and redesigned </w:t>
+      </w:r>
+      <w:proofErr w:type="spellStart"/>
+      <w:r>
+        <w:rPr>
+          <w:rFonts w:ascii="Arial" w:hAnsi="Arial" w:cs="Arial"/>
+          <w:sz w:val="28"/>
+          <w:szCs w:val="28"/>
+        </w:rPr>
+        <w:t>jal</w:t>
+      </w:r>
+      <w:proofErr w:type="spellEnd"/>
+      <w:r>
+        <w:rPr>
+          <w:rFonts w:ascii="Arial" w:hAnsi="Arial" w:cs="Arial"/>
+          <w:sz w:val="28"/>
+          <w:szCs w:val="28"/>
+        </w:rPr>
+        <w:t>/j instructions.</w:t>
       </w:r>
     </w:p>
     <w:p>
@@ -891,7 +1129,25 @@
           <w:sz w:val="28"/>
           <w:szCs w:val="28"/>
         </w:rPr>
-        <w:t>Trinity – finished syscall, journal</w:t>
+        <w:t xml:space="preserve">Trinity – finished </w:t>
+      </w:r>
+      <w:proofErr w:type="spellStart"/>
+      <w:r>
+        <w:rPr>
+          <w:rFonts w:ascii="Arial" w:hAnsi="Arial" w:cs="Arial"/>
+          <w:sz w:val="28"/>
+          <w:szCs w:val="28"/>
+        </w:rPr>
+        <w:t>syscall</w:t>
+      </w:r>
+      <w:proofErr w:type="spellEnd"/>
+      <w:r>
+        <w:rPr>
+          <w:rFonts w:ascii="Arial" w:hAnsi="Arial" w:cs="Arial"/>
+          <w:sz w:val="28"/>
+          <w:szCs w:val="28"/>
+        </w:rPr>
+        <w:t>, journal</w:t>
       </w:r>
     </w:p>
     <w:p>
@@ -1331,7 +1587,25 @@
           <w:sz w:val="28"/>
           <w:szCs w:val="28"/>
         </w:rPr>
-        <w:t>Logan/Trinity (w/ assistance from Khaled &amp; Shaun) – Datapath Design</w:t>
+        <w:t xml:space="preserve">Logan/Trinity (w/ assistance from Khaled &amp; Shaun) – </w:t>
+      </w:r>
+      <w:proofErr w:type="spellStart"/>
+      <w:r>
+        <w:rPr>
+          <w:rFonts w:ascii="Arial" w:hAnsi="Arial" w:cs="Arial"/>
+          <w:sz w:val="28"/>
+          <w:szCs w:val="28"/>
+        </w:rPr>
+        <w:t>Datapath</w:t>
+      </w:r>
+      <w:proofErr w:type="spellEnd"/>
+      <w:r>
+        <w:rPr>
+          <w:rFonts w:ascii="Arial" w:hAnsi="Arial" w:cs="Arial"/>
+          <w:sz w:val="28"/>
+          <w:szCs w:val="28"/>
+        </w:rPr>
+        <w:t xml:space="preserve"> Design</w:t>
       </w:r>
     </w:p>
     <w:p>
@@ -2232,33 +2506,69 @@
           <w:sz w:val="28"/>
           <w:szCs w:val="28"/>
         </w:rPr>
-        <w:t>, we decided to denote the immediate value by the bits in the 16-bit immediate itself rather than where they are in the instruction. We weren’t sure how to access the correct parts of the instruction. In these instructions, we changed some logical code to simply shift the immediates left by 1.</w:t>
-      </w:r>
-    </w:p>
-    <w:p>
-      <w:pPr>
-        <w:rPr>
-          <w:rFonts w:ascii="Arial" w:hAnsi="Arial" w:cs="Arial"/>
-          <w:sz w:val="28"/>
-          <w:szCs w:val="28"/>
-        </w:rPr>
-      </w:pPr>
-    </w:p>
-    <w:p>
-      <w:pPr>
-        <w:rPr>
-          <w:rFonts w:ascii="Arial" w:hAnsi="Arial" w:cs="Arial"/>
-          <w:sz w:val="28"/>
-          <w:szCs w:val="28"/>
-        </w:rPr>
-      </w:pPr>
-      <w:r>
-        <w:rPr>
-          <w:rFonts w:ascii="Arial" w:hAnsi="Arial" w:cs="Arial"/>
-          <w:sz w:val="28"/>
-          <w:szCs w:val="28"/>
-        </w:rPr>
-        <w:t>We also decided to add a C register component that receives the value of $cr no matter what input goes into the register file.</w:t>
+        <w:t xml:space="preserve">, we decided to denote the immediate value by the bits in the 16-bit immediate itself rather than where they are in the instruction. We weren’t sure how to access the correct parts of the instruction. In these instructions, we changed some logical code to simply shift the </w:t>
+      </w:r>
+      <w:proofErr w:type="spellStart"/>
+      <w:r>
+        <w:rPr>
+          <w:rFonts w:ascii="Arial" w:hAnsi="Arial" w:cs="Arial"/>
+          <w:sz w:val="28"/>
+          <w:szCs w:val="28"/>
+        </w:rPr>
+        <w:t>immediates</w:t>
+      </w:r>
+      <w:proofErr w:type="spellEnd"/>
+      <w:r>
+        <w:rPr>
+          <w:rFonts w:ascii="Arial" w:hAnsi="Arial" w:cs="Arial"/>
+          <w:sz w:val="28"/>
+          <w:szCs w:val="28"/>
+        </w:rPr>
+        <w:t xml:space="preserve"> left by 1.</w:t>
+      </w:r>
+    </w:p>
+    <w:p>
+      <w:pPr>
+        <w:rPr>
+          <w:rFonts w:ascii="Arial" w:hAnsi="Arial" w:cs="Arial"/>
+          <w:sz w:val="28"/>
+          <w:szCs w:val="28"/>
+        </w:rPr>
+      </w:pPr>
+    </w:p>
+    <w:p>
+      <w:pPr>
+        <w:rPr>
+          <w:rFonts w:ascii="Arial" w:hAnsi="Arial" w:cs="Arial"/>
+          <w:sz w:val="28"/>
+          <w:szCs w:val="28"/>
+        </w:rPr>
+      </w:pPr>
+      <w:r>
+        <w:rPr>
+          <w:rFonts w:ascii="Arial" w:hAnsi="Arial" w:cs="Arial"/>
+          <w:sz w:val="28"/>
+          <w:szCs w:val="28"/>
+        </w:rPr>
+        <w:t>We also decided to add a C register component that receives the value of $</w:t>
+      </w:r>
+      <w:proofErr w:type="spellStart"/>
+      <w:r>
+        <w:rPr>
+          <w:rFonts w:ascii="Arial" w:hAnsi="Arial" w:cs="Arial"/>
+          <w:sz w:val="28"/>
+          <w:szCs w:val="28"/>
+        </w:rPr>
+        <w:t>cr</w:t>
+      </w:r>
+      <w:proofErr w:type="spellEnd"/>
+      <w:r>
+        <w:rPr>
+          <w:rFonts w:ascii="Arial" w:hAnsi="Arial" w:cs="Arial"/>
+          <w:sz w:val="28"/>
+          <w:szCs w:val="28"/>
+        </w:rPr>
+        <w:t xml:space="preserve"> no matter what input goes into the register file.</w:t>
       </w:r>
     </w:p>
     <w:p>
@@ -2322,8 +2632,18 @@
           <w:sz w:val="28"/>
           <w:szCs w:val="28"/>
         </w:rPr>
-        <w:t>Trinity and Logan (with assistance from Shaun and Khaled) – Revised and finished datapath</w:t>
-      </w:r>
+        <w:t xml:space="preserve">Trinity and Logan (with assistance from Shaun and Khaled) – Revised and finished </w:t>
+      </w:r>
+      <w:proofErr w:type="spellStart"/>
+      <w:r>
+        <w:rPr>
+          <w:rFonts w:ascii="Arial" w:hAnsi="Arial" w:cs="Arial"/>
+          <w:sz w:val="28"/>
+          <w:szCs w:val="28"/>
+        </w:rPr>
+        <w:t>datapath</w:t>
+      </w:r>
+      <w:proofErr w:type="spellEnd"/>
     </w:p>
     <w:p>
       <w:pPr>
@@ -2396,7 +2716,25 @@
           <w:sz w:val="28"/>
           <w:szCs w:val="28"/>
         </w:rPr>
-        <w:t xml:space="preserve">Logan – Block diagram of datapath (estimated 1 hours) </w:t>
+        <w:t xml:space="preserve">Logan – Block diagram of </w:t>
+      </w:r>
+      <w:proofErr w:type="spellStart"/>
+      <w:r>
+        <w:rPr>
+          <w:rFonts w:ascii="Arial" w:hAnsi="Arial" w:cs="Arial"/>
+          <w:sz w:val="28"/>
+          <w:szCs w:val="28"/>
+        </w:rPr>
+        <w:t>datapath</w:t>
+      </w:r>
+      <w:proofErr w:type="spellEnd"/>
+      <w:r>
+        <w:rPr>
+          <w:rFonts w:ascii="Arial" w:hAnsi="Arial" w:cs="Arial"/>
+          <w:sz w:val="28"/>
+          <w:szCs w:val="28"/>
+        </w:rPr>
+        <w:t xml:space="preserve"> (estimated 1 hours) </w:t>
       </w:r>
       <w:r>
         <w:rPr>
@@ -2751,7 +3089,43 @@
           <w:sz w:val="28"/>
           <w:szCs w:val="28"/>
         </w:rPr>
-        <w:t>Our choice in architecture – Load/Store with Accumulator, caused us to have a lot of extra muxes to choose the value from our special computation result register as well as a special register in the datapath that always stores the value of the computation result register. Al of this was caused by our accumulator computation register.</w:t>
+        <w:t xml:space="preserve">Our choice in architecture – Load/Store with Accumulator, caused us to have a lot of extra </w:t>
+      </w:r>
+      <w:proofErr w:type="spellStart"/>
+      <w:r>
+        <w:rPr>
+          <w:rFonts w:ascii="Arial" w:hAnsi="Arial" w:cs="Arial"/>
+          <w:sz w:val="28"/>
+          <w:szCs w:val="28"/>
+        </w:rPr>
+        <w:t>muxes</w:t>
+      </w:r>
+      <w:proofErr w:type="spellEnd"/>
+      <w:r>
+        <w:rPr>
+          <w:rFonts w:ascii="Arial" w:hAnsi="Arial" w:cs="Arial"/>
+          <w:sz w:val="28"/>
+          <w:szCs w:val="28"/>
+        </w:rPr>
+        <w:t xml:space="preserve"> to choose the value from our special computation result register as well as a special register in the </w:t>
+      </w:r>
+      <w:proofErr w:type="spellStart"/>
+      <w:r>
+        <w:rPr>
+          <w:rFonts w:ascii="Arial" w:hAnsi="Arial" w:cs="Arial"/>
+          <w:sz w:val="28"/>
+          <w:szCs w:val="28"/>
+        </w:rPr>
+        <w:t>datapath</w:t>
+      </w:r>
+      <w:proofErr w:type="spellEnd"/>
+      <w:r>
+        <w:rPr>
+          <w:rFonts w:ascii="Arial" w:hAnsi="Arial" w:cs="Arial"/>
+          <w:sz w:val="28"/>
+          <w:szCs w:val="28"/>
+        </w:rPr>
+        <w:t xml:space="preserve"> that always stores the value of the computation result register. Al of this was caused by our accumulator computation register.</w:t>
       </w:r>
     </w:p>
     <w:p>
@@ -2769,7 +3143,43 @@
           <w:sz w:val="28"/>
           <w:szCs w:val="28"/>
         </w:rPr>
-        <w:t>Because our design is also load/store, we found it necessary to have a memory unit as well as a register file to hold data values. Between these two components and our ALU, we found it necessary to have special temporary register such as IR, MDR, A/B/C to hold necessary values between stages in the datapath.</w:t>
+        <w:t xml:space="preserve">Because our design is also load/store, we found it necessary to have a memory unit as well as a register file to hold data values. Between these two components and our ALU, we found it necessary to have special temporary register such as IR, MDR, </w:t>
+      </w:r>
+      <w:proofErr w:type="gramStart"/>
+      <w:r>
+        <w:rPr>
+          <w:rFonts w:ascii="Arial" w:hAnsi="Arial" w:cs="Arial"/>
+          <w:sz w:val="28"/>
+          <w:szCs w:val="28"/>
+        </w:rPr>
+        <w:t>A</w:t>
+      </w:r>
+      <w:proofErr w:type="gramEnd"/>
+      <w:r>
+        <w:rPr>
+          <w:rFonts w:ascii="Arial" w:hAnsi="Arial" w:cs="Arial"/>
+          <w:sz w:val="28"/>
+          <w:szCs w:val="28"/>
+        </w:rPr>
+        <w:t xml:space="preserve">/B/C to hold necessary values between stages in the </w:t>
+      </w:r>
+      <w:proofErr w:type="spellStart"/>
+      <w:r>
+        <w:rPr>
+          <w:rFonts w:ascii="Arial" w:hAnsi="Arial" w:cs="Arial"/>
+          <w:sz w:val="28"/>
+          <w:szCs w:val="28"/>
+        </w:rPr>
+        <w:t>datapath</w:t>
+      </w:r>
+      <w:proofErr w:type="spellEnd"/>
+      <w:r>
+        <w:rPr>
+          <w:rFonts w:ascii="Arial" w:hAnsi="Arial" w:cs="Arial"/>
+          <w:sz w:val="28"/>
+          <w:szCs w:val="28"/>
+        </w:rPr>
+        <w:t>.</w:t>
       </w:r>
     </w:p>
     <w:p>
@@ -2867,7 +3277,43 @@
           <w:sz w:val="28"/>
           <w:szCs w:val="28"/>
         </w:rPr>
-        <w:t>Trinity and Logan – Revised RTL, planning/revising datapath, integration plan</w:t>
+        <w:t xml:space="preserve">Trinity and Logan – Revised RTL, planning/revising </w:t>
+      </w:r>
+      <w:proofErr w:type="spellStart"/>
+      <w:r>
+        <w:rPr>
+          <w:rFonts w:ascii="Arial" w:hAnsi="Arial" w:cs="Arial"/>
+          <w:sz w:val="28"/>
+          <w:szCs w:val="28"/>
+        </w:rPr>
+        <w:t>datapath</w:t>
+      </w:r>
+      <w:proofErr w:type="spellEnd"/>
+      <w:r>
+        <w:rPr>
+          <w:rFonts w:ascii="Arial" w:hAnsi="Arial" w:cs="Arial"/>
+          <w:sz w:val="28"/>
+          <w:szCs w:val="28"/>
+        </w:rPr>
+        <w:t xml:space="preserve">, </w:t>
+      </w:r>
+      <w:proofErr w:type="gramStart"/>
+      <w:r>
+        <w:rPr>
+          <w:rFonts w:ascii="Arial" w:hAnsi="Arial" w:cs="Arial"/>
+          <w:sz w:val="28"/>
+          <w:szCs w:val="28"/>
+        </w:rPr>
+        <w:t>integration</w:t>
+      </w:r>
+      <w:proofErr w:type="gramEnd"/>
+      <w:r>
+        <w:rPr>
+          <w:rFonts w:ascii="Arial" w:hAnsi="Arial" w:cs="Arial"/>
+          <w:sz w:val="28"/>
+          <w:szCs w:val="28"/>
+        </w:rPr>
+        <w:t xml:space="preserve"> plan</w:t>
       </w:r>
     </w:p>
     <w:p>
@@ -2975,7 +3421,24 @@
           <w:szCs w:val="28"/>
         </w:rPr>
         <w:tab/>
-        <w:t>Datapath redesign (estimated: 1 hour)</w:t>
+      </w:r>
+      <w:proofErr w:type="spellStart"/>
+      <w:r>
+        <w:rPr>
+          <w:rFonts w:ascii="Arial" w:hAnsi="Arial" w:cs="Arial"/>
+          <w:sz w:val="28"/>
+          <w:szCs w:val="28"/>
+        </w:rPr>
+        <w:t>Datapath</w:t>
+      </w:r>
+      <w:proofErr w:type="spellEnd"/>
+      <w:r>
+        <w:rPr>
+          <w:rFonts w:ascii="Arial" w:hAnsi="Arial" w:cs="Arial"/>
+          <w:sz w:val="28"/>
+          <w:szCs w:val="28"/>
+        </w:rPr>
+        <w:t xml:space="preserve"> redesign (estimated: 1 hour)</w:t>
       </w:r>
     </w:p>
     <w:p>
@@ -3113,24 +3576,60 @@
           <w:sz w:val="28"/>
           <w:szCs w:val="28"/>
         </w:rPr>
-        <w:t>Logan (with assistance from Trinity) – Rough draft of state transition diagram, went over datapath corrections</w:t>
-      </w:r>
-    </w:p>
-    <w:p>
-      <w:pPr>
-        <w:rPr>
-          <w:rFonts w:ascii="Arial" w:hAnsi="Arial" w:cs="Arial"/>
-          <w:sz w:val="28"/>
-          <w:szCs w:val="28"/>
-        </w:rPr>
-      </w:pPr>
-      <w:r>
-        <w:rPr>
-          <w:rFonts w:ascii="Arial" w:hAnsi="Arial" w:cs="Arial"/>
-          <w:sz w:val="28"/>
-          <w:szCs w:val="28"/>
-        </w:rPr>
-        <w:t>Trinity – Editting/formatting design document, journal</w:t>
+        <w:t xml:space="preserve">Logan (with assistance from Trinity) – Rough draft of state transition diagram, went over </w:t>
+      </w:r>
+      <w:proofErr w:type="spellStart"/>
+      <w:r>
+        <w:rPr>
+          <w:rFonts w:ascii="Arial" w:hAnsi="Arial" w:cs="Arial"/>
+          <w:sz w:val="28"/>
+          <w:szCs w:val="28"/>
+        </w:rPr>
+        <w:t>datapath</w:t>
+      </w:r>
+      <w:proofErr w:type="spellEnd"/>
+      <w:r>
+        <w:rPr>
+          <w:rFonts w:ascii="Arial" w:hAnsi="Arial" w:cs="Arial"/>
+          <w:sz w:val="28"/>
+          <w:szCs w:val="28"/>
+        </w:rPr>
+        <w:t xml:space="preserve"> corrections</w:t>
+      </w:r>
+    </w:p>
+    <w:p>
+      <w:pPr>
+        <w:rPr>
+          <w:rFonts w:ascii="Arial" w:hAnsi="Arial" w:cs="Arial"/>
+          <w:sz w:val="28"/>
+          <w:szCs w:val="28"/>
+        </w:rPr>
+      </w:pPr>
+      <w:r>
+        <w:rPr>
+          <w:rFonts w:ascii="Arial" w:hAnsi="Arial" w:cs="Arial"/>
+          <w:sz w:val="28"/>
+          <w:szCs w:val="28"/>
+        </w:rPr>
+        <w:t xml:space="preserve">Trinity – </w:t>
+      </w:r>
+      <w:proofErr w:type="spellStart"/>
+      <w:r>
+        <w:rPr>
+          <w:rFonts w:ascii="Arial" w:hAnsi="Arial" w:cs="Arial"/>
+          <w:sz w:val="28"/>
+          <w:szCs w:val="28"/>
+        </w:rPr>
+        <w:t>Editting</w:t>
+      </w:r>
+      <w:proofErr w:type="spellEnd"/>
+      <w:r>
+        <w:rPr>
+          <w:rFonts w:ascii="Arial" w:hAnsi="Arial" w:cs="Arial"/>
+          <w:sz w:val="28"/>
+          <w:szCs w:val="28"/>
+        </w:rPr>
+        <w:t>/formatting design document, journal</w:t>
       </w:r>
     </w:p>
     <w:p>
@@ -3201,7 +3700,24 @@
           <w:szCs w:val="28"/>
         </w:rPr>
         <w:tab/>
-        <w:t>Datapath redesign + control unit (estimated: 2 hour)</w:t>
+      </w:r>
+      <w:proofErr w:type="spellStart"/>
+      <w:r>
+        <w:rPr>
+          <w:rFonts w:ascii="Arial" w:hAnsi="Arial" w:cs="Arial"/>
+          <w:sz w:val="28"/>
+          <w:szCs w:val="28"/>
+        </w:rPr>
+        <w:t>Datapath</w:t>
+      </w:r>
+      <w:proofErr w:type="spellEnd"/>
+      <w:r>
+        <w:rPr>
+          <w:rFonts w:ascii="Arial" w:hAnsi="Arial" w:cs="Arial"/>
+          <w:sz w:val="28"/>
+          <w:szCs w:val="28"/>
+        </w:rPr>
+        <w:t xml:space="preserve"> redesign + control unit (estimated: 2 hour)</w:t>
       </w:r>
     </w:p>
     <w:p>
@@ -3263,7 +3779,61 @@
           <w:sz w:val="28"/>
           <w:szCs w:val="28"/>
         </w:rPr>
-        <w:t>Changes to control and datapath to be in accordance with RTL (controls affected: WriteSrc and ALUSrcB).</w:t>
+        <w:t xml:space="preserve">Changes to control and </w:t>
+      </w:r>
+      <w:proofErr w:type="spellStart"/>
+      <w:r>
+        <w:rPr>
+          <w:rFonts w:ascii="Arial" w:hAnsi="Arial" w:cs="Arial"/>
+          <w:sz w:val="28"/>
+          <w:szCs w:val="28"/>
+        </w:rPr>
+        <w:t>datapath</w:t>
+      </w:r>
+      <w:proofErr w:type="spellEnd"/>
+      <w:r>
+        <w:rPr>
+          <w:rFonts w:ascii="Arial" w:hAnsi="Arial" w:cs="Arial"/>
+          <w:sz w:val="28"/>
+          <w:szCs w:val="28"/>
+        </w:rPr>
+        <w:t xml:space="preserve"> to be in accordance with RTL (controls affected: </w:t>
+      </w:r>
+      <w:proofErr w:type="spellStart"/>
+      <w:r>
+        <w:rPr>
+          <w:rFonts w:ascii="Arial" w:hAnsi="Arial" w:cs="Arial"/>
+          <w:sz w:val="28"/>
+          <w:szCs w:val="28"/>
+        </w:rPr>
+        <w:t>WriteSrc</w:t>
+      </w:r>
+      <w:proofErr w:type="spellEnd"/>
+      <w:r>
+        <w:rPr>
+          <w:rFonts w:ascii="Arial" w:hAnsi="Arial" w:cs="Arial"/>
+          <w:sz w:val="28"/>
+          <w:szCs w:val="28"/>
+        </w:rPr>
+        <w:t xml:space="preserve"> and </w:t>
+      </w:r>
+      <w:proofErr w:type="spellStart"/>
+      <w:r>
+        <w:rPr>
+          <w:rFonts w:ascii="Arial" w:hAnsi="Arial" w:cs="Arial"/>
+          <w:sz w:val="28"/>
+          <w:szCs w:val="28"/>
+        </w:rPr>
+        <w:t>ALUSrcB</w:t>
+      </w:r>
+      <w:proofErr w:type="spellEnd"/>
+      <w:r>
+        <w:rPr>
+          <w:rFonts w:ascii="Arial" w:hAnsi="Arial" w:cs="Arial"/>
+          <w:sz w:val="28"/>
+          <w:szCs w:val="28"/>
+        </w:rPr>
+        <w:t>).</w:t>
       </w:r>
     </w:p>
     <w:p>
@@ -3452,8 +4022,18 @@
           <w:sz w:val="28"/>
           <w:szCs w:val="28"/>
         </w:rPr>
-        <w:t>Khaled – Muxes</w:t>
-      </w:r>
+        <w:t xml:space="preserve">Khaled – </w:t>
+      </w:r>
+      <w:proofErr w:type="spellStart"/>
+      <w:r>
+        <w:rPr>
+          <w:rFonts w:ascii="Arial" w:hAnsi="Arial" w:cs="Arial"/>
+          <w:sz w:val="28"/>
+          <w:szCs w:val="28"/>
+        </w:rPr>
+        <w:t>Muxes</w:t>
+      </w:r>
+      <w:proofErr w:type="spellEnd"/>
       <w:r>
         <w:rPr>
           <w:rFonts w:ascii="Arial" w:hAnsi="Arial" w:cs="Arial"/>
@@ -3479,7 +4059,25 @@
           <w:sz w:val="28"/>
           <w:szCs w:val="28"/>
         </w:rPr>
-        <w:t>Logan – datapath redesign (again – sorry, Logan)</w:t>
+        <w:t xml:space="preserve">Logan – </w:t>
+      </w:r>
+      <w:proofErr w:type="spellStart"/>
+      <w:r>
+        <w:rPr>
+          <w:rFonts w:ascii="Arial" w:hAnsi="Arial" w:cs="Arial"/>
+          <w:sz w:val="28"/>
+          <w:szCs w:val="28"/>
+        </w:rPr>
+        <w:t>datapath</w:t>
+      </w:r>
+      <w:proofErr w:type="spellEnd"/>
+      <w:r>
+        <w:rPr>
+          <w:rFonts w:ascii="Arial" w:hAnsi="Arial" w:cs="Arial"/>
+          <w:sz w:val="28"/>
+          <w:szCs w:val="28"/>
+        </w:rPr>
+        <w:t xml:space="preserve"> redesign (again – sorry, Logan)</w:t>
       </w:r>
       <w:r>
         <w:rPr>
@@ -3497,7 +4095,25 @@
           <w:sz w:val="28"/>
           <w:szCs w:val="28"/>
         </w:rPr>
-        <w:t xml:space="preserve">, ALUControl </w:t>
+        <w:t xml:space="preserve">, </w:t>
+      </w:r>
+      <w:proofErr w:type="spellStart"/>
+      <w:r>
+        <w:rPr>
+          <w:rFonts w:ascii="Arial" w:hAnsi="Arial" w:cs="Arial"/>
+          <w:sz w:val="28"/>
+          <w:szCs w:val="28"/>
+        </w:rPr>
+        <w:t>ALUControl</w:t>
+      </w:r>
+      <w:proofErr w:type="spellEnd"/>
+      <w:r>
+        <w:rPr>
+          <w:rFonts w:ascii="Arial" w:hAnsi="Arial" w:cs="Arial"/>
+          <w:sz w:val="28"/>
+          <w:szCs w:val="28"/>
+        </w:rPr>
+        <w:t xml:space="preserve"> </w:t>
       </w:r>
       <w:r>
         <w:rPr>
@@ -3659,7 +4275,25 @@
           <w:szCs w:val="28"/>
         </w:rPr>
         <w:lastRenderedPageBreak/>
-        <w:t xml:space="preserve">Logan – ALUControl </w:t>
+        <w:t xml:space="preserve">Logan – </w:t>
+      </w:r>
+      <w:proofErr w:type="spellStart"/>
+      <w:r>
+        <w:rPr>
+          <w:rFonts w:ascii="Arial" w:hAnsi="Arial" w:cs="Arial"/>
+          <w:sz w:val="28"/>
+          <w:szCs w:val="28"/>
+        </w:rPr>
+        <w:t>ALUControl</w:t>
+      </w:r>
+      <w:proofErr w:type="spellEnd"/>
+      <w:r>
+        <w:rPr>
+          <w:rFonts w:ascii="Arial" w:hAnsi="Arial" w:cs="Arial"/>
+          <w:sz w:val="28"/>
+          <w:szCs w:val="28"/>
+        </w:rPr>
+        <w:t xml:space="preserve"> </w:t>
       </w:r>
       <w:r>
         <w:rPr>
@@ -3894,7 +4528,25 @@
           <w:sz w:val="28"/>
           <w:szCs w:val="28"/>
         </w:rPr>
-        <w:t xml:space="preserve">Trinity – Register File changes, ALUControl and test bench </w:t>
+        <w:t xml:space="preserve">Trinity – Register File changes, </w:t>
+      </w:r>
+      <w:proofErr w:type="spellStart"/>
+      <w:r>
+        <w:rPr>
+          <w:rFonts w:ascii="Arial" w:hAnsi="Arial" w:cs="Arial"/>
+          <w:sz w:val="28"/>
+          <w:szCs w:val="28"/>
+        </w:rPr>
+        <w:t>ALUControl</w:t>
+      </w:r>
+      <w:proofErr w:type="spellEnd"/>
+      <w:r>
+        <w:rPr>
+          <w:rFonts w:ascii="Arial" w:hAnsi="Arial" w:cs="Arial"/>
+          <w:sz w:val="28"/>
+          <w:szCs w:val="28"/>
+        </w:rPr>
+        <w:t xml:space="preserve"> and test bench </w:t>
       </w:r>
       <w:r>
         <w:rPr>
@@ -4222,8 +4874,18 @@
           <w:sz w:val="28"/>
           <w:szCs w:val="28"/>
         </w:rPr>
-        <w:t>Shaun – test benches, and modifying/correcting muxes</w:t>
-      </w:r>
+        <w:t xml:space="preserve">Shaun – test benches, and modifying/correcting </w:t>
+      </w:r>
+      <w:proofErr w:type="spellStart"/>
+      <w:r>
+        <w:rPr>
+          <w:rFonts w:ascii="Arial" w:hAnsi="Arial" w:cs="Arial"/>
+          <w:sz w:val="28"/>
+          <w:szCs w:val="28"/>
+        </w:rPr>
+        <w:t>muxes</w:t>
+      </w:r>
+      <w:proofErr w:type="spellEnd"/>
     </w:p>
     <w:p>
       <w:pPr>
@@ -4409,7 +5071,25 @@
           <w:szCs w:val="28"/>
         </w:rPr>
         <w:tab/>
-        <w:t>- Add revised datapath to design doc</w:t>
+        <w:t xml:space="preserve">- Add revised </w:t>
+      </w:r>
+      <w:proofErr w:type="spellStart"/>
+      <w:r>
+        <w:rPr>
+          <w:rFonts w:ascii="Arial" w:hAnsi="Arial" w:cs="Arial"/>
+          <w:sz w:val="28"/>
+          <w:szCs w:val="28"/>
+        </w:rPr>
+        <w:t>datapath</w:t>
+      </w:r>
+      <w:proofErr w:type="spellEnd"/>
+      <w:r>
+        <w:rPr>
+          <w:rFonts w:ascii="Arial" w:hAnsi="Arial" w:cs="Arial"/>
+          <w:sz w:val="28"/>
+          <w:szCs w:val="28"/>
+        </w:rPr>
+        <w:t xml:space="preserve"> to design doc</w:t>
       </w:r>
     </w:p>
     <w:p>
@@ -4473,13 +5153,23 @@
       </w:r>
       <w:bookmarkStart w:id="8" w:name="_GoBack1"/>
       <w:bookmarkEnd w:id="8"/>
-      <w:r>
-        <w:rPr>
-          <w:rFonts w:ascii="Arial" w:hAnsi="Arial" w:cs="Arial"/>
-          <w:sz w:val="28"/>
-          <w:szCs w:val="28"/>
-        </w:rPr>
-        <w:t>PCSrc, shifters, extenders</w:t>
+      <w:proofErr w:type="spellStart"/>
+      <w:r>
+        <w:rPr>
+          <w:rFonts w:ascii="Arial" w:hAnsi="Arial" w:cs="Arial"/>
+          <w:sz w:val="28"/>
+          <w:szCs w:val="28"/>
+        </w:rPr>
+        <w:t>PCSrc</w:t>
+      </w:r>
+      <w:proofErr w:type="spellEnd"/>
+      <w:r>
+        <w:rPr>
+          <w:rFonts w:ascii="Arial" w:hAnsi="Arial" w:cs="Arial"/>
+          <w:sz w:val="28"/>
+          <w:szCs w:val="28"/>
+        </w:rPr>
+        <w:t>, shifters, extenders</w:t>
       </w:r>
     </w:p>
     <w:p>
@@ -4765,7 +5455,25 @@
           <w:sz w:val="28"/>
           <w:szCs w:val="28"/>
         </w:rPr>
-        <w:t xml:space="preserve">Shaun – ALU and ALUControl </w:t>
+        <w:t xml:space="preserve">Shaun – ALU and </w:t>
+      </w:r>
+      <w:proofErr w:type="spellStart"/>
+      <w:r>
+        <w:rPr>
+          <w:rFonts w:ascii="Arial" w:hAnsi="Arial" w:cs="Arial"/>
+          <w:sz w:val="28"/>
+          <w:szCs w:val="28"/>
+        </w:rPr>
+        <w:t>ALUControl</w:t>
+      </w:r>
+      <w:proofErr w:type="spellEnd"/>
+      <w:r>
+        <w:rPr>
+          <w:rFonts w:ascii="Arial" w:hAnsi="Arial" w:cs="Arial"/>
+          <w:sz w:val="28"/>
+          <w:szCs w:val="28"/>
+        </w:rPr>
+        <w:t xml:space="preserve"> </w:t>
       </w:r>
       <w:r>
         <w:rPr>
@@ -4880,8 +5588,18 @@
           <w:sz w:val="28"/>
           <w:szCs w:val="28"/>
         </w:rPr>
-        <w:t xml:space="preserve"> PCSrc</w:t>
-      </w:r>
+        <w:t xml:space="preserve"> </w:t>
+      </w:r>
+      <w:proofErr w:type="spellStart"/>
+      <w:r>
+        <w:rPr>
+          <w:rFonts w:ascii="Arial" w:hAnsi="Arial" w:cs="Arial"/>
+          <w:sz w:val="28"/>
+          <w:szCs w:val="28"/>
+        </w:rPr>
+        <w:t>PCSrc</w:t>
+      </w:r>
+      <w:proofErr w:type="spellEnd"/>
       <w:r>
         <w:rPr>
           <w:rFonts w:ascii="Arial" w:hAnsi="Arial" w:cs="Arial"/>
@@ -5075,8 +5793,18 @@
           <w:sz w:val="28"/>
           <w:szCs w:val="28"/>
         </w:rPr>
-        <w:t>Trinity – building datapath</w:t>
-      </w:r>
+        <w:t xml:space="preserve">Trinity – building </w:t>
+      </w:r>
+      <w:proofErr w:type="spellStart"/>
+      <w:r>
+        <w:rPr>
+          <w:rFonts w:ascii="Arial" w:hAnsi="Arial" w:cs="Arial"/>
+          <w:sz w:val="28"/>
+          <w:szCs w:val="28"/>
+        </w:rPr>
+        <w:t>datapath</w:t>
+      </w:r>
+      <w:proofErr w:type="spellEnd"/>
       <w:r>
         <w:rPr>
           <w:rFonts w:ascii="Arial" w:hAnsi="Arial" w:cs="Arial"/>
@@ -5153,7 +5881,25 @@
           <w:sz w:val="28"/>
           <w:szCs w:val="28"/>
         </w:rPr>
-        <w:t xml:space="preserve">Trinity – building datapath </w:t>
+        <w:t xml:space="preserve">Trinity – building </w:t>
+      </w:r>
+      <w:proofErr w:type="spellStart"/>
+      <w:r>
+        <w:rPr>
+          <w:rFonts w:ascii="Arial" w:hAnsi="Arial" w:cs="Arial"/>
+          <w:sz w:val="28"/>
+          <w:szCs w:val="28"/>
+        </w:rPr>
+        <w:t>datapath</w:t>
+      </w:r>
+      <w:proofErr w:type="spellEnd"/>
+      <w:r>
+        <w:rPr>
+          <w:rFonts w:ascii="Arial" w:hAnsi="Arial" w:cs="Arial"/>
+          <w:sz w:val="28"/>
+          <w:szCs w:val="28"/>
+        </w:rPr>
+        <w:t xml:space="preserve"> </w:t>
       </w:r>
       <w:r>
         <w:rPr>
@@ -5471,8 +6217,18 @@
           <w:sz w:val="28"/>
           <w:szCs w:val="28"/>
         </w:rPr>
-        <w:t>Trinity – building datapath</w:t>
-      </w:r>
+        <w:t xml:space="preserve">Trinity – building </w:t>
+      </w:r>
+      <w:proofErr w:type="spellStart"/>
+      <w:r>
+        <w:rPr>
+          <w:rFonts w:ascii="Arial" w:hAnsi="Arial" w:cs="Arial"/>
+          <w:sz w:val="28"/>
+          <w:szCs w:val="28"/>
+        </w:rPr>
+        <w:t>datapath</w:t>
+      </w:r>
+      <w:proofErr w:type="spellEnd"/>
       <w:r>
         <w:rPr>
           <w:rFonts w:ascii="Arial" w:hAnsi="Arial" w:cs="Arial"/>
@@ -5989,8 +6745,18 @@
           <w:sz w:val="28"/>
           <w:szCs w:val="28"/>
         </w:rPr>
-        <w:t>to data path to initialize $st</w:t>
-      </w:r>
+        <w:t>to data path to initialize $</w:t>
+      </w:r>
+      <w:proofErr w:type="spellStart"/>
+      <w:r>
+        <w:rPr>
+          <w:rFonts w:ascii="Arial" w:hAnsi="Arial" w:cs="Arial"/>
+          <w:sz w:val="28"/>
+          <w:szCs w:val="28"/>
+        </w:rPr>
+        <w:t>st</w:t>
+      </w:r>
+      <w:proofErr w:type="spellEnd"/>
       <w:r>
         <w:rPr>
           <w:rFonts w:ascii="Arial" w:hAnsi="Arial" w:cs="Arial"/>
@@ -6168,25 +6934,63 @@
           <w:sz w:val="28"/>
           <w:szCs w:val="28"/>
         </w:rPr>
-        <w:t>Shaun – relPrime coe</w:t>
-      </w:r>
-    </w:p>
-    <w:p>
-      <w:pPr>
-        <w:rPr>
-          <w:rFonts w:ascii="Arial" w:hAnsi="Arial" w:cs="Arial"/>
-          <w:sz w:val="28"/>
-          <w:szCs w:val="28"/>
-        </w:rPr>
-      </w:pPr>
-      <w:r>
-        <w:rPr>
-          <w:rFonts w:ascii="Arial" w:hAnsi="Arial" w:cs="Arial"/>
-          <w:sz w:val="28"/>
-          <w:szCs w:val="28"/>
-        </w:rPr>
-        <w:t>Trinity – instructions coe</w:t>
-      </w:r>
+        <w:t xml:space="preserve">Shaun – </w:t>
+      </w:r>
+      <w:proofErr w:type="spellStart"/>
+      <w:r>
+        <w:rPr>
+          <w:rFonts w:ascii="Arial" w:hAnsi="Arial" w:cs="Arial"/>
+          <w:sz w:val="28"/>
+          <w:szCs w:val="28"/>
+        </w:rPr>
+        <w:t>relPrime</w:t>
+      </w:r>
+      <w:proofErr w:type="spellEnd"/>
+      <w:r>
+        <w:rPr>
+          <w:rFonts w:ascii="Arial" w:hAnsi="Arial" w:cs="Arial"/>
+          <w:sz w:val="28"/>
+          <w:szCs w:val="28"/>
+        </w:rPr>
+        <w:t xml:space="preserve"> </w:t>
+      </w:r>
+      <w:proofErr w:type="spellStart"/>
+      <w:r>
+        <w:rPr>
+          <w:rFonts w:ascii="Arial" w:hAnsi="Arial" w:cs="Arial"/>
+          <w:sz w:val="28"/>
+          <w:szCs w:val="28"/>
+        </w:rPr>
+        <w:t>coe</w:t>
+      </w:r>
+      <w:proofErr w:type="spellEnd"/>
+    </w:p>
+    <w:p>
+      <w:pPr>
+        <w:rPr>
+          <w:rFonts w:ascii="Arial" w:hAnsi="Arial" w:cs="Arial"/>
+          <w:sz w:val="28"/>
+          <w:szCs w:val="28"/>
+        </w:rPr>
+      </w:pPr>
+      <w:r>
+        <w:rPr>
+          <w:rFonts w:ascii="Arial" w:hAnsi="Arial" w:cs="Arial"/>
+          <w:sz w:val="28"/>
+          <w:szCs w:val="28"/>
+        </w:rPr>
+        <w:t xml:space="preserve">Trinity – instructions </w:t>
+      </w:r>
+      <w:proofErr w:type="spellStart"/>
+      <w:r>
+        <w:rPr>
+          <w:rFonts w:ascii="Arial" w:hAnsi="Arial" w:cs="Arial"/>
+          <w:sz w:val="28"/>
+          <w:szCs w:val="28"/>
+        </w:rPr>
+        <w:t>coe</w:t>
+      </w:r>
+      <w:proofErr w:type="spellEnd"/>
       <w:r>
         <w:rPr>
           <w:rFonts w:ascii="Arial" w:hAnsi="Arial" w:cs="Arial"/>
@@ -6229,7 +7033,25 @@
           <w:sz w:val="28"/>
           <w:szCs w:val="28"/>
         </w:rPr>
-        <w:t>Trinity – debugging processor (where it pertains to branches and jump intstructions)</w:t>
+        <w:t xml:space="preserve">Trinity – debugging processor (where it pertains to branches and jump </w:t>
+      </w:r>
+      <w:proofErr w:type="spellStart"/>
+      <w:r>
+        <w:rPr>
+          <w:rFonts w:ascii="Arial" w:hAnsi="Arial" w:cs="Arial"/>
+          <w:sz w:val="28"/>
+          <w:szCs w:val="28"/>
+        </w:rPr>
+        <w:t>intstructions</w:t>
+      </w:r>
+      <w:proofErr w:type="spellEnd"/>
+      <w:r>
+        <w:rPr>
+          <w:rFonts w:ascii="Arial" w:hAnsi="Arial" w:cs="Arial"/>
+          <w:sz w:val="28"/>
+          <w:szCs w:val="28"/>
+        </w:rPr>
+        <w:t>)</w:t>
       </w:r>
     </w:p>
     <w:p>
@@ -6356,7 +7178,25 @@
           <w:sz w:val="28"/>
           <w:szCs w:val="28"/>
         </w:rPr>
-        <w:t xml:space="preserve"> -&gt; PC = SE(BranchAddr)</w:t>
+        <w:t xml:space="preserve"> -&gt; PC = SE(</w:t>
+      </w:r>
+      <w:proofErr w:type="spellStart"/>
+      <w:r>
+        <w:rPr>
+          <w:rFonts w:ascii="Arial" w:hAnsi="Arial" w:cs="Arial"/>
+          <w:sz w:val="28"/>
+          <w:szCs w:val="28"/>
+        </w:rPr>
+        <w:t>BranchAddr</w:t>
+      </w:r>
+      <w:proofErr w:type="spellEnd"/>
+      <w:r>
+        <w:rPr>
+          <w:rFonts w:ascii="Arial" w:hAnsi="Arial" w:cs="Arial"/>
+          <w:sz w:val="28"/>
+          <w:szCs w:val="28"/>
+        </w:rPr>
+        <w:t>)</w:t>
       </w:r>
     </w:p>
     <w:p>
@@ -6638,16 +7478,36 @@
           <w:sz w:val="28"/>
           <w:szCs w:val="28"/>
         </w:rPr>
-        <w:t>Stalls for sw</w:t>
-      </w:r>
-      <w:r>
-        <w:rPr>
-          <w:rFonts w:ascii="Arial" w:hAnsi="Arial" w:cs="Arial"/>
-          <w:sz w:val="28"/>
-          <w:szCs w:val="28"/>
-        </w:rPr>
-        <w:t xml:space="preserve"> and lw</w:t>
-      </w:r>
+        <w:t xml:space="preserve">Stalls for </w:t>
+      </w:r>
+      <w:proofErr w:type="spellStart"/>
+      <w:r>
+        <w:rPr>
+          <w:rFonts w:ascii="Arial" w:hAnsi="Arial" w:cs="Arial"/>
+          <w:sz w:val="28"/>
+          <w:szCs w:val="28"/>
+        </w:rPr>
+        <w:t>sw</w:t>
+      </w:r>
+      <w:proofErr w:type="spellEnd"/>
+      <w:r>
+        <w:rPr>
+          <w:rFonts w:ascii="Arial" w:hAnsi="Arial" w:cs="Arial"/>
+          <w:sz w:val="28"/>
+          <w:szCs w:val="28"/>
+        </w:rPr>
+        <w:t xml:space="preserve"> and </w:t>
+      </w:r>
+      <w:proofErr w:type="spellStart"/>
+      <w:r>
+        <w:rPr>
+          <w:rFonts w:ascii="Arial" w:hAnsi="Arial" w:cs="Arial"/>
+          <w:sz w:val="28"/>
+          <w:szCs w:val="28"/>
+        </w:rPr>
+        <w:t>lw</w:t>
+      </w:r>
+      <w:proofErr w:type="spellEnd"/>
     </w:p>
     <w:p>
       <w:pPr>
@@ -6669,7 +7529,25 @@
           <w:sz w:val="28"/>
           <w:szCs w:val="28"/>
         </w:rPr>
-        <w:t>STALL control bit: IorD = 1</w:t>
+        <w:t xml:space="preserve">STALL control bit: </w:t>
+      </w:r>
+      <w:proofErr w:type="spellStart"/>
+      <w:r>
+        <w:rPr>
+          <w:rFonts w:ascii="Arial" w:hAnsi="Arial" w:cs="Arial"/>
+          <w:sz w:val="28"/>
+          <w:szCs w:val="28"/>
+        </w:rPr>
+        <w:t>IorD</w:t>
+      </w:r>
+      <w:proofErr w:type="spellEnd"/>
+      <w:r>
+        <w:rPr>
+          <w:rFonts w:ascii="Arial" w:hAnsi="Arial" w:cs="Arial"/>
+          <w:sz w:val="28"/>
+          <w:szCs w:val="28"/>
+        </w:rPr>
+        <w:t xml:space="preserve"> = 1</w:t>
       </w:r>
     </w:p>
     <w:p>
@@ -6692,8 +7570,36 @@
           <w:sz w:val="28"/>
           <w:szCs w:val="28"/>
         </w:rPr>
-        <w:t>Separate controls for bieq/bneq</w:t>
-      </w:r>
+        <w:t xml:space="preserve">Separate controls for </w:t>
+      </w:r>
+      <w:proofErr w:type="spellStart"/>
+      <w:r>
+        <w:rPr>
+          <w:rFonts w:ascii="Arial" w:hAnsi="Arial" w:cs="Arial"/>
+          <w:sz w:val="28"/>
+          <w:szCs w:val="28"/>
+        </w:rPr>
+        <w:t>bieq</w:t>
+      </w:r>
+      <w:proofErr w:type="spellEnd"/>
+      <w:r>
+        <w:rPr>
+          <w:rFonts w:ascii="Arial" w:hAnsi="Arial" w:cs="Arial"/>
+          <w:sz w:val="28"/>
+          <w:szCs w:val="28"/>
+        </w:rPr>
+        <w:t>/</w:t>
+      </w:r>
+      <w:proofErr w:type="spellStart"/>
+      <w:r>
+        <w:rPr>
+          <w:rFonts w:ascii="Arial" w:hAnsi="Arial" w:cs="Arial"/>
+          <w:sz w:val="28"/>
+          <w:szCs w:val="28"/>
+        </w:rPr>
+        <w:t>bneq</w:t>
+      </w:r>
+      <w:proofErr w:type="spellEnd"/>
     </w:p>
     <w:p>
       <w:pPr>
@@ -6709,13 +7615,23 @@
           <w:szCs w:val="28"/>
         </w:rPr>
       </w:pPr>
-      <w:r>
-        <w:rPr>
-          <w:rFonts w:ascii="Arial" w:hAnsi="Arial" w:cs="Arial"/>
-          <w:sz w:val="28"/>
-          <w:szCs w:val="28"/>
-        </w:rPr>
-        <w:t>isBIEQ added on ALU</w:t>
+      <w:proofErr w:type="spellStart"/>
+      <w:r>
+        <w:rPr>
+          <w:rFonts w:ascii="Arial" w:hAnsi="Arial" w:cs="Arial"/>
+          <w:sz w:val="28"/>
+          <w:szCs w:val="28"/>
+        </w:rPr>
+        <w:t>isBIEQ</w:t>
+      </w:r>
+      <w:proofErr w:type="spellEnd"/>
+      <w:r>
+        <w:rPr>
+          <w:rFonts w:ascii="Arial" w:hAnsi="Arial" w:cs="Arial"/>
+          <w:sz w:val="28"/>
+          <w:szCs w:val="28"/>
+        </w:rPr>
+        <w:t xml:space="preserve"> added on ALU</w:t>
       </w:r>
     </w:p>
     <w:p>
@@ -6792,7 +7708,25 @@
           <w:sz w:val="28"/>
           <w:szCs w:val="28"/>
         </w:rPr>
-        <w:t xml:space="preserve">Trinity – system analysis and fixing relPrime </w:t>
+        <w:t xml:space="preserve">Trinity – system analysis and fixing </w:t>
+      </w:r>
+      <w:proofErr w:type="spellStart"/>
+      <w:r>
+        <w:rPr>
+          <w:rFonts w:ascii="Arial" w:hAnsi="Arial" w:cs="Arial"/>
+          <w:sz w:val="28"/>
+          <w:szCs w:val="28"/>
+        </w:rPr>
+        <w:t>relPrime</w:t>
+      </w:r>
+      <w:proofErr w:type="spellEnd"/>
+      <w:r>
+        <w:rPr>
+          <w:rFonts w:ascii="Arial" w:hAnsi="Arial" w:cs="Arial"/>
+          <w:sz w:val="28"/>
+          <w:szCs w:val="28"/>
+        </w:rPr>
+        <w:t xml:space="preserve"> </w:t>
       </w:r>
       <w:r>
         <w:rPr>
@@ -6839,7 +7773,25 @@
           <w:sz w:val="28"/>
           <w:szCs w:val="28"/>
         </w:rPr>
-        <w:t>Trinity – making relPrime work</w:t>
+        <w:t xml:space="preserve">Trinity – making </w:t>
+      </w:r>
+      <w:proofErr w:type="spellStart"/>
+      <w:r>
+        <w:rPr>
+          <w:rFonts w:ascii="Arial" w:hAnsi="Arial" w:cs="Arial"/>
+          <w:sz w:val="28"/>
+          <w:szCs w:val="28"/>
+        </w:rPr>
+        <w:t>relPrime</w:t>
+      </w:r>
+      <w:proofErr w:type="spellEnd"/>
+      <w:r>
+        <w:rPr>
+          <w:rFonts w:ascii="Arial" w:hAnsi="Arial" w:cs="Arial"/>
+          <w:sz w:val="28"/>
+          <w:szCs w:val="28"/>
+        </w:rPr>
+        <w:t xml:space="preserve"> work</w:t>
       </w:r>
       <w:r>
         <w:rPr>
@@ -6904,7 +7856,41 @@
           <w:sz w:val="28"/>
           <w:szCs w:val="28"/>
         </w:rPr>
-        <w:t xml:space="preserve">Trinity – worked on datapath to incorporate changes </w:t>
+        <w:t xml:space="preserve">Trinity – worked on </w:t>
+      </w:r>
+      <w:proofErr w:type="spellStart"/>
+      <w:r>
+        <w:rPr>
+          <w:rFonts w:ascii="Arial" w:hAnsi="Arial" w:cs="Arial"/>
+          <w:sz w:val="28"/>
+          <w:szCs w:val="28"/>
+        </w:rPr>
+        <w:t>datapath</w:t>
+      </w:r>
+      <w:proofErr w:type="spellEnd"/>
+      <w:r>
+        <w:rPr>
+          <w:rFonts w:ascii="Arial" w:hAnsi="Arial" w:cs="Arial"/>
+          <w:sz w:val="28"/>
+          <w:szCs w:val="28"/>
+        </w:rPr>
+        <w:t xml:space="preserve"> to incorporate changes</w:t>
+      </w:r>
+      <w:r>
+        <w:rPr>
+          <w:rFonts w:ascii="Arial" w:hAnsi="Arial" w:cs="Arial"/>
+          <w:sz w:val="28"/>
+          <w:szCs w:val="28"/>
+        </w:rPr>
+        <w:t>, redrawing state transition diagram</w:t>
+      </w:r>
+      <w:r>
+        <w:rPr>
+          <w:rFonts w:ascii="Arial" w:hAnsi="Arial" w:cs="Arial"/>
+          <w:sz w:val="28"/>
+          <w:szCs w:val="28"/>
+        </w:rPr>
+        <w:t xml:space="preserve"> </w:t>
       </w:r>
       <w:r>
         <w:rPr>
@@ -6932,18 +7918,172 @@
           <w:szCs w:val="28"/>
         </w:rPr>
         <w:t>2 h</w:t>
+      </w:r>
+      <w:r>
+        <w:rPr>
+          <w:rFonts w:ascii="Arial" w:hAnsi="Arial" w:cs="Arial"/>
+          <w:b/>
+          <w:sz w:val="28"/>
+          <w:szCs w:val="28"/>
+        </w:rPr>
+        <w:t>ours)</w:t>
+      </w:r>
+    </w:p>
+    <w:p>
+      <w:pPr>
+        <w:pStyle w:val="ListParagraph"/>
+        <w:numPr>
+          <w:ilvl w:val="0"/>
+          <w:numId w:val="6"/>
+        </w:numPr>
+        <w:jc w:val="both"/>
+        <w:rPr>
+          <w:rFonts w:ascii="Arial" w:hAnsi="Arial" w:cs="Arial"/>
+          <w:b/>
+          <w:sz w:val="28"/>
+          <w:szCs w:val="28"/>
+        </w:rPr>
+      </w:pPr>
+      <w:r>
+        <w:rPr>
+          <w:rFonts w:ascii="Arial" w:hAnsi="Arial" w:cs="Arial"/>
+          <w:sz w:val="28"/>
+          <w:szCs w:val="28"/>
+        </w:rPr>
+        <w:t xml:space="preserve">reworking </w:t>
+      </w:r>
+      <w:proofErr w:type="spellStart"/>
+      <w:r>
+        <w:rPr>
+          <w:rFonts w:ascii="Arial" w:hAnsi="Arial" w:cs="Arial"/>
+          <w:sz w:val="28"/>
+          <w:szCs w:val="28"/>
+        </w:rPr>
+        <w:t>relPrime</w:t>
+      </w:r>
+      <w:proofErr w:type="spellEnd"/>
+      <w:r>
+        <w:rPr>
+          <w:rFonts w:ascii="Arial" w:hAnsi="Arial" w:cs="Arial"/>
+          <w:sz w:val="28"/>
+          <w:szCs w:val="28"/>
+        </w:rPr>
+        <w:t xml:space="preserve"> to actually function properly and changing assembly/machine code in design doc</w:t>
+      </w:r>
+      <w:r>
+        <w:rPr>
+          <w:rFonts w:ascii="Arial" w:hAnsi="Arial" w:cs="Arial"/>
+          <w:b/>
+          <w:sz w:val="28"/>
+          <w:szCs w:val="28"/>
+        </w:rPr>
+        <w:t xml:space="preserve"> (approx.</w:t>
+      </w:r>
+      <w:r>
+        <w:rPr>
+          <w:rFonts w:ascii="Arial" w:hAnsi="Arial" w:cs="Arial"/>
+          <w:b/>
+          <w:sz w:val="28"/>
+          <w:szCs w:val="28"/>
+        </w:rPr>
+        <w:t xml:space="preserve"> 4</w:t>
+      </w:r>
+      <w:r>
+        <w:rPr>
+          <w:rFonts w:ascii="Arial" w:hAnsi="Arial" w:cs="Arial"/>
+          <w:b/>
+          <w:sz w:val="28"/>
+          <w:szCs w:val="28"/>
+        </w:rPr>
+        <w:t xml:space="preserve"> hours)</w:t>
+      </w:r>
+    </w:p>
+    <w:p>
+      <w:pPr>
+        <w:pStyle w:val="ListParagraph"/>
+        <w:numPr>
+          <w:ilvl w:val="0"/>
+          <w:numId w:val="6"/>
+        </w:numPr>
+        <w:jc w:val="both"/>
+        <w:rPr>
+          <w:rFonts w:ascii="Arial" w:hAnsi="Arial" w:cs="Arial"/>
+          <w:sz w:val="28"/>
+          <w:szCs w:val="28"/>
+        </w:rPr>
+      </w:pPr>
+      <w:r>
+        <w:rPr>
+          <w:rFonts w:ascii="Arial" w:hAnsi="Arial" w:cs="Arial"/>
+          <w:sz w:val="28"/>
+          <w:szCs w:val="28"/>
+        </w:rPr>
+        <w:t>Worked on system to make it work</w:t>
+      </w:r>
+      <w:r>
+        <w:rPr>
+          <w:rFonts w:ascii="Arial" w:hAnsi="Arial" w:cs="Arial"/>
+          <w:b/>
+          <w:sz w:val="28"/>
+          <w:szCs w:val="28"/>
+        </w:rPr>
+        <w:t xml:space="preserve"> </w:t>
+      </w:r>
+      <w:r>
+        <w:rPr>
+          <w:rFonts w:ascii="Arial" w:hAnsi="Arial" w:cs="Arial"/>
+          <w:sz w:val="28"/>
+          <w:szCs w:val="28"/>
+        </w:rPr>
+        <w:t xml:space="preserve"> - added stall between lw1 and lw2 </w:t>
+      </w:r>
+      <w:r>
+        <w:rPr>
+          <w:rFonts w:ascii="Arial" w:hAnsi="Arial" w:cs="Arial"/>
+          <w:b/>
+          <w:sz w:val="28"/>
+          <w:szCs w:val="28"/>
+        </w:rPr>
+        <w:t>(</w:t>
+      </w:r>
+      <w:r>
+        <w:rPr>
+          <w:rFonts w:ascii="Arial" w:hAnsi="Arial" w:cs="Arial"/>
+          <w:b/>
+          <w:sz w:val="28"/>
+          <w:szCs w:val="28"/>
+        </w:rPr>
+        <w:t>approx</w:t>
+      </w:r>
+      <w:r>
+        <w:rPr>
+          <w:rFonts w:ascii="Arial" w:hAnsi="Arial" w:cs="Arial"/>
+          <w:b/>
+          <w:sz w:val="28"/>
+          <w:szCs w:val="28"/>
+        </w:rPr>
+        <w:t>.</w:t>
+      </w:r>
+      <w:r>
+        <w:rPr>
+          <w:rFonts w:ascii="Arial" w:hAnsi="Arial" w:cs="Arial"/>
+          <w:b/>
+          <w:sz w:val="28"/>
+          <w:szCs w:val="28"/>
+        </w:rPr>
+        <w:t xml:space="preserve"> 2</w:t>
+      </w:r>
+      <w:r>
+        <w:rPr>
+          <w:rFonts w:ascii="Arial" w:hAnsi="Arial" w:cs="Arial"/>
+          <w:b/>
+          <w:sz w:val="28"/>
+          <w:szCs w:val="28"/>
+        </w:rPr>
+        <w:t xml:space="preserve"> hours)</w:t>
       </w:r>
       <w:bookmarkStart w:id="9" w:name="_GoBack"/>
       <w:bookmarkEnd w:id="9"/>
-      <w:r>
-        <w:rPr>
-          <w:rFonts w:ascii="Arial" w:hAnsi="Arial" w:cs="Arial"/>
-          <w:b/>
-          <w:sz w:val="28"/>
-          <w:szCs w:val="28"/>
-        </w:rPr>
-        <w:t>ours)</w:t>
-      </w:r>
     </w:p>
     <w:sectPr>
       <w:pgSz w:w="12240" w:h="15840"/>

</xml_diff>

<commit_message>
Things are working, memory is loaded with m6 coe. Do not break please.
</commit_message>
<xml_diff>
--- a/Design/Journal.docx
+++ b/Design/Journal.docx
@@ -168,25 +168,7 @@
           <w:sz w:val="28"/>
           <w:szCs w:val="28"/>
         </w:rPr>
-        <w:t>(</w:t>
-      </w:r>
-      <w:proofErr w:type="gramStart"/>
-      <w:r>
-        <w:rPr>
-          <w:rFonts w:ascii="Arial" w:hAnsi="Arial" w:cs="Arial"/>
-          <w:sz w:val="28"/>
-          <w:szCs w:val="28"/>
-        </w:rPr>
-        <w:t>majorly</w:t>
-      </w:r>
-      <w:proofErr w:type="gramEnd"/>
-      <w:r>
-        <w:rPr>
-          <w:rFonts w:ascii="Arial" w:hAnsi="Arial" w:cs="Arial"/>
-          <w:sz w:val="28"/>
-          <w:szCs w:val="28"/>
-        </w:rPr>
-        <w:t xml:space="preserve"> a group effort worked on during the 3 hour period):</w:t>
+        <w:t>(majorly a group effort worked on during the 3 hour period):</w:t>
       </w:r>
     </w:p>
     <w:p>
@@ -265,43 +247,7 @@
           <w:szCs w:val="28"/>
         </w:rPr>
         <w:tab/>
-        <w:t xml:space="preserve">We are doing a lot of redesigning based on feedback and more direction with the project. We decided to standardize the size of instructions to 16 bits. We now have two types of instructions, a C-type for register to register computations and an I-type for other instructions that require a register and immediate values such as load/store, branch, </w:t>
-      </w:r>
-      <w:proofErr w:type="gramStart"/>
-      <w:r>
-        <w:rPr>
-          <w:rFonts w:ascii="Arial" w:hAnsi="Arial" w:cs="Arial"/>
-          <w:sz w:val="28"/>
-          <w:szCs w:val="28"/>
-        </w:rPr>
-        <w:t>jump</w:t>
-      </w:r>
-      <w:proofErr w:type="gramEnd"/>
-      <w:r>
-        <w:rPr>
-          <w:rFonts w:ascii="Arial" w:hAnsi="Arial" w:cs="Arial"/>
-          <w:sz w:val="28"/>
-          <w:szCs w:val="28"/>
-        </w:rPr>
-        <w:t xml:space="preserve">. </w:t>
-      </w:r>
-      <w:proofErr w:type="gramStart"/>
-      <w:r>
-        <w:rPr>
-          <w:rFonts w:ascii="Arial" w:hAnsi="Arial" w:cs="Arial"/>
-          <w:sz w:val="28"/>
-          <w:szCs w:val="28"/>
-        </w:rPr>
-        <w:t>The I</w:t>
-      </w:r>
-      <w:proofErr w:type="gramEnd"/>
-      <w:r>
-        <w:rPr>
-          <w:rFonts w:ascii="Arial" w:hAnsi="Arial" w:cs="Arial"/>
-          <w:sz w:val="28"/>
-          <w:szCs w:val="28"/>
-        </w:rPr>
-        <w:t>-type include all of our instructions with previously varying sizes. By establishing a standard size and design for instructions, we are able to greatly simplify our design and get a better direction on designing instructions.</w:t>
+        <w:t>We are doing a lot of redesigning based on feedback and more direction with the project. We decided to standardize the size of instructions to 16 bits. We now have two types of instructions, a C-type for register to register computations and an I-type for other instructions that require a register and immediate values such as load/store, branch, jump. The I-type include all of our instructions with previously varying sizes. By establishing a standard size and design for instructions, we are able to greatly simplify our design and get a better direction on designing instructions.</w:t>
       </w:r>
     </w:p>
     <w:p>
@@ -338,25 +284,7 @@
         </w:rPr>
         <w:lastRenderedPageBreak/>
         <w:tab/>
-        <w:t xml:space="preserve">By the end of the day, we’ve ended up with 20 registers, deciding to split our general purpose registers between saved and temporary registers. Our number of instructions has grown to include a number of </w:t>
-      </w:r>
-      <w:proofErr w:type="spellStart"/>
-      <w:r>
-        <w:rPr>
-          <w:rFonts w:ascii="Arial" w:hAnsi="Arial" w:cs="Arial"/>
-          <w:sz w:val="28"/>
-          <w:szCs w:val="28"/>
-        </w:rPr>
-        <w:t>pseudoinstructions</w:t>
-      </w:r>
-      <w:proofErr w:type="spellEnd"/>
-      <w:r>
-        <w:rPr>
-          <w:rFonts w:ascii="Arial" w:hAnsi="Arial" w:cs="Arial"/>
-          <w:sz w:val="28"/>
-          <w:szCs w:val="28"/>
-        </w:rPr>
-        <w:t xml:space="preserve"> as Shaun began coding the programs.</w:t>
+        <w:t>By the end of the day, we’ve ended up with 20 registers, deciding to split our general purpose registers between saved and temporary registers. Our number of instructions has grown to include a number of pseudoinstructions as Shaun began coding the programs.</w:t>
       </w:r>
     </w:p>
     <w:p>
@@ -505,25 +433,7 @@
           <w:sz w:val="28"/>
           <w:szCs w:val="28"/>
         </w:rPr>
-        <w:t xml:space="preserve">Shaun (assisted by Trinity) - Euclid’s algorithm and </w:t>
-      </w:r>
-      <w:proofErr w:type="spellStart"/>
-      <w:r>
-        <w:rPr>
-          <w:rFonts w:ascii="Arial" w:hAnsi="Arial" w:cs="Arial"/>
-          <w:sz w:val="28"/>
-          <w:szCs w:val="28"/>
-        </w:rPr>
-        <w:t>relPrime</w:t>
-      </w:r>
-      <w:proofErr w:type="spellEnd"/>
-      <w:r>
-        <w:rPr>
-          <w:rFonts w:ascii="Arial" w:hAnsi="Arial" w:cs="Arial"/>
-          <w:sz w:val="28"/>
-          <w:szCs w:val="28"/>
-        </w:rPr>
-        <w:t xml:space="preserve"> (Assembly)</w:t>
+        <w:t>Shaun (assisted by Trinity) - Euclid’s algorithm and relPrime (Assembly)</w:t>
       </w:r>
     </w:p>
     <w:p>
@@ -576,43 +486,7 @@
           <w:sz w:val="28"/>
           <w:szCs w:val="28"/>
         </w:rPr>
-        <w:t xml:space="preserve">Shaun (assisted by Khaled) - Euclid’s </w:t>
-      </w:r>
-      <w:proofErr w:type="spellStart"/>
-      <w:r>
-        <w:rPr>
-          <w:rFonts w:ascii="Arial" w:hAnsi="Arial" w:cs="Arial"/>
-          <w:sz w:val="28"/>
-          <w:szCs w:val="28"/>
-        </w:rPr>
-        <w:t>algo</w:t>
-      </w:r>
-      <w:proofErr w:type="spellEnd"/>
-      <w:r>
-        <w:rPr>
-          <w:rFonts w:ascii="Arial" w:hAnsi="Arial" w:cs="Arial"/>
-          <w:sz w:val="28"/>
-          <w:szCs w:val="28"/>
-        </w:rPr>
-        <w:t>/</w:t>
-      </w:r>
-      <w:proofErr w:type="spellStart"/>
-      <w:r>
-        <w:rPr>
-          <w:rFonts w:ascii="Arial" w:hAnsi="Arial" w:cs="Arial"/>
-          <w:sz w:val="28"/>
-          <w:szCs w:val="28"/>
-        </w:rPr>
-        <w:t>relPrime</w:t>
-      </w:r>
-      <w:proofErr w:type="spellEnd"/>
-      <w:r>
-        <w:rPr>
-          <w:rFonts w:ascii="Arial" w:hAnsi="Arial" w:cs="Arial"/>
-          <w:sz w:val="28"/>
-          <w:szCs w:val="28"/>
-        </w:rPr>
-        <w:t xml:space="preserve"> (Machine Language)</w:t>
+        <w:t>Shaun (assisted by Khaled) - Euclid’s algo/relPrime (Machine Language)</w:t>
       </w:r>
     </w:p>
     <w:p>
@@ -656,117 +530,60 @@
           <w:sz w:val="28"/>
           <w:szCs w:val="28"/>
         </w:rPr>
-        <w:t xml:space="preserve">We decided to reformat the </w:t>
-      </w:r>
-      <w:proofErr w:type="spellStart"/>
-      <w:r>
-        <w:rPr>
-          <w:rFonts w:ascii="Arial" w:hAnsi="Arial" w:cs="Arial"/>
-          <w:sz w:val="28"/>
-          <w:szCs w:val="28"/>
-        </w:rPr>
-        <w:t>jal</w:t>
-      </w:r>
-      <w:proofErr w:type="spellEnd"/>
-      <w:r>
-        <w:rPr>
-          <w:rFonts w:ascii="Arial" w:hAnsi="Arial" w:cs="Arial"/>
-          <w:sz w:val="28"/>
-          <w:szCs w:val="28"/>
-        </w:rPr>
-        <w:t xml:space="preserve"> and j instructions to be their own type, L-type. This allowed for a larger jump block for us, </w:t>
-      </w:r>
-    </w:p>
-    <w:p>
-      <w:pPr>
-        <w:rPr>
-          <w:rFonts w:ascii="Arial" w:hAnsi="Arial" w:cs="Arial"/>
-          <w:sz w:val="28"/>
-          <w:szCs w:val="28"/>
-        </w:rPr>
-      </w:pPr>
-    </w:p>
-    <w:p>
-      <w:pPr>
-        <w:rPr>
-          <w:rFonts w:ascii="Arial" w:hAnsi="Arial" w:cs="Arial"/>
-          <w:sz w:val="28"/>
-          <w:szCs w:val="28"/>
-        </w:rPr>
-      </w:pPr>
-      <w:r>
-        <w:rPr>
-          <w:rFonts w:ascii="Arial" w:hAnsi="Arial" w:cs="Arial"/>
-          <w:sz w:val="28"/>
-          <w:szCs w:val="28"/>
-        </w:rPr>
-        <w:t xml:space="preserve">We plan on featuring </w:t>
-      </w:r>
-      <w:proofErr w:type="spellStart"/>
-      <w:proofErr w:type="gramStart"/>
-      <w:r>
-        <w:rPr>
-          <w:rFonts w:ascii="Arial" w:hAnsi="Arial" w:cs="Arial"/>
-          <w:sz w:val="28"/>
-          <w:szCs w:val="28"/>
-        </w:rPr>
-        <w:t>a</w:t>
-      </w:r>
-      <w:proofErr w:type="spellEnd"/>
-      <w:proofErr w:type="gramEnd"/>
-      <w:r>
-        <w:rPr>
-          <w:rFonts w:ascii="Arial" w:hAnsi="Arial" w:cs="Arial"/>
-          <w:sz w:val="28"/>
-          <w:szCs w:val="28"/>
-        </w:rPr>
-        <w:t xml:space="preserve"> assembler, compile, linker, and exception handler at the very least in our processor. One of the registers dedicated to exception handling will be $ex, the cause register. We also cut down our registers to make our register file size 16.</w:t>
-      </w:r>
-    </w:p>
-    <w:p>
-      <w:pPr>
-        <w:rPr>
-          <w:rFonts w:ascii="Arial" w:hAnsi="Arial" w:cs="Arial"/>
-          <w:sz w:val="28"/>
-          <w:szCs w:val="28"/>
-        </w:rPr>
-      </w:pPr>
-    </w:p>
-    <w:p>
-      <w:pPr>
-        <w:rPr>
-          <w:rFonts w:ascii="Arial" w:hAnsi="Arial" w:cs="Arial"/>
-          <w:sz w:val="28"/>
-          <w:szCs w:val="28"/>
-        </w:rPr>
-      </w:pPr>
-      <w:r>
-        <w:rPr>
-          <w:rFonts w:ascii="Arial" w:hAnsi="Arial" w:cs="Arial"/>
-          <w:sz w:val="28"/>
-          <w:szCs w:val="28"/>
-        </w:rPr>
-        <w:t xml:space="preserve">We created a few new instructions and </w:t>
-      </w:r>
-      <w:proofErr w:type="spellStart"/>
-      <w:r>
-        <w:rPr>
-          <w:rFonts w:ascii="Arial" w:hAnsi="Arial" w:cs="Arial"/>
-          <w:sz w:val="28"/>
-          <w:szCs w:val="28"/>
-        </w:rPr>
-        <w:t>pseudoinstructions</w:t>
-      </w:r>
-      <w:proofErr w:type="spellEnd"/>
-      <w:r>
-        <w:rPr>
-          <w:rFonts w:ascii="Arial" w:hAnsi="Arial" w:cs="Arial"/>
-          <w:sz w:val="28"/>
-          <w:szCs w:val="28"/>
-        </w:rPr>
-        <w:t xml:space="preserve"> and added these to the design documentation. Most important of these is probably the addition of </w:t>
-      </w:r>
-      <w:proofErr w:type="spellStart"/>
+        <w:t xml:space="preserve">We decided to reformat the jal and j instructions to be their own type, L-type. This allowed for a larger jump block for us, </w:t>
+      </w:r>
+    </w:p>
+    <w:p>
+      <w:pPr>
+        <w:rPr>
+          <w:rFonts w:ascii="Arial" w:hAnsi="Arial" w:cs="Arial"/>
+          <w:sz w:val="28"/>
+          <w:szCs w:val="28"/>
+        </w:rPr>
+      </w:pPr>
+    </w:p>
+    <w:p>
+      <w:pPr>
+        <w:rPr>
+          <w:rFonts w:ascii="Arial" w:hAnsi="Arial" w:cs="Arial"/>
+          <w:sz w:val="28"/>
+          <w:szCs w:val="28"/>
+        </w:rPr>
+      </w:pPr>
+      <w:r>
+        <w:rPr>
+          <w:rFonts w:ascii="Arial" w:hAnsi="Arial" w:cs="Arial"/>
+          <w:sz w:val="28"/>
+          <w:szCs w:val="28"/>
+        </w:rPr>
+        <w:t>We plan on featuring a assembler, compile, linker, and exception handler at the very least in our processor. One of the registers dedicated to exception handling will be $ex, the cause register. We also cut down our registers to make our register file size 16.</w:t>
+      </w:r>
+    </w:p>
+    <w:p>
+      <w:pPr>
+        <w:rPr>
+          <w:rFonts w:ascii="Arial" w:hAnsi="Arial" w:cs="Arial"/>
+          <w:sz w:val="28"/>
+          <w:szCs w:val="28"/>
+        </w:rPr>
+      </w:pPr>
+    </w:p>
+    <w:p>
+      <w:pPr>
+        <w:rPr>
+          <w:rFonts w:ascii="Arial" w:hAnsi="Arial" w:cs="Arial"/>
+          <w:sz w:val="28"/>
+          <w:szCs w:val="28"/>
+        </w:rPr>
+      </w:pPr>
+      <w:r>
+        <w:rPr>
+          <w:rFonts w:ascii="Arial" w:hAnsi="Arial" w:cs="Arial"/>
+          <w:sz w:val="28"/>
+          <w:szCs w:val="28"/>
+        </w:rPr>
+        <w:t xml:space="preserve">We created a few new instructions and pseudoinstructions and added these to the design documentation. Most important of these is probably the addition of </w:t>
+      </w:r>
       <w:r>
         <w:rPr>
           <w:rFonts w:ascii="Arial" w:hAnsi="Arial" w:cs="Arial"/>
@@ -777,7 +594,6 @@
         </w:rPr>
         <w:t>syscall</w:t>
       </w:r>
-      <w:proofErr w:type="spellEnd"/>
       <w:r>
         <w:rPr>
           <w:rFonts w:ascii="Arial" w:hAnsi="Arial" w:cs="Arial"/>
@@ -889,25 +705,7 @@
           <w:sz w:val="28"/>
           <w:szCs w:val="28"/>
         </w:rPr>
-        <w:t xml:space="preserve">Trinity – </w:t>
-      </w:r>
-      <w:proofErr w:type="spellStart"/>
-      <w:r>
-        <w:rPr>
-          <w:rFonts w:ascii="Arial" w:hAnsi="Arial" w:cs="Arial"/>
-          <w:sz w:val="28"/>
-          <w:szCs w:val="28"/>
-        </w:rPr>
-        <w:t>syscall</w:t>
-      </w:r>
-      <w:proofErr w:type="spellEnd"/>
-      <w:r>
-        <w:rPr>
-          <w:rFonts w:ascii="Arial" w:hAnsi="Arial" w:cs="Arial"/>
-          <w:sz w:val="28"/>
-          <w:szCs w:val="28"/>
-        </w:rPr>
-        <w:t>, editing instruction descriptions</w:t>
+        <w:t>Trinity – syscall, editing instruction descriptions</w:t>
       </w:r>
     </w:p>
     <w:p>
@@ -942,43 +740,7 @@
           <w:szCs w:val="28"/>
         </w:rPr>
         <w:lastRenderedPageBreak/>
-        <w:t xml:space="preserve">Group – </w:t>
-      </w:r>
-      <w:proofErr w:type="spellStart"/>
-      <w:r>
-        <w:rPr>
-          <w:rFonts w:ascii="Arial" w:hAnsi="Arial" w:cs="Arial"/>
-          <w:sz w:val="28"/>
-          <w:szCs w:val="28"/>
-        </w:rPr>
-        <w:t>redued</w:t>
-      </w:r>
-      <w:proofErr w:type="spellEnd"/>
-      <w:r>
-        <w:rPr>
-          <w:rFonts w:ascii="Arial" w:hAnsi="Arial" w:cs="Arial"/>
-          <w:sz w:val="28"/>
-          <w:szCs w:val="28"/>
-        </w:rPr>
-        <w:t xml:space="preserve"> register file and redesigned </w:t>
-      </w:r>
-      <w:proofErr w:type="spellStart"/>
-      <w:r>
-        <w:rPr>
-          <w:rFonts w:ascii="Arial" w:hAnsi="Arial" w:cs="Arial"/>
-          <w:sz w:val="28"/>
-          <w:szCs w:val="28"/>
-        </w:rPr>
-        <w:t>jal</w:t>
-      </w:r>
-      <w:proofErr w:type="spellEnd"/>
-      <w:r>
-        <w:rPr>
-          <w:rFonts w:ascii="Arial" w:hAnsi="Arial" w:cs="Arial"/>
-          <w:sz w:val="28"/>
-          <w:szCs w:val="28"/>
-        </w:rPr>
-        <w:t>/j instructions.</w:t>
+        <w:t>Group – redued register file and redesigned jal/j instructions.</w:t>
       </w:r>
     </w:p>
     <w:p>
@@ -1129,25 +891,7 @@
           <w:sz w:val="28"/>
           <w:szCs w:val="28"/>
         </w:rPr>
-        <w:t xml:space="preserve">Trinity – finished </w:t>
-      </w:r>
-      <w:proofErr w:type="spellStart"/>
-      <w:r>
-        <w:rPr>
-          <w:rFonts w:ascii="Arial" w:hAnsi="Arial" w:cs="Arial"/>
-          <w:sz w:val="28"/>
-          <w:szCs w:val="28"/>
-        </w:rPr>
-        <w:t>syscall</w:t>
-      </w:r>
-      <w:proofErr w:type="spellEnd"/>
-      <w:r>
-        <w:rPr>
-          <w:rFonts w:ascii="Arial" w:hAnsi="Arial" w:cs="Arial"/>
-          <w:sz w:val="28"/>
-          <w:szCs w:val="28"/>
-        </w:rPr>
-        <w:t>, journal</w:t>
+        <w:t>Trinity – finished syscall, journal</w:t>
       </w:r>
     </w:p>
     <w:p>
@@ -1587,25 +1331,7 @@
           <w:sz w:val="28"/>
           <w:szCs w:val="28"/>
         </w:rPr>
-        <w:t xml:space="preserve">Logan/Trinity (w/ assistance from Khaled &amp; Shaun) – </w:t>
-      </w:r>
-      <w:proofErr w:type="spellStart"/>
-      <w:r>
-        <w:rPr>
-          <w:rFonts w:ascii="Arial" w:hAnsi="Arial" w:cs="Arial"/>
-          <w:sz w:val="28"/>
-          <w:szCs w:val="28"/>
-        </w:rPr>
-        <w:t>Datapath</w:t>
-      </w:r>
-      <w:proofErr w:type="spellEnd"/>
-      <w:r>
-        <w:rPr>
-          <w:rFonts w:ascii="Arial" w:hAnsi="Arial" w:cs="Arial"/>
-          <w:sz w:val="28"/>
-          <w:szCs w:val="28"/>
-        </w:rPr>
-        <w:t xml:space="preserve"> Design</w:t>
+        <w:t>Logan/Trinity (w/ assistance from Khaled &amp; Shaun) – Datapath Design</w:t>
       </w:r>
     </w:p>
     <w:p>
@@ -2506,69 +2232,33 @@
           <w:sz w:val="28"/>
           <w:szCs w:val="28"/>
         </w:rPr>
-        <w:t xml:space="preserve">, we decided to denote the immediate value by the bits in the 16-bit immediate itself rather than where they are in the instruction. We weren’t sure how to access the correct parts of the instruction. In these instructions, we changed some logical code to simply shift the </w:t>
-      </w:r>
-      <w:proofErr w:type="spellStart"/>
-      <w:r>
-        <w:rPr>
-          <w:rFonts w:ascii="Arial" w:hAnsi="Arial" w:cs="Arial"/>
-          <w:sz w:val="28"/>
-          <w:szCs w:val="28"/>
-        </w:rPr>
-        <w:t>immediates</w:t>
-      </w:r>
-      <w:proofErr w:type="spellEnd"/>
-      <w:r>
-        <w:rPr>
-          <w:rFonts w:ascii="Arial" w:hAnsi="Arial" w:cs="Arial"/>
-          <w:sz w:val="28"/>
-          <w:szCs w:val="28"/>
-        </w:rPr>
-        <w:t xml:space="preserve"> left by 1.</w:t>
-      </w:r>
-    </w:p>
-    <w:p>
-      <w:pPr>
-        <w:rPr>
-          <w:rFonts w:ascii="Arial" w:hAnsi="Arial" w:cs="Arial"/>
-          <w:sz w:val="28"/>
-          <w:szCs w:val="28"/>
-        </w:rPr>
-      </w:pPr>
-    </w:p>
-    <w:p>
-      <w:pPr>
-        <w:rPr>
-          <w:rFonts w:ascii="Arial" w:hAnsi="Arial" w:cs="Arial"/>
-          <w:sz w:val="28"/>
-          <w:szCs w:val="28"/>
-        </w:rPr>
-      </w:pPr>
-      <w:r>
-        <w:rPr>
-          <w:rFonts w:ascii="Arial" w:hAnsi="Arial" w:cs="Arial"/>
-          <w:sz w:val="28"/>
-          <w:szCs w:val="28"/>
-        </w:rPr>
-        <w:t>We also decided to add a C register component that receives the value of $</w:t>
-      </w:r>
-      <w:proofErr w:type="spellStart"/>
-      <w:r>
-        <w:rPr>
-          <w:rFonts w:ascii="Arial" w:hAnsi="Arial" w:cs="Arial"/>
-          <w:sz w:val="28"/>
-          <w:szCs w:val="28"/>
-        </w:rPr>
-        <w:t>cr</w:t>
-      </w:r>
-      <w:proofErr w:type="spellEnd"/>
-      <w:r>
-        <w:rPr>
-          <w:rFonts w:ascii="Arial" w:hAnsi="Arial" w:cs="Arial"/>
-          <w:sz w:val="28"/>
-          <w:szCs w:val="28"/>
-        </w:rPr>
-        <w:t xml:space="preserve"> no matter what input goes into the register file.</w:t>
+        <w:t>, we decided to denote the immediate value by the bits in the 16-bit immediate itself rather than where they are in the instruction. We weren’t sure how to access the correct parts of the instruction. In these instructions, we changed some logical code to simply shift the immediates left by 1.</w:t>
+      </w:r>
+    </w:p>
+    <w:p>
+      <w:pPr>
+        <w:rPr>
+          <w:rFonts w:ascii="Arial" w:hAnsi="Arial" w:cs="Arial"/>
+          <w:sz w:val="28"/>
+          <w:szCs w:val="28"/>
+        </w:rPr>
+      </w:pPr>
+    </w:p>
+    <w:p>
+      <w:pPr>
+        <w:rPr>
+          <w:rFonts w:ascii="Arial" w:hAnsi="Arial" w:cs="Arial"/>
+          <w:sz w:val="28"/>
+          <w:szCs w:val="28"/>
+        </w:rPr>
+      </w:pPr>
+      <w:r>
+        <w:rPr>
+          <w:rFonts w:ascii="Arial" w:hAnsi="Arial" w:cs="Arial"/>
+          <w:sz w:val="28"/>
+          <w:szCs w:val="28"/>
+        </w:rPr>
+        <w:t>We also decided to add a C register component that receives the value of $cr no matter what input goes into the register file.</w:t>
       </w:r>
     </w:p>
     <w:p>
@@ -2632,18 +2322,8 @@
           <w:sz w:val="28"/>
           <w:szCs w:val="28"/>
         </w:rPr>
-        <w:t xml:space="preserve">Trinity and Logan (with assistance from Shaun and Khaled) – Revised and finished </w:t>
-      </w:r>
-      <w:proofErr w:type="spellStart"/>
-      <w:r>
-        <w:rPr>
-          <w:rFonts w:ascii="Arial" w:hAnsi="Arial" w:cs="Arial"/>
-          <w:sz w:val="28"/>
-          <w:szCs w:val="28"/>
-        </w:rPr>
-        <w:t>datapath</w:t>
-      </w:r>
-      <w:proofErr w:type="spellEnd"/>
+        <w:t>Trinity and Logan (with assistance from Shaun and Khaled) – Revised and finished datapath</w:t>
+      </w:r>
     </w:p>
     <w:p>
       <w:pPr>
@@ -2716,25 +2396,7 @@
           <w:sz w:val="28"/>
           <w:szCs w:val="28"/>
         </w:rPr>
-        <w:t xml:space="preserve">Logan – Block diagram of </w:t>
-      </w:r>
-      <w:proofErr w:type="spellStart"/>
-      <w:r>
-        <w:rPr>
-          <w:rFonts w:ascii="Arial" w:hAnsi="Arial" w:cs="Arial"/>
-          <w:sz w:val="28"/>
-          <w:szCs w:val="28"/>
-        </w:rPr>
-        <w:t>datapath</w:t>
-      </w:r>
-      <w:proofErr w:type="spellEnd"/>
-      <w:r>
-        <w:rPr>
-          <w:rFonts w:ascii="Arial" w:hAnsi="Arial" w:cs="Arial"/>
-          <w:sz w:val="28"/>
-          <w:szCs w:val="28"/>
-        </w:rPr>
-        <w:t xml:space="preserve"> (estimated 1 hours) </w:t>
+        <w:t xml:space="preserve">Logan – Block diagram of datapath (estimated 1 hours) </w:t>
       </w:r>
       <w:r>
         <w:rPr>
@@ -3089,43 +2751,7 @@
           <w:sz w:val="28"/>
           <w:szCs w:val="28"/>
         </w:rPr>
-        <w:t xml:space="preserve">Our choice in architecture – Load/Store with Accumulator, caused us to have a lot of extra </w:t>
-      </w:r>
-      <w:proofErr w:type="spellStart"/>
-      <w:r>
-        <w:rPr>
-          <w:rFonts w:ascii="Arial" w:hAnsi="Arial" w:cs="Arial"/>
-          <w:sz w:val="28"/>
-          <w:szCs w:val="28"/>
-        </w:rPr>
-        <w:t>muxes</w:t>
-      </w:r>
-      <w:proofErr w:type="spellEnd"/>
-      <w:r>
-        <w:rPr>
-          <w:rFonts w:ascii="Arial" w:hAnsi="Arial" w:cs="Arial"/>
-          <w:sz w:val="28"/>
-          <w:szCs w:val="28"/>
-        </w:rPr>
-        <w:t xml:space="preserve"> to choose the value from our special computation result register as well as a special register in the </w:t>
-      </w:r>
-      <w:proofErr w:type="spellStart"/>
-      <w:r>
-        <w:rPr>
-          <w:rFonts w:ascii="Arial" w:hAnsi="Arial" w:cs="Arial"/>
-          <w:sz w:val="28"/>
-          <w:szCs w:val="28"/>
-        </w:rPr>
-        <w:t>datapath</w:t>
-      </w:r>
-      <w:proofErr w:type="spellEnd"/>
-      <w:r>
-        <w:rPr>
-          <w:rFonts w:ascii="Arial" w:hAnsi="Arial" w:cs="Arial"/>
-          <w:sz w:val="28"/>
-          <w:szCs w:val="28"/>
-        </w:rPr>
-        <w:t xml:space="preserve"> that always stores the value of the computation result register. Al of this was caused by our accumulator computation register.</w:t>
+        <w:t>Our choice in architecture – Load/Store with Accumulator, caused us to have a lot of extra muxes to choose the value from our special computation result register as well as a special register in the datapath that always stores the value of the computation result register. Al of this was caused by our accumulator computation register.</w:t>
       </w:r>
     </w:p>
     <w:p>
@@ -3143,43 +2769,7 @@
           <w:sz w:val="28"/>
           <w:szCs w:val="28"/>
         </w:rPr>
-        <w:t xml:space="preserve">Because our design is also load/store, we found it necessary to have a memory unit as well as a register file to hold data values. Between these two components and our ALU, we found it necessary to have special temporary register such as IR, MDR, </w:t>
-      </w:r>
-      <w:proofErr w:type="gramStart"/>
-      <w:r>
-        <w:rPr>
-          <w:rFonts w:ascii="Arial" w:hAnsi="Arial" w:cs="Arial"/>
-          <w:sz w:val="28"/>
-          <w:szCs w:val="28"/>
-        </w:rPr>
-        <w:t>A</w:t>
-      </w:r>
-      <w:proofErr w:type="gramEnd"/>
-      <w:r>
-        <w:rPr>
-          <w:rFonts w:ascii="Arial" w:hAnsi="Arial" w:cs="Arial"/>
-          <w:sz w:val="28"/>
-          <w:szCs w:val="28"/>
-        </w:rPr>
-        <w:t xml:space="preserve">/B/C to hold necessary values between stages in the </w:t>
-      </w:r>
-      <w:proofErr w:type="spellStart"/>
-      <w:r>
-        <w:rPr>
-          <w:rFonts w:ascii="Arial" w:hAnsi="Arial" w:cs="Arial"/>
-          <w:sz w:val="28"/>
-          <w:szCs w:val="28"/>
-        </w:rPr>
-        <w:t>datapath</w:t>
-      </w:r>
-      <w:proofErr w:type="spellEnd"/>
-      <w:r>
-        <w:rPr>
-          <w:rFonts w:ascii="Arial" w:hAnsi="Arial" w:cs="Arial"/>
-          <w:sz w:val="28"/>
-          <w:szCs w:val="28"/>
-        </w:rPr>
-        <w:t>.</w:t>
+        <w:t>Because our design is also load/store, we found it necessary to have a memory unit as well as a register file to hold data values. Between these two components and our ALU, we found it necessary to have special temporary register such as IR, MDR, A/B/C to hold necessary values between stages in the datapath.</w:t>
       </w:r>
     </w:p>
     <w:p>
@@ -3277,43 +2867,7 @@
           <w:sz w:val="28"/>
           <w:szCs w:val="28"/>
         </w:rPr>
-        <w:t xml:space="preserve">Trinity and Logan – Revised RTL, planning/revising </w:t>
-      </w:r>
-      <w:proofErr w:type="spellStart"/>
-      <w:r>
-        <w:rPr>
-          <w:rFonts w:ascii="Arial" w:hAnsi="Arial" w:cs="Arial"/>
-          <w:sz w:val="28"/>
-          <w:szCs w:val="28"/>
-        </w:rPr>
-        <w:t>datapath</w:t>
-      </w:r>
-      <w:proofErr w:type="spellEnd"/>
-      <w:r>
-        <w:rPr>
-          <w:rFonts w:ascii="Arial" w:hAnsi="Arial" w:cs="Arial"/>
-          <w:sz w:val="28"/>
-          <w:szCs w:val="28"/>
-        </w:rPr>
-        <w:t xml:space="preserve">, </w:t>
-      </w:r>
-      <w:proofErr w:type="gramStart"/>
-      <w:r>
-        <w:rPr>
-          <w:rFonts w:ascii="Arial" w:hAnsi="Arial" w:cs="Arial"/>
-          <w:sz w:val="28"/>
-          <w:szCs w:val="28"/>
-        </w:rPr>
-        <w:t>integration</w:t>
-      </w:r>
-      <w:proofErr w:type="gramEnd"/>
-      <w:r>
-        <w:rPr>
-          <w:rFonts w:ascii="Arial" w:hAnsi="Arial" w:cs="Arial"/>
-          <w:sz w:val="28"/>
-          <w:szCs w:val="28"/>
-        </w:rPr>
-        <w:t xml:space="preserve"> plan</w:t>
+        <w:t>Trinity and Logan – Revised RTL, planning/revising datapath, integration plan</w:t>
       </w:r>
     </w:p>
     <w:p>
@@ -3421,24 +2975,7 @@
           <w:szCs w:val="28"/>
         </w:rPr>
         <w:tab/>
-      </w:r>
-      <w:proofErr w:type="spellStart"/>
-      <w:r>
-        <w:rPr>
-          <w:rFonts w:ascii="Arial" w:hAnsi="Arial" w:cs="Arial"/>
-          <w:sz w:val="28"/>
-          <w:szCs w:val="28"/>
-        </w:rPr>
-        <w:t>Datapath</w:t>
-      </w:r>
-      <w:proofErr w:type="spellEnd"/>
-      <w:r>
-        <w:rPr>
-          <w:rFonts w:ascii="Arial" w:hAnsi="Arial" w:cs="Arial"/>
-          <w:sz w:val="28"/>
-          <w:szCs w:val="28"/>
-        </w:rPr>
-        <w:t xml:space="preserve"> redesign (estimated: 1 hour)</w:t>
+        <w:t>Datapath redesign (estimated: 1 hour)</w:t>
       </w:r>
     </w:p>
     <w:p>
@@ -3576,60 +3113,24 @@
           <w:sz w:val="28"/>
           <w:szCs w:val="28"/>
         </w:rPr>
-        <w:t xml:space="preserve">Logan (with assistance from Trinity) – Rough draft of state transition diagram, went over </w:t>
-      </w:r>
-      <w:proofErr w:type="spellStart"/>
-      <w:r>
-        <w:rPr>
-          <w:rFonts w:ascii="Arial" w:hAnsi="Arial" w:cs="Arial"/>
-          <w:sz w:val="28"/>
-          <w:szCs w:val="28"/>
-        </w:rPr>
-        <w:t>datapath</w:t>
-      </w:r>
-      <w:proofErr w:type="spellEnd"/>
-      <w:r>
-        <w:rPr>
-          <w:rFonts w:ascii="Arial" w:hAnsi="Arial" w:cs="Arial"/>
-          <w:sz w:val="28"/>
-          <w:szCs w:val="28"/>
-        </w:rPr>
-        <w:t xml:space="preserve"> corrections</w:t>
-      </w:r>
-    </w:p>
-    <w:p>
-      <w:pPr>
-        <w:rPr>
-          <w:rFonts w:ascii="Arial" w:hAnsi="Arial" w:cs="Arial"/>
-          <w:sz w:val="28"/>
-          <w:szCs w:val="28"/>
-        </w:rPr>
-      </w:pPr>
-      <w:r>
-        <w:rPr>
-          <w:rFonts w:ascii="Arial" w:hAnsi="Arial" w:cs="Arial"/>
-          <w:sz w:val="28"/>
-          <w:szCs w:val="28"/>
-        </w:rPr>
-        <w:t xml:space="preserve">Trinity – </w:t>
-      </w:r>
-      <w:proofErr w:type="spellStart"/>
-      <w:r>
-        <w:rPr>
-          <w:rFonts w:ascii="Arial" w:hAnsi="Arial" w:cs="Arial"/>
-          <w:sz w:val="28"/>
-          <w:szCs w:val="28"/>
-        </w:rPr>
-        <w:t>Editting</w:t>
-      </w:r>
-      <w:proofErr w:type="spellEnd"/>
-      <w:r>
-        <w:rPr>
-          <w:rFonts w:ascii="Arial" w:hAnsi="Arial" w:cs="Arial"/>
-          <w:sz w:val="28"/>
-          <w:szCs w:val="28"/>
-        </w:rPr>
-        <w:t>/formatting design document, journal</w:t>
+        <w:t>Logan (with assistance from Trinity) – Rough draft of state transition diagram, went over datapath corrections</w:t>
+      </w:r>
+    </w:p>
+    <w:p>
+      <w:pPr>
+        <w:rPr>
+          <w:rFonts w:ascii="Arial" w:hAnsi="Arial" w:cs="Arial"/>
+          <w:sz w:val="28"/>
+          <w:szCs w:val="28"/>
+        </w:rPr>
+      </w:pPr>
+      <w:r>
+        <w:rPr>
+          <w:rFonts w:ascii="Arial" w:hAnsi="Arial" w:cs="Arial"/>
+          <w:sz w:val="28"/>
+          <w:szCs w:val="28"/>
+        </w:rPr>
+        <w:t>Trinity – Editting/formatting design document, journal</w:t>
       </w:r>
     </w:p>
     <w:p>
@@ -3700,24 +3201,7 @@
           <w:szCs w:val="28"/>
         </w:rPr>
         <w:tab/>
-      </w:r>
-      <w:proofErr w:type="spellStart"/>
-      <w:r>
-        <w:rPr>
-          <w:rFonts w:ascii="Arial" w:hAnsi="Arial" w:cs="Arial"/>
-          <w:sz w:val="28"/>
-          <w:szCs w:val="28"/>
-        </w:rPr>
-        <w:t>Datapath</w:t>
-      </w:r>
-      <w:proofErr w:type="spellEnd"/>
-      <w:r>
-        <w:rPr>
-          <w:rFonts w:ascii="Arial" w:hAnsi="Arial" w:cs="Arial"/>
-          <w:sz w:val="28"/>
-          <w:szCs w:val="28"/>
-        </w:rPr>
-        <w:t xml:space="preserve"> redesign + control unit (estimated: 2 hour)</w:t>
+        <w:t>Datapath redesign + control unit (estimated: 2 hour)</w:t>
       </w:r>
     </w:p>
     <w:p>
@@ -3779,61 +3263,7 @@
           <w:sz w:val="28"/>
           <w:szCs w:val="28"/>
         </w:rPr>
-        <w:t xml:space="preserve">Changes to control and </w:t>
-      </w:r>
-      <w:proofErr w:type="spellStart"/>
-      <w:r>
-        <w:rPr>
-          <w:rFonts w:ascii="Arial" w:hAnsi="Arial" w:cs="Arial"/>
-          <w:sz w:val="28"/>
-          <w:szCs w:val="28"/>
-        </w:rPr>
-        <w:t>datapath</w:t>
-      </w:r>
-      <w:proofErr w:type="spellEnd"/>
-      <w:r>
-        <w:rPr>
-          <w:rFonts w:ascii="Arial" w:hAnsi="Arial" w:cs="Arial"/>
-          <w:sz w:val="28"/>
-          <w:szCs w:val="28"/>
-        </w:rPr>
-        <w:t xml:space="preserve"> to be in accordance with RTL (controls affected: </w:t>
-      </w:r>
-      <w:proofErr w:type="spellStart"/>
-      <w:r>
-        <w:rPr>
-          <w:rFonts w:ascii="Arial" w:hAnsi="Arial" w:cs="Arial"/>
-          <w:sz w:val="28"/>
-          <w:szCs w:val="28"/>
-        </w:rPr>
-        <w:t>WriteSrc</w:t>
-      </w:r>
-      <w:proofErr w:type="spellEnd"/>
-      <w:r>
-        <w:rPr>
-          <w:rFonts w:ascii="Arial" w:hAnsi="Arial" w:cs="Arial"/>
-          <w:sz w:val="28"/>
-          <w:szCs w:val="28"/>
-        </w:rPr>
-        <w:t xml:space="preserve"> and </w:t>
-      </w:r>
-      <w:proofErr w:type="spellStart"/>
-      <w:r>
-        <w:rPr>
-          <w:rFonts w:ascii="Arial" w:hAnsi="Arial" w:cs="Arial"/>
-          <w:sz w:val="28"/>
-          <w:szCs w:val="28"/>
-        </w:rPr>
-        <w:t>ALUSrcB</w:t>
-      </w:r>
-      <w:proofErr w:type="spellEnd"/>
-      <w:r>
-        <w:rPr>
-          <w:rFonts w:ascii="Arial" w:hAnsi="Arial" w:cs="Arial"/>
-          <w:sz w:val="28"/>
-          <w:szCs w:val="28"/>
-        </w:rPr>
-        <w:t>).</w:t>
+        <w:t>Changes to control and datapath to be in accordance with RTL (controls affected: WriteSrc and ALUSrcB).</w:t>
       </w:r>
     </w:p>
     <w:p>
@@ -4022,18 +3452,8 @@
           <w:sz w:val="28"/>
           <w:szCs w:val="28"/>
         </w:rPr>
-        <w:t xml:space="preserve">Khaled – </w:t>
-      </w:r>
-      <w:proofErr w:type="spellStart"/>
-      <w:r>
-        <w:rPr>
-          <w:rFonts w:ascii="Arial" w:hAnsi="Arial" w:cs="Arial"/>
-          <w:sz w:val="28"/>
-          <w:szCs w:val="28"/>
-        </w:rPr>
-        <w:t>Muxes</w:t>
-      </w:r>
-      <w:proofErr w:type="spellEnd"/>
+        <w:t>Khaled – Muxes</w:t>
+      </w:r>
       <w:r>
         <w:rPr>
           <w:rFonts w:ascii="Arial" w:hAnsi="Arial" w:cs="Arial"/>
@@ -4059,25 +3479,7 @@
           <w:sz w:val="28"/>
           <w:szCs w:val="28"/>
         </w:rPr>
-        <w:t xml:space="preserve">Logan – </w:t>
-      </w:r>
-      <w:proofErr w:type="spellStart"/>
-      <w:r>
-        <w:rPr>
-          <w:rFonts w:ascii="Arial" w:hAnsi="Arial" w:cs="Arial"/>
-          <w:sz w:val="28"/>
-          <w:szCs w:val="28"/>
-        </w:rPr>
-        <w:t>datapath</w:t>
-      </w:r>
-      <w:proofErr w:type="spellEnd"/>
-      <w:r>
-        <w:rPr>
-          <w:rFonts w:ascii="Arial" w:hAnsi="Arial" w:cs="Arial"/>
-          <w:sz w:val="28"/>
-          <w:szCs w:val="28"/>
-        </w:rPr>
-        <w:t xml:space="preserve"> redesign (again – sorry, Logan)</w:t>
+        <w:t>Logan – datapath redesign (again – sorry, Logan)</w:t>
       </w:r>
       <w:r>
         <w:rPr>
@@ -4095,25 +3497,7 @@
           <w:sz w:val="28"/>
           <w:szCs w:val="28"/>
         </w:rPr>
-        <w:t xml:space="preserve">, </w:t>
-      </w:r>
-      <w:proofErr w:type="spellStart"/>
-      <w:r>
-        <w:rPr>
-          <w:rFonts w:ascii="Arial" w:hAnsi="Arial" w:cs="Arial"/>
-          <w:sz w:val="28"/>
-          <w:szCs w:val="28"/>
-        </w:rPr>
-        <w:t>ALUControl</w:t>
-      </w:r>
-      <w:proofErr w:type="spellEnd"/>
-      <w:r>
-        <w:rPr>
-          <w:rFonts w:ascii="Arial" w:hAnsi="Arial" w:cs="Arial"/>
-          <w:sz w:val="28"/>
-          <w:szCs w:val="28"/>
-        </w:rPr>
-        <w:t xml:space="preserve"> </w:t>
+        <w:t xml:space="preserve">, ALUControl </w:t>
       </w:r>
       <w:r>
         <w:rPr>
@@ -4275,25 +3659,7 @@
           <w:szCs w:val="28"/>
         </w:rPr>
         <w:lastRenderedPageBreak/>
-        <w:t xml:space="preserve">Logan – </w:t>
-      </w:r>
-      <w:proofErr w:type="spellStart"/>
-      <w:r>
-        <w:rPr>
-          <w:rFonts w:ascii="Arial" w:hAnsi="Arial" w:cs="Arial"/>
-          <w:sz w:val="28"/>
-          <w:szCs w:val="28"/>
-        </w:rPr>
-        <w:t>ALUControl</w:t>
-      </w:r>
-      <w:proofErr w:type="spellEnd"/>
-      <w:r>
-        <w:rPr>
-          <w:rFonts w:ascii="Arial" w:hAnsi="Arial" w:cs="Arial"/>
-          <w:sz w:val="28"/>
-          <w:szCs w:val="28"/>
-        </w:rPr>
-        <w:t xml:space="preserve"> </w:t>
+        <w:t xml:space="preserve">Logan – ALUControl </w:t>
       </w:r>
       <w:r>
         <w:rPr>
@@ -4528,25 +3894,7 @@
           <w:sz w:val="28"/>
           <w:szCs w:val="28"/>
         </w:rPr>
-        <w:t xml:space="preserve">Trinity – Register File changes, </w:t>
-      </w:r>
-      <w:proofErr w:type="spellStart"/>
-      <w:r>
-        <w:rPr>
-          <w:rFonts w:ascii="Arial" w:hAnsi="Arial" w:cs="Arial"/>
-          <w:sz w:val="28"/>
-          <w:szCs w:val="28"/>
-        </w:rPr>
-        <w:t>ALUControl</w:t>
-      </w:r>
-      <w:proofErr w:type="spellEnd"/>
-      <w:r>
-        <w:rPr>
-          <w:rFonts w:ascii="Arial" w:hAnsi="Arial" w:cs="Arial"/>
-          <w:sz w:val="28"/>
-          <w:szCs w:val="28"/>
-        </w:rPr>
-        <w:t xml:space="preserve"> and test bench </w:t>
+        <w:t xml:space="preserve">Trinity – Register File changes, ALUControl and test bench </w:t>
       </w:r>
       <w:r>
         <w:rPr>
@@ -4874,18 +4222,8 @@
           <w:sz w:val="28"/>
           <w:szCs w:val="28"/>
         </w:rPr>
-        <w:t xml:space="preserve">Shaun – test benches, and modifying/correcting </w:t>
-      </w:r>
-      <w:proofErr w:type="spellStart"/>
-      <w:r>
-        <w:rPr>
-          <w:rFonts w:ascii="Arial" w:hAnsi="Arial" w:cs="Arial"/>
-          <w:sz w:val="28"/>
-          <w:szCs w:val="28"/>
-        </w:rPr>
-        <w:t>muxes</w:t>
-      </w:r>
-      <w:proofErr w:type="spellEnd"/>
+        <w:t>Shaun – test benches, and modifying/correcting muxes</w:t>
+      </w:r>
     </w:p>
     <w:p>
       <w:pPr>
@@ -5071,25 +4409,7 @@
           <w:szCs w:val="28"/>
         </w:rPr>
         <w:tab/>
-        <w:t xml:space="preserve">- Add revised </w:t>
-      </w:r>
-      <w:proofErr w:type="spellStart"/>
-      <w:r>
-        <w:rPr>
-          <w:rFonts w:ascii="Arial" w:hAnsi="Arial" w:cs="Arial"/>
-          <w:sz w:val="28"/>
-          <w:szCs w:val="28"/>
-        </w:rPr>
-        <w:t>datapath</w:t>
-      </w:r>
-      <w:proofErr w:type="spellEnd"/>
-      <w:r>
-        <w:rPr>
-          <w:rFonts w:ascii="Arial" w:hAnsi="Arial" w:cs="Arial"/>
-          <w:sz w:val="28"/>
-          <w:szCs w:val="28"/>
-        </w:rPr>
-        <w:t xml:space="preserve"> to design doc</w:t>
+        <w:t>- Add revised datapath to design doc</w:t>
       </w:r>
     </w:p>
     <w:p>
@@ -5153,23 +4473,13 @@
       </w:r>
       <w:bookmarkStart w:id="8" w:name="_GoBack1"/>
       <w:bookmarkEnd w:id="8"/>
-      <w:proofErr w:type="spellStart"/>
-      <w:r>
-        <w:rPr>
-          <w:rFonts w:ascii="Arial" w:hAnsi="Arial" w:cs="Arial"/>
-          <w:sz w:val="28"/>
-          <w:szCs w:val="28"/>
-        </w:rPr>
-        <w:t>PCSrc</w:t>
-      </w:r>
-      <w:proofErr w:type="spellEnd"/>
-      <w:r>
-        <w:rPr>
-          <w:rFonts w:ascii="Arial" w:hAnsi="Arial" w:cs="Arial"/>
-          <w:sz w:val="28"/>
-          <w:szCs w:val="28"/>
-        </w:rPr>
-        <w:t>, shifters, extenders</w:t>
+      <w:r>
+        <w:rPr>
+          <w:rFonts w:ascii="Arial" w:hAnsi="Arial" w:cs="Arial"/>
+          <w:sz w:val="28"/>
+          <w:szCs w:val="28"/>
+        </w:rPr>
+        <w:t>PCSrc, shifters, extenders</w:t>
       </w:r>
     </w:p>
     <w:p>
@@ -5455,21 +4765,21 @@
           <w:sz w:val="28"/>
           <w:szCs w:val="28"/>
         </w:rPr>
-        <w:t xml:space="preserve">Shaun – ALU and </w:t>
-      </w:r>
-      <w:proofErr w:type="spellStart"/>
-      <w:r>
-        <w:rPr>
-          <w:rFonts w:ascii="Arial" w:hAnsi="Arial" w:cs="Arial"/>
-          <w:sz w:val="28"/>
-          <w:szCs w:val="28"/>
-        </w:rPr>
-        <w:t>ALUControl</w:t>
-      </w:r>
-      <w:proofErr w:type="spellEnd"/>
-      <w:r>
-        <w:rPr>
-          <w:rFonts w:ascii="Arial" w:hAnsi="Arial" w:cs="Arial"/>
+        <w:t xml:space="preserve">Shaun – ALU and ALUControl </w:t>
+      </w:r>
+      <w:r>
+        <w:rPr>
+          <w:rFonts w:ascii="Arial" w:hAnsi="Arial" w:cs="Arial"/>
+          <w:b/>
+          <w:sz w:val="28"/>
+          <w:szCs w:val="28"/>
+        </w:rPr>
+        <w:t>(approx.</w:t>
+      </w:r>
+      <w:r>
+        <w:rPr>
+          <w:rFonts w:ascii="Arial" w:hAnsi="Arial" w:cs="Arial"/>
+          <w:b/>
           <w:sz w:val="28"/>
           <w:szCs w:val="28"/>
         </w:rPr>
@@ -5482,24 +4792,6 @@
           <w:sz w:val="28"/>
           <w:szCs w:val="28"/>
         </w:rPr>
-        <w:t>(approx.</w:t>
-      </w:r>
-      <w:r>
-        <w:rPr>
-          <w:rFonts w:ascii="Arial" w:hAnsi="Arial" w:cs="Arial"/>
-          <w:b/>
-          <w:sz w:val="28"/>
-          <w:szCs w:val="28"/>
-        </w:rPr>
-        <w:t xml:space="preserve"> </w:t>
-      </w:r>
-      <w:r>
-        <w:rPr>
-          <w:rFonts w:ascii="Arial" w:hAnsi="Arial" w:cs="Arial"/>
-          <w:b/>
-          <w:sz w:val="28"/>
-          <w:szCs w:val="28"/>
-        </w:rPr>
         <w:t>½-1</w:t>
       </w:r>
       <w:r>
@@ -5588,18 +4880,8 @@
           <w:sz w:val="28"/>
           <w:szCs w:val="28"/>
         </w:rPr>
-        <w:t xml:space="preserve"> </w:t>
-      </w:r>
-      <w:proofErr w:type="spellStart"/>
-      <w:r>
-        <w:rPr>
-          <w:rFonts w:ascii="Arial" w:hAnsi="Arial" w:cs="Arial"/>
-          <w:sz w:val="28"/>
-          <w:szCs w:val="28"/>
-        </w:rPr>
-        <w:t>PCSrc</w:t>
-      </w:r>
-      <w:proofErr w:type="spellEnd"/>
+        <w:t xml:space="preserve"> PCSrc</w:t>
+      </w:r>
       <w:r>
         <w:rPr>
           <w:rFonts w:ascii="Arial" w:hAnsi="Arial" w:cs="Arial"/>
@@ -5793,18 +5075,8 @@
           <w:sz w:val="28"/>
           <w:szCs w:val="28"/>
         </w:rPr>
-        <w:t xml:space="preserve">Trinity – building </w:t>
-      </w:r>
-      <w:proofErr w:type="spellStart"/>
-      <w:r>
-        <w:rPr>
-          <w:rFonts w:ascii="Arial" w:hAnsi="Arial" w:cs="Arial"/>
-          <w:sz w:val="28"/>
-          <w:szCs w:val="28"/>
-        </w:rPr>
-        <w:t>datapath</w:t>
-      </w:r>
-      <w:proofErr w:type="spellEnd"/>
+        <w:t>Trinity – building datapath</w:t>
+      </w:r>
       <w:r>
         <w:rPr>
           <w:rFonts w:ascii="Arial" w:hAnsi="Arial" w:cs="Arial"/>
@@ -5881,25 +5153,7 @@
           <w:sz w:val="28"/>
           <w:szCs w:val="28"/>
         </w:rPr>
-        <w:t xml:space="preserve">Trinity – building </w:t>
-      </w:r>
-      <w:proofErr w:type="spellStart"/>
-      <w:r>
-        <w:rPr>
-          <w:rFonts w:ascii="Arial" w:hAnsi="Arial" w:cs="Arial"/>
-          <w:sz w:val="28"/>
-          <w:szCs w:val="28"/>
-        </w:rPr>
-        <w:t>datapath</w:t>
-      </w:r>
-      <w:proofErr w:type="spellEnd"/>
-      <w:r>
-        <w:rPr>
-          <w:rFonts w:ascii="Arial" w:hAnsi="Arial" w:cs="Arial"/>
-          <w:sz w:val="28"/>
-          <w:szCs w:val="28"/>
-        </w:rPr>
-        <w:t xml:space="preserve"> </w:t>
+        <w:t xml:space="preserve">Trinity – building datapath </w:t>
       </w:r>
       <w:r>
         <w:rPr>
@@ -6217,18 +5471,8 @@
           <w:sz w:val="28"/>
           <w:szCs w:val="28"/>
         </w:rPr>
-        <w:t xml:space="preserve">Trinity – building </w:t>
-      </w:r>
-      <w:proofErr w:type="spellStart"/>
-      <w:r>
-        <w:rPr>
-          <w:rFonts w:ascii="Arial" w:hAnsi="Arial" w:cs="Arial"/>
-          <w:sz w:val="28"/>
-          <w:szCs w:val="28"/>
-        </w:rPr>
-        <w:t>datapath</w:t>
-      </w:r>
-      <w:proofErr w:type="spellEnd"/>
+        <w:t>Trinity – building datapath</w:t>
+      </w:r>
       <w:r>
         <w:rPr>
           <w:rFonts w:ascii="Arial" w:hAnsi="Arial" w:cs="Arial"/>
@@ -6745,18 +5989,8 @@
           <w:sz w:val="28"/>
           <w:szCs w:val="28"/>
         </w:rPr>
-        <w:t>to data path to initialize $</w:t>
-      </w:r>
-      <w:proofErr w:type="spellStart"/>
-      <w:r>
-        <w:rPr>
-          <w:rFonts w:ascii="Arial" w:hAnsi="Arial" w:cs="Arial"/>
-          <w:sz w:val="28"/>
-          <w:szCs w:val="28"/>
-        </w:rPr>
-        <w:t>st</w:t>
-      </w:r>
-      <w:proofErr w:type="spellEnd"/>
+        <w:t>to data path to initialize $st</w:t>
+      </w:r>
       <w:r>
         <w:rPr>
           <w:rFonts w:ascii="Arial" w:hAnsi="Arial" w:cs="Arial"/>
@@ -6934,63 +6168,25 @@
           <w:sz w:val="28"/>
           <w:szCs w:val="28"/>
         </w:rPr>
-        <w:t xml:space="preserve">Shaun – </w:t>
-      </w:r>
-      <w:proofErr w:type="spellStart"/>
-      <w:r>
-        <w:rPr>
-          <w:rFonts w:ascii="Arial" w:hAnsi="Arial" w:cs="Arial"/>
-          <w:sz w:val="28"/>
-          <w:szCs w:val="28"/>
-        </w:rPr>
-        <w:t>relPrime</w:t>
-      </w:r>
-      <w:proofErr w:type="spellEnd"/>
-      <w:r>
-        <w:rPr>
-          <w:rFonts w:ascii="Arial" w:hAnsi="Arial" w:cs="Arial"/>
-          <w:sz w:val="28"/>
-          <w:szCs w:val="28"/>
-        </w:rPr>
-        <w:t xml:space="preserve"> </w:t>
-      </w:r>
-      <w:proofErr w:type="spellStart"/>
-      <w:r>
-        <w:rPr>
-          <w:rFonts w:ascii="Arial" w:hAnsi="Arial" w:cs="Arial"/>
-          <w:sz w:val="28"/>
-          <w:szCs w:val="28"/>
-        </w:rPr>
-        <w:t>coe</w:t>
-      </w:r>
-      <w:proofErr w:type="spellEnd"/>
-    </w:p>
-    <w:p>
-      <w:pPr>
-        <w:rPr>
-          <w:rFonts w:ascii="Arial" w:hAnsi="Arial" w:cs="Arial"/>
-          <w:sz w:val="28"/>
-          <w:szCs w:val="28"/>
-        </w:rPr>
-      </w:pPr>
-      <w:r>
-        <w:rPr>
-          <w:rFonts w:ascii="Arial" w:hAnsi="Arial" w:cs="Arial"/>
-          <w:sz w:val="28"/>
-          <w:szCs w:val="28"/>
-        </w:rPr>
-        <w:t xml:space="preserve">Trinity – instructions </w:t>
-      </w:r>
-      <w:proofErr w:type="spellStart"/>
-      <w:r>
-        <w:rPr>
-          <w:rFonts w:ascii="Arial" w:hAnsi="Arial" w:cs="Arial"/>
-          <w:sz w:val="28"/>
-          <w:szCs w:val="28"/>
-        </w:rPr>
-        <w:t>coe</w:t>
-      </w:r>
-      <w:proofErr w:type="spellEnd"/>
+        <w:t>Shaun – relPrime coe</w:t>
+      </w:r>
+    </w:p>
+    <w:p>
+      <w:pPr>
+        <w:rPr>
+          <w:rFonts w:ascii="Arial" w:hAnsi="Arial" w:cs="Arial"/>
+          <w:sz w:val="28"/>
+          <w:szCs w:val="28"/>
+        </w:rPr>
+      </w:pPr>
+      <w:r>
+        <w:rPr>
+          <w:rFonts w:ascii="Arial" w:hAnsi="Arial" w:cs="Arial"/>
+          <w:sz w:val="28"/>
+          <w:szCs w:val="28"/>
+        </w:rPr>
+        <w:t>Trinity – instructions coe</w:t>
+      </w:r>
       <w:r>
         <w:rPr>
           <w:rFonts w:ascii="Arial" w:hAnsi="Arial" w:cs="Arial"/>
@@ -7033,25 +6229,7 @@
           <w:sz w:val="28"/>
           <w:szCs w:val="28"/>
         </w:rPr>
-        <w:t xml:space="preserve">Trinity – debugging processor (where it pertains to branches and jump </w:t>
-      </w:r>
-      <w:proofErr w:type="spellStart"/>
-      <w:r>
-        <w:rPr>
-          <w:rFonts w:ascii="Arial" w:hAnsi="Arial" w:cs="Arial"/>
-          <w:sz w:val="28"/>
-          <w:szCs w:val="28"/>
-        </w:rPr>
-        <w:t>intstructions</w:t>
-      </w:r>
-      <w:proofErr w:type="spellEnd"/>
-      <w:r>
-        <w:rPr>
-          <w:rFonts w:ascii="Arial" w:hAnsi="Arial" w:cs="Arial"/>
-          <w:sz w:val="28"/>
-          <w:szCs w:val="28"/>
-        </w:rPr>
-        <w:t>)</w:t>
+        <w:t>Trinity – debugging processor (where it pertains to branches and jump intstructions)</w:t>
       </w:r>
     </w:p>
     <w:p>
@@ -7178,25 +6356,7 @@
           <w:sz w:val="28"/>
           <w:szCs w:val="28"/>
         </w:rPr>
-        <w:t xml:space="preserve"> -&gt; PC = SE(</w:t>
-      </w:r>
-      <w:proofErr w:type="spellStart"/>
-      <w:r>
-        <w:rPr>
-          <w:rFonts w:ascii="Arial" w:hAnsi="Arial" w:cs="Arial"/>
-          <w:sz w:val="28"/>
-          <w:szCs w:val="28"/>
-        </w:rPr>
-        <w:t>BranchAddr</w:t>
-      </w:r>
-      <w:proofErr w:type="spellEnd"/>
-      <w:r>
-        <w:rPr>
-          <w:rFonts w:ascii="Arial" w:hAnsi="Arial" w:cs="Arial"/>
-          <w:sz w:val="28"/>
-          <w:szCs w:val="28"/>
-        </w:rPr>
-        <w:t>)</w:t>
+        <w:t xml:space="preserve"> -&gt; PC = SE(BranchAddr)</w:t>
       </w:r>
     </w:p>
     <w:p>
@@ -7478,36 +6638,16 @@
           <w:sz w:val="28"/>
           <w:szCs w:val="28"/>
         </w:rPr>
-        <w:t xml:space="preserve">Stalls for </w:t>
-      </w:r>
-      <w:proofErr w:type="spellStart"/>
-      <w:r>
-        <w:rPr>
-          <w:rFonts w:ascii="Arial" w:hAnsi="Arial" w:cs="Arial"/>
-          <w:sz w:val="28"/>
-          <w:szCs w:val="28"/>
-        </w:rPr>
-        <w:t>sw</w:t>
-      </w:r>
-      <w:proofErr w:type="spellEnd"/>
-      <w:r>
-        <w:rPr>
-          <w:rFonts w:ascii="Arial" w:hAnsi="Arial" w:cs="Arial"/>
-          <w:sz w:val="28"/>
-          <w:szCs w:val="28"/>
-        </w:rPr>
-        <w:t xml:space="preserve"> and </w:t>
-      </w:r>
-      <w:proofErr w:type="spellStart"/>
-      <w:r>
-        <w:rPr>
-          <w:rFonts w:ascii="Arial" w:hAnsi="Arial" w:cs="Arial"/>
-          <w:sz w:val="28"/>
-          <w:szCs w:val="28"/>
-        </w:rPr>
-        <w:t>lw</w:t>
-      </w:r>
-      <w:proofErr w:type="spellEnd"/>
+        <w:t>Stalls for sw</w:t>
+      </w:r>
+      <w:r>
+        <w:rPr>
+          <w:rFonts w:ascii="Arial" w:hAnsi="Arial" w:cs="Arial"/>
+          <w:sz w:val="28"/>
+          <w:szCs w:val="28"/>
+        </w:rPr>
+        <w:t xml:space="preserve"> and lw</w:t>
+      </w:r>
     </w:p>
     <w:p>
       <w:pPr>
@@ -7529,25 +6669,7 @@
           <w:sz w:val="28"/>
           <w:szCs w:val="28"/>
         </w:rPr>
-        <w:t xml:space="preserve">STALL control bit: </w:t>
-      </w:r>
-      <w:proofErr w:type="spellStart"/>
-      <w:r>
-        <w:rPr>
-          <w:rFonts w:ascii="Arial" w:hAnsi="Arial" w:cs="Arial"/>
-          <w:sz w:val="28"/>
-          <w:szCs w:val="28"/>
-        </w:rPr>
-        <w:t>IorD</w:t>
-      </w:r>
-      <w:proofErr w:type="spellEnd"/>
-      <w:r>
-        <w:rPr>
-          <w:rFonts w:ascii="Arial" w:hAnsi="Arial" w:cs="Arial"/>
-          <w:sz w:val="28"/>
-          <w:szCs w:val="28"/>
-        </w:rPr>
-        <w:t xml:space="preserve"> = 1</w:t>
+        <w:t>STALL control bit: IorD = 1</w:t>
       </w:r>
     </w:p>
     <w:p>
@@ -7570,36 +6692,8 @@
           <w:sz w:val="28"/>
           <w:szCs w:val="28"/>
         </w:rPr>
-        <w:t xml:space="preserve">Separate controls for </w:t>
-      </w:r>
-      <w:proofErr w:type="spellStart"/>
-      <w:r>
-        <w:rPr>
-          <w:rFonts w:ascii="Arial" w:hAnsi="Arial" w:cs="Arial"/>
-          <w:sz w:val="28"/>
-          <w:szCs w:val="28"/>
-        </w:rPr>
-        <w:t>bieq</w:t>
-      </w:r>
-      <w:proofErr w:type="spellEnd"/>
-      <w:r>
-        <w:rPr>
-          <w:rFonts w:ascii="Arial" w:hAnsi="Arial" w:cs="Arial"/>
-          <w:sz w:val="28"/>
-          <w:szCs w:val="28"/>
-        </w:rPr>
-        <w:t>/</w:t>
-      </w:r>
-      <w:proofErr w:type="spellStart"/>
-      <w:r>
-        <w:rPr>
-          <w:rFonts w:ascii="Arial" w:hAnsi="Arial" w:cs="Arial"/>
-          <w:sz w:val="28"/>
-          <w:szCs w:val="28"/>
-        </w:rPr>
-        <w:t>bneq</w:t>
-      </w:r>
-      <w:proofErr w:type="spellEnd"/>
+        <w:t>Separate controls for bieq/bneq</w:t>
+      </w:r>
     </w:p>
     <w:p>
       <w:pPr>
@@ -7615,23 +6709,13 @@
           <w:szCs w:val="28"/>
         </w:rPr>
       </w:pPr>
-      <w:proofErr w:type="spellStart"/>
-      <w:r>
-        <w:rPr>
-          <w:rFonts w:ascii="Arial" w:hAnsi="Arial" w:cs="Arial"/>
-          <w:sz w:val="28"/>
-          <w:szCs w:val="28"/>
-        </w:rPr>
-        <w:t>isBIEQ</w:t>
-      </w:r>
-      <w:proofErr w:type="spellEnd"/>
-      <w:r>
-        <w:rPr>
-          <w:rFonts w:ascii="Arial" w:hAnsi="Arial" w:cs="Arial"/>
-          <w:sz w:val="28"/>
-          <w:szCs w:val="28"/>
-        </w:rPr>
-        <w:t xml:space="preserve"> added on ALU</w:t>
+      <w:r>
+        <w:rPr>
+          <w:rFonts w:ascii="Arial" w:hAnsi="Arial" w:cs="Arial"/>
+          <w:sz w:val="28"/>
+          <w:szCs w:val="28"/>
+        </w:rPr>
+        <w:t>isBIEQ added on ALU</w:t>
       </w:r>
     </w:p>
     <w:p>
@@ -7708,18 +6792,128 @@
           <w:sz w:val="28"/>
           <w:szCs w:val="28"/>
         </w:rPr>
-        <w:t xml:space="preserve">Trinity – system analysis and fixing </w:t>
-      </w:r>
-      <w:proofErr w:type="spellStart"/>
-      <w:r>
-        <w:rPr>
-          <w:rFonts w:ascii="Arial" w:hAnsi="Arial" w:cs="Arial"/>
-          <w:sz w:val="28"/>
-          <w:szCs w:val="28"/>
-        </w:rPr>
-        <w:t>relPrime</w:t>
-      </w:r>
-      <w:proofErr w:type="spellEnd"/>
+        <w:t xml:space="preserve">Trinity – system analysis and fixing relPrime </w:t>
+      </w:r>
+      <w:r>
+        <w:rPr>
+          <w:rFonts w:ascii="Arial" w:hAnsi="Arial" w:cs="Arial"/>
+          <w:b/>
+          <w:sz w:val="28"/>
+          <w:szCs w:val="28"/>
+        </w:rPr>
+        <w:t>(approx. 3 hours)</w:t>
+      </w:r>
+    </w:p>
+    <w:p>
+      <w:pPr>
+        <w:jc w:val="both"/>
+        <w:rPr>
+          <w:rFonts w:ascii="Arial" w:hAnsi="Arial" w:cs="Arial"/>
+          <w:i/>
+          <w:sz w:val="28"/>
+          <w:szCs w:val="28"/>
+        </w:rPr>
+      </w:pPr>
+      <w:r>
+        <w:rPr>
+          <w:rFonts w:ascii="Arial" w:hAnsi="Arial" w:cs="Arial"/>
+          <w:i/>
+          <w:sz w:val="28"/>
+          <w:szCs w:val="28"/>
+        </w:rPr>
+        <w:t>Over 2 hour meeting:</w:t>
+      </w:r>
+    </w:p>
+    <w:p>
+      <w:pPr>
+        <w:jc w:val="both"/>
+        <w:rPr>
+          <w:rFonts w:ascii="Arial" w:hAnsi="Arial" w:cs="Arial"/>
+          <w:sz w:val="28"/>
+          <w:szCs w:val="28"/>
+        </w:rPr>
+      </w:pPr>
+      <w:r>
+        <w:rPr>
+          <w:rFonts w:ascii="Arial" w:hAnsi="Arial" w:cs="Arial"/>
+          <w:sz w:val="28"/>
+          <w:szCs w:val="28"/>
+        </w:rPr>
+        <w:t>Trinity – making relPrime work</w:t>
+      </w:r>
+      <w:r>
+        <w:rPr>
+          <w:rFonts w:ascii="Arial" w:hAnsi="Arial" w:cs="Arial"/>
+          <w:sz w:val="28"/>
+          <w:szCs w:val="28"/>
+        </w:rPr>
+        <w:t>, journal</w:t>
+      </w:r>
+    </w:p>
+    <w:p>
+      <w:pPr>
+        <w:jc w:val="both"/>
+        <w:rPr>
+          <w:rFonts w:ascii="Arial" w:hAnsi="Arial" w:cs="Arial"/>
+          <w:sz w:val="28"/>
+          <w:szCs w:val="28"/>
+        </w:rPr>
+      </w:pPr>
+      <w:r>
+        <w:rPr>
+          <w:rFonts w:ascii="Arial" w:hAnsi="Arial" w:cs="Arial"/>
+          <w:sz w:val="28"/>
+          <w:szCs w:val="28"/>
+        </w:rPr>
+        <w:t>Logan, Khaled, Shaun – not in attendance</w:t>
+      </w:r>
+    </w:p>
+    <w:p>
+      <w:pPr>
+        <w:jc w:val="both"/>
+        <w:rPr>
+          <w:rFonts w:ascii="Arial" w:hAnsi="Arial" w:cs="Arial"/>
+          <w:i/>
+          <w:sz w:val="28"/>
+          <w:szCs w:val="28"/>
+        </w:rPr>
+      </w:pPr>
+      <w:r>
+        <w:rPr>
+          <w:rFonts w:ascii="Arial" w:hAnsi="Arial" w:cs="Arial"/>
+          <w:i/>
+          <w:sz w:val="28"/>
+          <w:szCs w:val="28"/>
+        </w:rPr>
+        <w:t>After meeting:</w:t>
+      </w:r>
+    </w:p>
+    <w:p>
+      <w:pPr>
+        <w:jc w:val="both"/>
+        <w:rPr>
+          <w:rFonts w:ascii="Arial" w:hAnsi="Arial" w:cs="Arial"/>
+          <w:b/>
+          <w:sz w:val="28"/>
+          <w:szCs w:val="28"/>
+        </w:rPr>
+      </w:pPr>
+      <w:r>
+        <w:rPr>
+          <w:rFonts w:ascii="Arial" w:hAnsi="Arial" w:cs="Arial"/>
+          <w:sz w:val="28"/>
+          <w:szCs w:val="28"/>
+        </w:rPr>
+        <w:t>Trinity – worked on datapath to incorporate changes</w:t>
+      </w:r>
+      <w:r>
+        <w:rPr>
+          <w:rFonts w:ascii="Arial" w:hAnsi="Arial" w:cs="Arial"/>
+          <w:sz w:val="28"/>
+          <w:szCs w:val="28"/>
+        </w:rPr>
+        <w:t>, redrawing state transition diagram</w:t>
+      </w:r>
       <w:r>
         <w:rPr>
           <w:rFonts w:ascii="Arial" w:hAnsi="Arial" w:cs="Arial"/>
@@ -7735,158 +6929,12 @@
           <w:sz w:val="28"/>
           <w:szCs w:val="28"/>
         </w:rPr>
-        <w:t>(approx. 3 hours)</w:t>
-      </w:r>
-    </w:p>
-    <w:p>
-      <w:pPr>
-        <w:jc w:val="both"/>
-        <w:rPr>
-          <w:rFonts w:ascii="Arial" w:hAnsi="Arial" w:cs="Arial"/>
-          <w:i/>
-          <w:sz w:val="28"/>
-          <w:szCs w:val="28"/>
-        </w:rPr>
-      </w:pPr>
-      <w:r>
-        <w:rPr>
-          <w:rFonts w:ascii="Arial" w:hAnsi="Arial" w:cs="Arial"/>
-          <w:i/>
-          <w:sz w:val="28"/>
-          <w:szCs w:val="28"/>
-        </w:rPr>
-        <w:t>Over 2 hour meeting:</w:t>
-      </w:r>
-    </w:p>
-    <w:p>
-      <w:pPr>
-        <w:jc w:val="both"/>
-        <w:rPr>
-          <w:rFonts w:ascii="Arial" w:hAnsi="Arial" w:cs="Arial"/>
-          <w:sz w:val="28"/>
-          <w:szCs w:val="28"/>
-        </w:rPr>
-      </w:pPr>
-      <w:r>
-        <w:rPr>
-          <w:rFonts w:ascii="Arial" w:hAnsi="Arial" w:cs="Arial"/>
-          <w:sz w:val="28"/>
-          <w:szCs w:val="28"/>
-        </w:rPr>
-        <w:t xml:space="preserve">Trinity – making </w:t>
-      </w:r>
-      <w:proofErr w:type="spellStart"/>
-      <w:r>
-        <w:rPr>
-          <w:rFonts w:ascii="Arial" w:hAnsi="Arial" w:cs="Arial"/>
-          <w:sz w:val="28"/>
-          <w:szCs w:val="28"/>
-        </w:rPr>
-        <w:t>relPrime</w:t>
-      </w:r>
-      <w:proofErr w:type="spellEnd"/>
-      <w:r>
-        <w:rPr>
-          <w:rFonts w:ascii="Arial" w:hAnsi="Arial" w:cs="Arial"/>
-          <w:sz w:val="28"/>
-          <w:szCs w:val="28"/>
-        </w:rPr>
-        <w:t xml:space="preserve"> work</w:t>
-      </w:r>
-      <w:r>
-        <w:rPr>
-          <w:rFonts w:ascii="Arial" w:hAnsi="Arial" w:cs="Arial"/>
-          <w:sz w:val="28"/>
-          <w:szCs w:val="28"/>
-        </w:rPr>
-        <w:t>, journal</w:t>
-      </w:r>
-    </w:p>
-    <w:p>
-      <w:pPr>
-        <w:jc w:val="both"/>
-        <w:rPr>
-          <w:rFonts w:ascii="Arial" w:hAnsi="Arial" w:cs="Arial"/>
-          <w:sz w:val="28"/>
-          <w:szCs w:val="28"/>
-        </w:rPr>
-      </w:pPr>
-      <w:r>
-        <w:rPr>
-          <w:rFonts w:ascii="Arial" w:hAnsi="Arial" w:cs="Arial"/>
-          <w:sz w:val="28"/>
-          <w:szCs w:val="28"/>
-        </w:rPr>
-        <w:t>Logan, Khaled, Shaun – not in attendance</w:t>
-      </w:r>
-    </w:p>
-    <w:p>
-      <w:pPr>
-        <w:jc w:val="both"/>
-        <w:rPr>
-          <w:rFonts w:ascii="Arial" w:hAnsi="Arial" w:cs="Arial"/>
-          <w:i/>
-          <w:sz w:val="28"/>
-          <w:szCs w:val="28"/>
-        </w:rPr>
-      </w:pPr>
-      <w:r>
-        <w:rPr>
-          <w:rFonts w:ascii="Arial" w:hAnsi="Arial" w:cs="Arial"/>
-          <w:i/>
-          <w:sz w:val="28"/>
-          <w:szCs w:val="28"/>
-        </w:rPr>
-        <w:t>After meeting:</w:t>
-      </w:r>
-    </w:p>
-    <w:p>
-      <w:pPr>
-        <w:jc w:val="both"/>
-        <w:rPr>
-          <w:rFonts w:ascii="Arial" w:hAnsi="Arial" w:cs="Arial"/>
-          <w:b/>
-          <w:sz w:val="28"/>
-          <w:szCs w:val="28"/>
-        </w:rPr>
-      </w:pPr>
-      <w:r>
-        <w:rPr>
-          <w:rFonts w:ascii="Arial" w:hAnsi="Arial" w:cs="Arial"/>
-          <w:sz w:val="28"/>
-          <w:szCs w:val="28"/>
-        </w:rPr>
-        <w:t xml:space="preserve">Trinity – worked on </w:t>
-      </w:r>
-      <w:proofErr w:type="spellStart"/>
-      <w:r>
-        <w:rPr>
-          <w:rFonts w:ascii="Arial" w:hAnsi="Arial" w:cs="Arial"/>
-          <w:sz w:val="28"/>
-          <w:szCs w:val="28"/>
-        </w:rPr>
-        <w:t>datapath</w:t>
-      </w:r>
-      <w:proofErr w:type="spellEnd"/>
-      <w:r>
-        <w:rPr>
-          <w:rFonts w:ascii="Arial" w:hAnsi="Arial" w:cs="Arial"/>
-          <w:sz w:val="28"/>
-          <w:szCs w:val="28"/>
-        </w:rPr>
-        <w:t xml:space="preserve"> to incorporate changes</w:t>
-      </w:r>
-      <w:r>
-        <w:rPr>
-          <w:rFonts w:ascii="Arial" w:hAnsi="Arial" w:cs="Arial"/>
-          <w:sz w:val="28"/>
-          <w:szCs w:val="28"/>
-        </w:rPr>
-        <w:t>, redrawing state transition diagram</w:t>
-      </w:r>
-      <w:r>
-        <w:rPr>
-          <w:rFonts w:ascii="Arial" w:hAnsi="Arial" w:cs="Arial"/>
+        <w:t>(approx.</w:t>
+      </w:r>
+      <w:r>
+        <w:rPr>
+          <w:rFonts w:ascii="Arial" w:hAnsi="Arial" w:cs="Arial"/>
+          <w:b/>
           <w:sz w:val="28"/>
           <w:szCs w:val="28"/>
         </w:rPr>
@@ -7899,24 +6947,6 @@
           <w:sz w:val="28"/>
           <w:szCs w:val="28"/>
         </w:rPr>
-        <w:t>(approx.</w:t>
-      </w:r>
-      <w:r>
-        <w:rPr>
-          <w:rFonts w:ascii="Arial" w:hAnsi="Arial" w:cs="Arial"/>
-          <w:b/>
-          <w:sz w:val="28"/>
-          <w:szCs w:val="28"/>
-        </w:rPr>
-        <w:t xml:space="preserve"> </w:t>
-      </w:r>
-      <w:r>
-        <w:rPr>
-          <w:rFonts w:ascii="Arial" w:hAnsi="Arial" w:cs="Arial"/>
-          <w:b/>
-          <w:sz w:val="28"/>
-          <w:szCs w:val="28"/>
-        </w:rPr>
         <w:t>2 h</w:t>
       </w:r>
       <w:r>
@@ -7926,7 +6956,27 @@
           <w:sz w:val="28"/>
           <w:szCs w:val="28"/>
         </w:rPr>
-        <w:t>ours)</w:t>
+        <w:t>ours</w:t>
+      </w:r>
+      <w:r>
+        <w:rPr>
+          <w:rFonts w:ascii="Arial" w:hAnsi="Arial" w:cs="Arial"/>
+          <w:b/>
+          <w:sz w:val="28"/>
+          <w:szCs w:val="28"/>
+        </w:rPr>
+        <w:t xml:space="preserve"> on 15 Feb 2017</w:t>
+      </w:r>
+      <w:bookmarkStart w:id="9" w:name="_GoBack"/>
+      <w:bookmarkEnd w:id="9"/>
+      <w:r>
+        <w:rPr>
+          <w:rFonts w:ascii="Arial" w:hAnsi="Arial" w:cs="Arial"/>
+          <w:b/>
+          <w:sz w:val="28"/>
+          <w:szCs w:val="28"/>
+        </w:rPr>
+        <w:t>)</w:t>
       </w:r>
     </w:p>
     <w:p>
@@ -7950,25 +7000,7 @@
           <w:sz w:val="28"/>
           <w:szCs w:val="28"/>
         </w:rPr>
-        <w:t xml:space="preserve">reworking </w:t>
-      </w:r>
-      <w:proofErr w:type="spellStart"/>
-      <w:r>
-        <w:rPr>
-          <w:rFonts w:ascii="Arial" w:hAnsi="Arial" w:cs="Arial"/>
-          <w:sz w:val="28"/>
-          <w:szCs w:val="28"/>
-        </w:rPr>
-        <w:t>relPrime</w:t>
-      </w:r>
-      <w:proofErr w:type="spellEnd"/>
-      <w:r>
-        <w:rPr>
-          <w:rFonts w:ascii="Arial" w:hAnsi="Arial" w:cs="Arial"/>
-          <w:sz w:val="28"/>
-          <w:szCs w:val="28"/>
-        </w:rPr>
-        <w:t xml:space="preserve"> to actually function properly and changing assembly/machine code in design doc</w:t>
+        <w:t>reworking relPrime to actually function properly and changing assembly/machine code in design doc</w:t>
       </w:r>
       <w:r>
         <w:rPr>
@@ -7995,7 +7027,25 @@
           <w:sz w:val="28"/>
           <w:szCs w:val="28"/>
         </w:rPr>
-        <w:t xml:space="preserve"> hours)</w:t>
+        <w:t xml:space="preserve"> hours</w:t>
+      </w:r>
+      <w:r>
+        <w:rPr>
+          <w:rFonts w:ascii="Arial" w:hAnsi="Arial" w:cs="Arial"/>
+          <w:b/>
+          <w:sz w:val="28"/>
+          <w:szCs w:val="28"/>
+        </w:rPr>
+        <w:t xml:space="preserve"> on 15 Feb 2017</w:t>
+      </w:r>
+      <w:r>
+        <w:rPr>
+          <w:rFonts w:ascii="Arial" w:hAnsi="Arial" w:cs="Arial"/>
+          <w:b/>
+          <w:sz w:val="28"/>
+          <w:szCs w:val="28"/>
+        </w:rPr>
+        <w:t>)</w:t>
       </w:r>
     </w:p>
     <w:p>
@@ -8080,10 +7130,76 @@
           <w:sz w:val="28"/>
           <w:szCs w:val="28"/>
         </w:rPr>
-        <w:t xml:space="preserve"> hours)</w:t>
-      </w:r>
-      <w:bookmarkStart w:id="9" w:name="_GoBack"/>
-      <w:bookmarkEnd w:id="9"/>
+        <w:t xml:space="preserve"> hours</w:t>
+      </w:r>
+      <w:r>
+        <w:rPr>
+          <w:rFonts w:ascii="Arial" w:hAnsi="Arial" w:cs="Arial"/>
+          <w:b/>
+          <w:sz w:val="28"/>
+          <w:szCs w:val="28"/>
+        </w:rPr>
+        <w:t xml:space="preserve"> on 16 Feb 2017</w:t>
+      </w:r>
+      <w:r>
+        <w:rPr>
+          <w:rFonts w:ascii="Arial" w:hAnsi="Arial" w:cs="Arial"/>
+          <w:b/>
+          <w:sz w:val="28"/>
+          <w:szCs w:val="28"/>
+        </w:rPr>
+        <w:t>)</w:t>
+      </w:r>
+    </w:p>
+    <w:p>
+      <w:pPr>
+        <w:pStyle w:val="ListParagraph"/>
+        <w:numPr>
+          <w:ilvl w:val="0"/>
+          <w:numId w:val="6"/>
+        </w:numPr>
+        <w:jc w:val="both"/>
+        <w:rPr>
+          <w:rFonts w:ascii="Arial" w:hAnsi="Arial" w:cs="Arial"/>
+          <w:sz w:val="28"/>
+          <w:szCs w:val="28"/>
+        </w:rPr>
+      </w:pPr>
+      <w:r>
+        <w:rPr>
+          <w:rFonts w:ascii="Arial" w:hAnsi="Arial" w:cs="Arial"/>
+          <w:sz w:val="28"/>
+          <w:szCs w:val="28"/>
+        </w:rPr>
+        <w:t xml:space="preserve">More fixing to actual working </w:t>
+      </w:r>
+      <w:r>
+        <w:rPr>
+          <w:rFonts w:ascii="Arial" w:hAnsi="Arial" w:cs="Arial"/>
+          <w:b/>
+          <w:sz w:val="28"/>
+          <w:szCs w:val="28"/>
+        </w:rPr>
+        <w:t>(approx. 3.5 hours</w:t>
+      </w:r>
+      <w:r>
+        <w:rPr>
+          <w:rFonts w:ascii="Arial" w:hAnsi="Arial" w:cs="Arial"/>
+          <w:b/>
+          <w:sz w:val="28"/>
+          <w:szCs w:val="28"/>
+        </w:rPr>
+        <w:t xml:space="preserve"> on 17 Feb 2017</w:t>
+      </w:r>
+      <w:r>
+        <w:rPr>
+          <w:rFonts w:ascii="Arial" w:hAnsi="Arial" w:cs="Arial"/>
+          <w:b/>
+          <w:sz w:val="28"/>
+          <w:szCs w:val="28"/>
+        </w:rPr>
+        <w:t>)</w:t>
+      </w:r>
     </w:p>
     <w:sectPr>
       <w:pgSz w:w="12240" w:h="15840"/>

</xml_diff>

<commit_message>
Updated design doc and journal, adding coe for io (adds lines that call syscall)
</commit_message>
<xml_diff>
--- a/Design/Journal.docx
+++ b/Design/Journal.docx
@@ -6967,8 +6967,6 @@
         </w:rPr>
         <w:t xml:space="preserve"> on 15 Feb 2017</w:t>
       </w:r>
-      <w:bookmarkStart w:id="9" w:name="_GoBack"/>
-      <w:bookmarkEnd w:id="9"/>
       <w:r>
         <w:rPr>
           <w:rFonts w:ascii="Arial" w:hAnsi="Arial" w:cs="Arial"/>
@@ -7200,6 +7198,40 @@
         </w:rPr>
         <w:t>)</w:t>
       </w:r>
+    </w:p>
+    <w:p>
+      <w:pPr>
+        <w:pStyle w:val="ListParagraph"/>
+        <w:numPr>
+          <w:ilvl w:val="0"/>
+          <w:numId w:val="6"/>
+        </w:numPr>
+        <w:jc w:val="both"/>
+        <w:rPr>
+          <w:rFonts w:ascii="Arial" w:hAnsi="Arial" w:cs="Arial"/>
+          <w:sz w:val="28"/>
+          <w:szCs w:val="28"/>
+        </w:rPr>
+      </w:pPr>
+      <w:r>
+        <w:rPr>
+          <w:rFonts w:ascii="Arial" w:hAnsi="Arial" w:cs="Arial"/>
+          <w:sz w:val="28"/>
+          <w:szCs w:val="28"/>
+        </w:rPr>
+        <w:t xml:space="preserve">Began implementing I/O </w:t>
+      </w:r>
+      <w:r>
+        <w:rPr>
+          <w:rFonts w:ascii="Arial" w:hAnsi="Arial" w:cs="Arial"/>
+          <w:b/>
+          <w:sz w:val="28"/>
+          <w:szCs w:val="28"/>
+        </w:rPr>
+        <w:t>(approx. 1.5 hours 17 Feb 2017)</w:t>
+      </w:r>
+      <w:bookmarkStart w:id="9" w:name="_GoBack"/>
+      <w:bookmarkEnd w:id="9"/>
     </w:p>
     <w:sectPr>
       <w:pgSz w:w="12240" w:h="15840"/>

</xml_diff>

<commit_message>
Updated journal and design doc, need to updated datapath in design doc
</commit_message>
<xml_diff>
--- a/Design/Journal.docx
+++ b/Design/Journal.docx
@@ -7229,6 +7229,38 @@
           <w:szCs w:val="28"/>
         </w:rPr>
         <w:t>(approx. 1.5 hours 17 Feb 2017)</w:t>
+      </w:r>
+    </w:p>
+    <w:p>
+      <w:pPr>
+        <w:pStyle w:val="ListParagraph"/>
+        <w:numPr>
+          <w:ilvl w:val="0"/>
+          <w:numId w:val="6"/>
+        </w:numPr>
+        <w:jc w:val="both"/>
+        <w:rPr>
+          <w:rFonts w:ascii="Arial" w:hAnsi="Arial" w:cs="Arial"/>
+          <w:sz w:val="28"/>
+          <w:szCs w:val="28"/>
+        </w:rPr>
+      </w:pPr>
+      <w:r>
+        <w:rPr>
+          <w:rFonts w:ascii="Arial" w:hAnsi="Arial" w:cs="Arial"/>
+          <w:sz w:val="28"/>
+          <w:szCs w:val="28"/>
+        </w:rPr>
+        <w:t xml:space="preserve">Redrew state transition diagram </w:t>
+      </w:r>
+      <w:r>
+        <w:rPr>
+          <w:rFonts w:ascii="Arial" w:hAnsi="Arial" w:cs="Arial"/>
+          <w:b/>
+          <w:sz w:val="28"/>
+          <w:szCs w:val="28"/>
+        </w:rPr>
+        <w:t>(approx. .5 hours)</w:t>
       </w:r>
       <w:bookmarkStart w:id="9" w:name="_GoBack"/>
       <w:bookmarkEnd w:id="9"/>

</xml_diff>